<commit_message>
Fila Review Ot. 13
</commit_message>
<xml_diff>
--- a/13 Polovodičové paměti/13. otázka.docx
+++ b/13 Polovodičové paměti/13. otázka.docx
@@ -4,7 +4,7 @@
   <w:body>
     <w:p>
       <w:pPr>
-        <w:pStyle w:val="Heading4"/>
+        <w:pStyle w:val="Nadpis4"/>
         <w:rPr>
           <w:i w:val="0"/>
           <w:iCs w:val="0"/>
@@ -30,7 +30,7 @@
     </w:p>
     <w:p>
       <w:pPr>
-        <w:pStyle w:val="Heading4"/>
+        <w:pStyle w:val="Nadpis4"/>
       </w:pPr>
       <w:r>
         <w:t>Úvod</w:t>
@@ -50,12 +50,10 @@
         </w:rPr>
         <w:t>Otázka je trochu více zaměřená na elektrotechniku a fyziku. Jde mluvit o hodně věcech, ale nějakým se prostě nevyhynete. Chce si to projít aspoň 3x a vědět o tom jak a co tam je. Nemám ji moc rád.</w:t>
       </w:r>
-      <w:bookmarkStart w:id="0" w:name="_GoBack"/>
-      <w:bookmarkEnd w:id="0"/>
-    </w:p>
-    <w:p>
-      <w:pPr>
-        <w:pStyle w:val="Heading3"/>
+    </w:p>
+    <w:p>
+      <w:pPr>
+        <w:pStyle w:val="Nadpis3"/>
         <w:rPr>
           <w:lang w:val="cs-CZ"/>
         </w:rPr>
@@ -69,7 +67,7 @@
     </w:p>
     <w:p>
       <w:pPr>
-        <w:pStyle w:val="Heading1"/>
+        <w:pStyle w:val="Nadpis1"/>
         <w:rPr>
           <w:rFonts w:ascii="Bookman Old Style" w:hAnsi="Bookman Old Style"/>
           <w:b/>
@@ -340,7 +338,7 @@
     </w:p>
     <w:p>
       <w:pPr>
-        <w:pStyle w:val="Heading3"/>
+        <w:pStyle w:val="Nadpis3"/>
         <w:rPr>
           <w:rFonts w:asciiTheme="minorHAnsi" w:eastAsiaTheme="minorHAnsi" w:hAnsiTheme="minorHAnsi" w:cstheme="minorBidi"/>
           <w:color w:val="auto"/>
@@ -466,7 +464,7 @@
     </w:p>
     <w:p>
       <w:pPr>
-        <w:pStyle w:val="Heading3"/>
+        <w:pStyle w:val="Nadpis3"/>
         <w:rPr>
           <w:rFonts w:asciiTheme="minorHAnsi" w:eastAsiaTheme="minorHAnsi" w:hAnsiTheme="minorHAnsi" w:cstheme="minorBidi"/>
           <w:color w:val="auto"/>
@@ -540,7 +538,7 @@
     </w:p>
     <w:p>
       <w:pPr>
-        <w:pStyle w:val="Heading3"/>
+        <w:pStyle w:val="Nadpis3"/>
         <w:spacing w:after="240"/>
         <w:rPr>
           <w:rFonts w:asciiTheme="minorHAnsi" w:eastAsiaTheme="minorHAnsi" w:hAnsiTheme="minorHAnsi" w:cstheme="minorBidi"/>
@@ -591,7 +589,7 @@
     </w:p>
     <w:p>
       <w:pPr>
-        <w:pStyle w:val="Heading3"/>
+        <w:pStyle w:val="Nadpis3"/>
         <w:rPr>
           <w:lang w:val="cs-CZ"/>
         </w:rPr>
@@ -635,7 +633,7 @@
     </w:p>
     <w:p>
       <w:pPr>
-        <w:pStyle w:val="Heading2"/>
+        <w:pStyle w:val="Nadpis2"/>
         <w:numPr>
           <w:ilvl w:val="0"/>
           <w:numId w:val="25"/>
@@ -771,7 +769,7 @@
     </w:p>
     <w:p>
       <w:pPr>
-        <w:pStyle w:val="Heading2"/>
+        <w:pStyle w:val="Nadpis2"/>
         <w:numPr>
           <w:ilvl w:val="0"/>
           <w:numId w:val="25"/>
@@ -887,7 +885,7 @@
     </w:p>
     <w:p>
       <w:pPr>
-        <w:pStyle w:val="Heading3"/>
+        <w:pStyle w:val="Nadpis3"/>
         <w:rPr>
           <w:lang w:val="cs-CZ"/>
         </w:rPr>
@@ -919,7 +917,7 @@
     </w:p>
     <w:p>
       <w:pPr>
-        <w:pStyle w:val="Heading2"/>
+        <w:pStyle w:val="Nadpis2"/>
         <w:numPr>
           <w:ilvl w:val="0"/>
           <w:numId w:val="25"/>
@@ -934,28 +932,28 @@
       </w:pPr>
       <w:r>
         <w:rPr>
-          <w:rStyle w:val="Heading4Char"/>
+          <w:rStyle w:val="Nadpis4Char"/>
           <w:sz w:val="22"/>
         </w:rPr>
         <w:t xml:space="preserve">Statické </w:t>
       </w:r>
       <w:r>
         <w:rPr>
-          <w:rStyle w:val="Heading4Char"/>
+          <w:rStyle w:val="Nadpis4Char"/>
           <w:sz w:val="22"/>
         </w:rPr>
         <w:t>–</w:t>
       </w:r>
       <w:r>
         <w:rPr>
-          <w:rStyle w:val="Heading4Char"/>
+          <w:rStyle w:val="Nadpis4Char"/>
           <w:sz w:val="22"/>
         </w:rPr>
         <w:t xml:space="preserve"> SRAM</w:t>
       </w:r>
       <w:r>
         <w:rPr>
-          <w:rStyle w:val="Heading4Char"/>
+          <w:rStyle w:val="Nadpis4Char"/>
           <w:sz w:val="22"/>
         </w:rPr>
         <w:t xml:space="preserve"> - </w:t>
@@ -973,7 +971,7 @@
     </w:p>
     <w:p>
       <w:pPr>
-        <w:pStyle w:val="Heading2"/>
+        <w:pStyle w:val="Nadpis2"/>
         <w:numPr>
           <w:ilvl w:val="0"/>
           <w:numId w:val="25"/>
@@ -988,28 +986,28 @@
       </w:pPr>
       <w:r>
         <w:rPr>
-          <w:rStyle w:val="Heading4Char"/>
+          <w:rStyle w:val="Nadpis4Char"/>
           <w:sz w:val="22"/>
         </w:rPr>
         <w:t xml:space="preserve">Dynamice </w:t>
       </w:r>
       <w:r>
         <w:rPr>
-          <w:rStyle w:val="Heading4Char"/>
+          <w:rStyle w:val="Nadpis4Char"/>
           <w:sz w:val="22"/>
         </w:rPr>
         <w:t>–</w:t>
       </w:r>
       <w:r>
         <w:rPr>
-          <w:rStyle w:val="Heading4Char"/>
+          <w:rStyle w:val="Nadpis4Char"/>
           <w:sz w:val="22"/>
         </w:rPr>
         <w:t xml:space="preserve"> DRAM</w:t>
       </w:r>
       <w:r>
         <w:rPr>
-          <w:rStyle w:val="Heading4Char"/>
+          <w:rStyle w:val="Nadpis4Char"/>
           <w:sz w:val="22"/>
         </w:rPr>
         <w:t xml:space="preserve"> - </w:t>
@@ -1027,7 +1025,7 @@
     </w:p>
     <w:p>
       <w:pPr>
-        <w:pStyle w:val="Heading3"/>
+        <w:pStyle w:val="Nadpis3"/>
         <w:rPr>
           <w:lang w:val="cs-CZ"/>
         </w:rPr>
@@ -1059,7 +1057,7 @@
     </w:p>
     <w:p>
       <w:pPr>
-        <w:pStyle w:val="Heading2"/>
+        <w:pStyle w:val="Nadpis2"/>
         <w:numPr>
           <w:ilvl w:val="0"/>
           <w:numId w:val="25"/>
@@ -1074,7 +1072,7 @@
       </w:pPr>
       <w:r>
         <w:rPr>
-          <w:rStyle w:val="Heading4Char"/>
+          <w:rStyle w:val="Nadpis4Char"/>
           <w:sz w:val="22"/>
         </w:rPr>
         <w:t xml:space="preserve">Adresovatelná - </w:t>
@@ -1092,7 +1090,7 @@
     </w:p>
     <w:p>
       <w:pPr>
-        <w:pStyle w:val="Heading2"/>
+        <w:pStyle w:val="Nadpis2"/>
         <w:numPr>
           <w:ilvl w:val="0"/>
           <w:numId w:val="25"/>
@@ -1107,7 +1105,7 @@
       </w:pPr>
       <w:r>
         <w:rPr>
-          <w:rStyle w:val="Heading4Char"/>
+          <w:rStyle w:val="Nadpis4Char"/>
           <w:sz w:val="22"/>
         </w:rPr>
         <w:t xml:space="preserve">Sekvenční - </w:t>
@@ -1125,7 +1123,7 @@
     </w:p>
     <w:p>
       <w:pPr>
-        <w:pStyle w:val="Heading2"/>
+        <w:pStyle w:val="Nadpis2"/>
         <w:numPr>
           <w:ilvl w:val="0"/>
           <w:numId w:val="25"/>
@@ -1140,21 +1138,21 @@
       </w:pPr>
       <w:r>
         <w:rPr>
-          <w:rStyle w:val="Heading4Char"/>
+          <w:rStyle w:val="Nadpis4Char"/>
           <w:sz w:val="22"/>
         </w:rPr>
         <w:t xml:space="preserve">LIFO (zásobník) </w:t>
       </w:r>
       <w:r>
         <w:rPr>
-          <w:rStyle w:val="Heading4Char"/>
+          <w:rStyle w:val="Nadpis4Char"/>
           <w:sz w:val="22"/>
         </w:rPr>
         <w:t>–</w:t>
       </w:r>
       <w:r>
         <w:rPr>
-          <w:rStyle w:val="Heading4Char"/>
+          <w:rStyle w:val="Nadpis4Char"/>
           <w:sz w:val="22"/>
         </w:rPr>
         <w:t xml:space="preserve"> </w:t>
@@ -1202,33 +1200,33 @@
     </w:p>
     <w:p>
       <w:pPr>
-        <w:pStyle w:val="Heading2"/>
+        <w:pStyle w:val="Nadpis2"/>
         <w:numPr>
           <w:ilvl w:val="0"/>
           <w:numId w:val="25"/>
         </w:numPr>
         <w:rPr>
-          <w:rStyle w:val="Heading4Char"/>
+          <w:rStyle w:val="Nadpis4Char"/>
           <w:sz w:val="22"/>
         </w:rPr>
       </w:pPr>
       <w:r>
         <w:rPr>
-          <w:rStyle w:val="Heading4Char"/>
+          <w:rStyle w:val="Nadpis4Char"/>
           <w:sz w:val="22"/>
         </w:rPr>
         <w:t xml:space="preserve">FIFO (fronta) </w:t>
       </w:r>
       <w:r>
         <w:rPr>
-          <w:rStyle w:val="Heading4Char"/>
+          <w:rStyle w:val="Nadpis4Char"/>
           <w:sz w:val="22"/>
         </w:rPr>
         <w:t>–</w:t>
       </w:r>
       <w:r>
         <w:rPr>
-          <w:rStyle w:val="Heading4Char"/>
+          <w:rStyle w:val="Nadpis4Char"/>
           <w:sz w:val="22"/>
         </w:rPr>
         <w:t xml:space="preserve"> </w:t>
@@ -1326,33 +1324,33 @@
     </w:p>
     <w:p>
       <w:pPr>
-        <w:pStyle w:val="Heading2"/>
+        <w:pStyle w:val="Nadpis2"/>
         <w:numPr>
           <w:ilvl w:val="0"/>
           <w:numId w:val="25"/>
         </w:numPr>
         <w:rPr>
-          <w:rStyle w:val="Heading4Char"/>
+          <w:rStyle w:val="Nadpis4Char"/>
           <w:sz w:val="22"/>
         </w:rPr>
       </w:pPr>
       <w:r>
         <w:rPr>
-          <w:rStyle w:val="Heading4Char"/>
+          <w:rStyle w:val="Nadpis4Char"/>
           <w:sz w:val="22"/>
         </w:rPr>
         <w:t>Asociativní</w:t>
       </w:r>
       <w:r>
         <w:rPr>
-          <w:rStyle w:val="Heading4Char"/>
+          <w:rStyle w:val="Nadpis4Char"/>
           <w:sz w:val="22"/>
         </w:rPr>
         <w:t xml:space="preserve"> (</w:t>
       </w:r>
       <w:r>
         <w:rPr>
-          <w:rStyle w:val="Heading4Char"/>
+          <w:rStyle w:val="Nadpis4Char"/>
           <w:sz w:val="22"/>
           <w:lang w:val="en-GB"/>
         </w:rPr>
@@ -1360,14 +1358,14 @@
       </w:r>
       <w:r>
         <w:rPr>
-          <w:rStyle w:val="Heading4Char"/>
+          <w:rStyle w:val="Nadpis4Char"/>
           <w:sz w:val="22"/>
         </w:rPr>
         <w:t xml:space="preserve">) </w:t>
       </w:r>
       <w:r>
         <w:rPr>
-          <w:rStyle w:val="Heading4Char"/>
+          <w:rStyle w:val="Nadpis4Char"/>
           <w:sz w:val="22"/>
         </w:rPr>
         <w:t>–</w:t>
@@ -1402,7 +1400,7 @@
     </w:p>
     <w:p>
       <w:pPr>
-        <w:pStyle w:val="Heading1"/>
+        <w:pStyle w:val="Nadpis1"/>
       </w:pPr>
       <w:r>
         <w:rPr>
@@ -1452,7 +1450,7 @@
     </w:p>
     <w:p>
       <w:pPr>
-        <w:pStyle w:val="Heading2"/>
+        <w:pStyle w:val="Nadpis2"/>
         <w:rPr>
           <w:lang w:val="cs-CZ"/>
         </w:rPr>
@@ -1660,7 +1658,7 @@
     </w:p>
     <w:p>
       <w:pPr>
-        <w:pStyle w:val="Heading3"/>
+        <w:pStyle w:val="Nadpis3"/>
         <w:rPr>
           <w:lang w:val="cs-CZ"/>
         </w:rPr>
@@ -1843,7 +1841,7 @@
     </w:p>
     <w:p>
       <w:pPr>
-        <w:pStyle w:val="Heading2"/>
+        <w:pStyle w:val="Nadpis2"/>
         <w:rPr>
           <w:lang w:val="cs-CZ"/>
         </w:rPr>
@@ -1963,7 +1961,7 @@
     </w:p>
     <w:p>
       <w:pPr>
-        <w:pStyle w:val="Heading3"/>
+        <w:pStyle w:val="Nadpis3"/>
         <w:rPr>
           <w:lang w:val="cs-CZ"/>
         </w:rPr>
@@ -2108,7 +2106,7 @@
     </w:p>
     <w:p>
       <w:pPr>
-        <w:pStyle w:val="Heading3"/>
+        <w:pStyle w:val="Nadpis3"/>
         <w:rPr>
           <w:rFonts w:ascii="Bookman Old Style" w:hAnsi="Bookman Old Style"/>
           <w:lang w:val="cs-CZ"/>
@@ -2340,7 +2338,7 @@
     </w:p>
     <w:p>
       <w:pPr>
-        <w:pStyle w:val="Heading2"/>
+        <w:pStyle w:val="Nadpis2"/>
         <w:rPr>
           <w:lang w:val="cs-CZ"/>
         </w:rPr>
@@ -2354,7 +2352,7 @@
     </w:p>
     <w:p>
       <w:pPr>
-        <w:pStyle w:val="Heading3"/>
+        <w:pStyle w:val="Nadpis3"/>
         <w:rPr>
           <w:color w:val="2F5496" w:themeColor="accent1" w:themeShade="BF"/>
           <w:sz w:val="18"/>
@@ -2446,7 +2444,7 @@
     </w:p>
     <w:p>
       <w:pPr>
-        <w:pStyle w:val="Heading3"/>
+        <w:pStyle w:val="Nadpis3"/>
         <w:rPr>
           <w:lang w:val="cs-CZ"/>
         </w:rPr>
@@ -2795,7 +2793,7 @@
     </w:p>
     <w:p>
       <w:pPr>
-        <w:pStyle w:val="Heading1"/>
+        <w:pStyle w:val="Nadpis1"/>
         <w:rPr>
           <w:sz w:val="28"/>
         </w:rPr>
@@ -2806,7 +2804,7 @@
     </w:p>
     <w:p>
       <w:pPr>
-        <w:pStyle w:val="ListParagraph"/>
+        <w:pStyle w:val="Odstavecseseznamem"/>
         <w:numPr>
           <w:ilvl w:val="0"/>
           <w:numId w:val="29"/>
@@ -2830,7 +2828,7 @@
     </w:p>
     <w:p>
       <w:pPr>
-        <w:pStyle w:val="ListParagraph"/>
+        <w:pStyle w:val="Odstavecseseznamem"/>
         <w:numPr>
           <w:ilvl w:val="0"/>
           <w:numId w:val="29"/>
@@ -2860,7 +2858,7 @@
     </w:p>
     <w:p>
       <w:pPr>
-        <w:pStyle w:val="ListParagraph"/>
+        <w:pStyle w:val="Odstavecseseznamem"/>
         <w:numPr>
           <w:ilvl w:val="0"/>
           <w:numId w:val="29"/>
@@ -2896,7 +2894,7 @@
     </w:p>
     <w:p>
       <w:pPr>
-        <w:pStyle w:val="ListParagraph"/>
+        <w:pStyle w:val="Odstavecseseznamem"/>
         <w:numPr>
           <w:ilvl w:val="0"/>
           <w:numId w:val="29"/>
@@ -2920,7 +2918,7 @@
     </w:p>
     <w:p>
       <w:pPr>
-        <w:pStyle w:val="ListParagraph"/>
+        <w:pStyle w:val="Odstavecseseznamem"/>
         <w:numPr>
           <w:ilvl w:val="0"/>
           <w:numId w:val="29"/>
@@ -2938,7 +2936,7 @@
     </w:p>
     <w:p>
       <w:pPr>
-        <w:pStyle w:val="ListParagraph"/>
+        <w:pStyle w:val="Odstavecseseznamem"/>
         <w:numPr>
           <w:ilvl w:val="0"/>
           <w:numId w:val="29"/>
@@ -2992,7 +2990,7 @@
     </w:p>
     <w:p>
       <w:pPr>
-        <w:pStyle w:val="ListParagraph"/>
+        <w:pStyle w:val="Odstavecseseznamem"/>
         <w:numPr>
           <w:ilvl w:val="0"/>
           <w:numId w:val="29"/>
@@ -3022,7 +3020,7 @@
     </w:p>
     <w:p>
       <w:pPr>
-        <w:pStyle w:val="Heading1"/>
+        <w:pStyle w:val="Nadpis1"/>
       </w:pPr>
       <w:r>
         <w:t>Technologie operační paměti</w:t>
@@ -3033,7 +3031,7 @@
     </w:p>
     <w:p>
       <w:pPr>
-        <w:pStyle w:val="Heading2"/>
+        <w:pStyle w:val="Nadpis2"/>
         <w:rPr>
           <w:lang w:val="cs-CZ"/>
         </w:rPr>
@@ -3047,7 +3045,7 @@
     </w:p>
     <w:p>
       <w:pPr>
-        <w:pStyle w:val="Heading3"/>
+        <w:pStyle w:val="Nadpis3"/>
         <w:rPr>
           <w:b/>
           <w:lang w:val="en-GB"/>
@@ -3099,7 +3097,7 @@
     </w:p>
     <w:p>
       <w:pPr>
-        <w:pStyle w:val="Heading2"/>
+        <w:pStyle w:val="Nadpis2"/>
         <w:rPr>
           <w:lang w:val="cs-CZ"/>
         </w:rPr>
@@ -3113,7 +3111,7 @@
     </w:p>
     <w:p>
       <w:pPr>
-        <w:pStyle w:val="ListParagraph"/>
+        <w:pStyle w:val="Odstavecseseznamem"/>
         <w:numPr>
           <w:ilvl w:val="0"/>
           <w:numId w:val="27"/>
@@ -3162,7 +3160,7 @@
     </w:p>
     <w:p>
       <w:pPr>
-        <w:pStyle w:val="ListParagraph"/>
+        <w:pStyle w:val="Odstavecseseznamem"/>
         <w:numPr>
           <w:ilvl w:val="0"/>
           <w:numId w:val="27"/>
@@ -3205,7 +3203,7 @@
     </w:p>
     <w:p>
       <w:pPr>
-        <w:pStyle w:val="ListParagraph"/>
+        <w:pStyle w:val="Odstavecseseznamem"/>
         <w:numPr>
           <w:ilvl w:val="0"/>
           <w:numId w:val="27"/>
@@ -3260,7 +3258,7 @@
     </w:p>
     <w:p>
       <w:pPr>
-        <w:pStyle w:val="ListParagraph"/>
+        <w:pStyle w:val="Odstavecseseznamem"/>
         <w:numPr>
           <w:ilvl w:val="0"/>
           <w:numId w:val="27"/>
@@ -3303,7 +3301,7 @@
     </w:p>
     <w:p>
       <w:pPr>
-        <w:pStyle w:val="ListParagraph"/>
+        <w:pStyle w:val="Odstavecseseznamem"/>
         <w:numPr>
           <w:ilvl w:val="0"/>
           <w:numId w:val="27"/>
@@ -3346,7 +3344,7 @@
     </w:p>
     <w:p>
       <w:pPr>
-        <w:pStyle w:val="Heading1"/>
+        <w:pStyle w:val="Nadpis1"/>
         <w:rPr>
           <w:sz w:val="18"/>
           <w:szCs w:val="26"/>
@@ -3355,7 +3353,7 @@
       </w:pPr>
       <w:r>
         <w:rPr>
-          <w:rStyle w:val="Heading3Char"/>
+          <w:rStyle w:val="Nadpis3Char"/>
           <w:noProof/>
         </w:rPr>
         <w:drawing>
@@ -3476,7 +3474,7 @@
     </w:p>
     <w:p>
       <w:pPr>
-        <w:pStyle w:val="ListParagraph"/>
+        <w:pStyle w:val="Odstavecseseznamem"/>
         <w:numPr>
           <w:ilvl w:val="0"/>
           <w:numId w:val="28"/>
@@ -3491,7 +3489,7 @@
     </w:p>
     <w:p>
       <w:pPr>
-        <w:pStyle w:val="ListParagraph"/>
+        <w:pStyle w:val="Odstavecseseznamem"/>
         <w:numPr>
           <w:ilvl w:val="0"/>
           <w:numId w:val="28"/>
@@ -3521,7 +3519,7 @@
     </w:p>
     <w:p>
       <w:pPr>
-        <w:pStyle w:val="Heading2"/>
+        <w:pStyle w:val="Nadpis2"/>
       </w:pPr>
       <w:r>
         <w:t xml:space="preserve">ROM </w:t>
@@ -3574,7 +3572,7 @@
     </w:p>
     <w:p>
       <w:pPr>
-        <w:pStyle w:val="Heading3"/>
+        <w:pStyle w:val="Nadpis3"/>
         <w:rPr>
           <w:lang w:val="cs-CZ"/>
         </w:rPr>
@@ -3626,7 +3624,7 @@
     </w:p>
     <w:p>
       <w:pPr>
-        <w:pStyle w:val="Heading3"/>
+        <w:pStyle w:val="Nadpis3"/>
       </w:pPr>
       <w:r>
         <w:t>PROM</w:t>
@@ -3657,25 +3655,25 @@
     </w:p>
     <w:p>
       <w:pPr>
-        <w:pStyle w:val="Heading1"/>
-      </w:pPr>
-      <w:r>
-        <w:rPr>
-          <w:rStyle w:val="Heading3Char"/>
+        <w:pStyle w:val="Nadpis1"/>
+      </w:pPr>
+      <w:r>
+        <w:rPr>
+          <w:rStyle w:val="Nadpis3Char"/>
         </w:rPr>
         <w:lastRenderedPageBreak/>
         <w:t xml:space="preserve">EPROM, EEPROM a </w:t>
       </w:r>
       <w:r>
         <w:rPr>
-          <w:rStyle w:val="Heading3Char"/>
+          <w:rStyle w:val="Nadpis3Char"/>
           <w:lang w:val="en-GB"/>
         </w:rPr>
         <w:t>Flash</w:t>
       </w:r>
       <w:r>
         <w:rPr>
-          <w:rStyle w:val="Heading3Char"/>
+          <w:rStyle w:val="Nadpis3Char"/>
         </w:rPr>
         <w:t xml:space="preserve"> ROM</w:t>
       </w:r>
@@ -3696,7 +3694,7 @@
     </w:p>
     <w:p>
       <w:pPr>
-        <w:pStyle w:val="Heading4"/>
+        <w:pStyle w:val="Nadpis4"/>
         <w:rPr>
           <w:i w:val="0"/>
         </w:rPr>
@@ -3852,7 +3850,7 @@
     </w:p>
     <w:p>
       <w:pPr>
-        <w:pStyle w:val="Heading4"/>
+        <w:pStyle w:val="Nadpis4"/>
         <w:rPr>
           <w:i w:val="0"/>
         </w:rPr>
@@ -3888,7 +3886,7 @@
     </w:p>
     <w:p>
       <w:pPr>
-        <w:pStyle w:val="Heading4"/>
+        <w:pStyle w:val="Nadpis4"/>
         <w:rPr>
           <w:i w:val="0"/>
           <w:lang w:val="en-GB"/>
@@ -4056,7 +4054,7 @@
     </w:p>
     <w:p>
       <w:pPr>
-        <w:pStyle w:val="Heading3"/>
+        <w:pStyle w:val="Nadpis3"/>
         <w:rPr>
           <w:lang w:val="cs-CZ"/>
         </w:rPr>
@@ -4152,7 +4150,7 @@
     </w:p>
     <w:p>
       <w:pPr>
-        <w:pStyle w:val="Heading4"/>
+        <w:pStyle w:val="Nadpis4"/>
         <w:rPr>
           <w:b/>
         </w:rPr>
@@ -4163,7 +4161,7 @@
     </w:p>
     <w:p>
       <w:pPr>
-        <w:pStyle w:val="ListParagraph"/>
+        <w:pStyle w:val="Odstavecseseznamem"/>
         <w:ind w:left="0"/>
       </w:pPr>
       <w:r>
@@ -4190,7 +4188,7 @@
     </w:p>
     <w:p>
       <w:pPr>
-        <w:pStyle w:val="ListParagraph"/>
+        <w:pStyle w:val="Odstavecseseznamem"/>
         <w:ind w:left="0"/>
       </w:pPr>
       <w:r>
@@ -4208,7 +4206,7 @@
     </w:p>
     <w:p>
       <w:pPr>
-        <w:pStyle w:val="ListParagraph"/>
+        <w:pStyle w:val="Odstavecseseznamem"/>
         <w:ind w:left="0"/>
       </w:pPr>
       <w:r>
@@ -4232,7 +4230,7 @@
     </w:p>
     <w:p>
       <w:pPr>
-        <w:pStyle w:val="Heading3"/>
+        <w:pStyle w:val="Nadpis3"/>
         <w:rPr>
           <w:lang w:val="cs-CZ"/>
         </w:rPr>
@@ -4264,7 +4262,7 @@
     </w:p>
     <w:p>
       <w:pPr>
-        <w:pStyle w:val="ListParagraph"/>
+        <w:pStyle w:val="Odstavecseseznamem"/>
         <w:numPr>
           <w:ilvl w:val="0"/>
           <w:numId w:val="30"/>
@@ -4279,7 +4277,7 @@
     </w:p>
     <w:p>
       <w:pPr>
-        <w:pStyle w:val="ListParagraph"/>
+        <w:pStyle w:val="Odstavecseseznamem"/>
         <w:numPr>
           <w:ilvl w:val="0"/>
           <w:numId w:val="30"/>
@@ -4294,7 +4292,7 @@
     </w:p>
     <w:p>
       <w:pPr>
-        <w:pStyle w:val="ListParagraph"/>
+        <w:pStyle w:val="Odstavecseseznamem"/>
         <w:numPr>
           <w:ilvl w:val="0"/>
           <w:numId w:val="30"/>
@@ -4309,7 +4307,7 @@
     </w:p>
     <w:p>
       <w:pPr>
-        <w:pStyle w:val="ListParagraph"/>
+        <w:pStyle w:val="Odstavecseseznamem"/>
         <w:numPr>
           <w:ilvl w:val="0"/>
           <w:numId w:val="30"/>
@@ -4324,7 +4322,7 @@
     </w:p>
     <w:p>
       <w:pPr>
-        <w:pStyle w:val="ListParagraph"/>
+        <w:pStyle w:val="Odstavecseseznamem"/>
         <w:numPr>
           <w:ilvl w:val="0"/>
           <w:numId w:val="30"/>
@@ -4339,7 +4337,7 @@
     </w:p>
     <w:p>
       <w:pPr>
-        <w:pStyle w:val="Heading1"/>
+        <w:pStyle w:val="Nadpis1"/>
       </w:pPr>
       <w:r>
         <w:t>Asociativní paměť</w:t>
@@ -4591,7 +4589,7 @@
     </w:p>
     <w:p>
       <w:pPr>
-        <w:pStyle w:val="Heading4"/>
+        <w:pStyle w:val="Nadpis4"/>
       </w:pPr>
       <w:r>
         <w:t xml:space="preserve">Strategie přesunu dat do </w:t>
@@ -4608,7 +4606,7 @@
     </w:p>
     <w:p>
       <w:pPr>
-        <w:pStyle w:val="ListParagraph"/>
+        <w:pStyle w:val="Odstavecseseznamem"/>
         <w:numPr>
           <w:ilvl w:val="0"/>
           <w:numId w:val="35"/>
@@ -4638,7 +4636,7 @@
     </w:p>
     <w:p>
       <w:pPr>
-        <w:pStyle w:val="ListParagraph"/>
+        <w:pStyle w:val="Odstavecseseznamem"/>
         <w:numPr>
           <w:ilvl w:val="0"/>
           <w:numId w:val="35"/>
@@ -4693,7 +4691,7 @@
     <w:p>
       <w:pPr>
         <w:rPr>
-          <w:rStyle w:val="Hyperlink"/>
+          <w:rStyle w:val="Hypertextovodkaz"/>
           <w:rFonts w:asciiTheme="majorHAnsi" w:eastAsiaTheme="majorEastAsia" w:hAnsiTheme="majorHAnsi" w:cstheme="majorBidi"/>
           <w:color w:val="2F5496" w:themeColor="accent1" w:themeShade="BF"/>
           <w:sz w:val="32"/>
@@ -4704,7 +4702,7 @@
       </w:pPr>
       <w:r>
         <w:rPr>
-          <w:rStyle w:val="Hyperlink"/>
+          <w:rStyle w:val="Hypertextovodkaz"/>
           <w:color w:val="2F5496" w:themeColor="accent1" w:themeShade="BF"/>
           <w:u w:val="none"/>
         </w:rPr>
@@ -4713,11 +4711,11 @@
     </w:p>
     <w:p>
       <w:pPr>
-        <w:pStyle w:val="Heading1"/>
-      </w:pPr>
-      <w:r>
-        <w:rPr>
-          <w:rStyle w:val="Hyperlink"/>
+        <w:pStyle w:val="Nadpis1"/>
+      </w:pPr>
+      <w:r>
+        <w:rPr>
+          <w:rStyle w:val="Hypertextovodkaz"/>
           <w:color w:val="2F5496" w:themeColor="accent1" w:themeShade="BF"/>
           <w:u w:val="none"/>
         </w:rPr>
@@ -4779,7 +4777,7 @@
       </w:pPr>
       <w:r>
         <w:rPr>
-          <w:rStyle w:val="Heading3Char"/>
+          <w:rStyle w:val="Nadpis3Char"/>
           <w:lang w:val="cs-CZ"/>
         </w:rPr>
         <w:t>Časování</w:t>
@@ -5086,7 +5084,7 @@
     </w:p>
     <w:p>
       <w:pPr>
-        <w:pStyle w:val="Heading1"/>
+        <w:pStyle w:val="Nadpis1"/>
       </w:pPr>
       <w:r>
         <w:t>PN přechod</w:t>
@@ -5119,32 +5117,52 @@
           <w:sz w:val="22"/>
           <w:szCs w:val="22"/>
         </w:rPr>
-        <w:t xml:space="preserve"> pouze jedním směrem - dioda</w:t>
-      </w:r>
-    </w:p>
-    <w:p>
-      <w:pPr>
-        <w:pStyle w:val="Heading1"/>
-      </w:pPr>
-    </w:p>
-    <w:p>
-      <w:pPr>
-        <w:pStyle w:val="Heading1"/>
-      </w:pPr>
-    </w:p>
-    <w:p>
-      <w:pPr>
-        <w:pStyle w:val="Heading1"/>
-      </w:pPr>
-    </w:p>
-    <w:p>
-      <w:pPr>
-        <w:pStyle w:val="Heading1"/>
-      </w:pPr>
-    </w:p>
-    <w:p>
-      <w:pPr>
-        <w:pStyle w:val="Heading1"/>
+        <w:t xml:space="preserve"> pouze jedním směrem -</w:t>
+      </w:r>
+      <w:r>
+        <w:rPr>
+          <w:rFonts w:asciiTheme="minorHAnsi" w:hAnsiTheme="minorHAnsi" w:cstheme="minorHAnsi"/>
+          <w:color w:val="auto"/>
+          <w:sz w:val="22"/>
+          <w:szCs w:val="22"/>
+        </w:rPr>
+        <w:t xml:space="preserve"> </w:t>
+      </w:r>
+      <w:bookmarkStart w:id="0" w:name="_GoBack"/>
+      <w:bookmarkEnd w:id="0"/>
+      <w:r>
+        <w:rPr>
+          <w:rFonts w:asciiTheme="minorHAnsi" w:hAnsiTheme="minorHAnsi" w:cstheme="minorHAnsi"/>
+          <w:color w:val="auto"/>
+          <w:sz w:val="22"/>
+          <w:szCs w:val="22"/>
+        </w:rPr>
+        <w:t>dioda</w:t>
+      </w:r>
+    </w:p>
+    <w:p>
+      <w:pPr>
+        <w:pStyle w:val="Nadpis1"/>
+      </w:pPr>
+    </w:p>
+    <w:p>
+      <w:pPr>
+        <w:pStyle w:val="Nadpis1"/>
+      </w:pPr>
+    </w:p>
+    <w:p>
+      <w:pPr>
+        <w:pStyle w:val="Nadpis1"/>
+      </w:pPr>
+    </w:p>
+    <w:p>
+      <w:pPr>
+        <w:pStyle w:val="Nadpis1"/>
+      </w:pPr>
+    </w:p>
+    <w:p>
+      <w:pPr>
+        <w:pStyle w:val="Nadpis1"/>
       </w:pPr>
       <w:r>
         <w:rPr>
@@ -5229,12 +5247,12 @@
     </w:p>
     <w:p>
       <w:pPr>
-        <w:pStyle w:val="Heading1"/>
-      </w:pPr>
-    </w:p>
-    <w:p>
-      <w:pPr>
-        <w:pStyle w:val="Heading1"/>
+        <w:pStyle w:val="Nadpis1"/>
+      </w:pPr>
+    </w:p>
+    <w:p>
+      <w:pPr>
+        <w:pStyle w:val="Nadpis1"/>
         <w:rPr>
           <w:rFonts w:asciiTheme="minorHAnsi" w:hAnsiTheme="minorHAnsi" w:cstheme="minorHAnsi"/>
           <w:color w:val="auto"/>
@@ -5280,16 +5298,16 @@
     </w:p>
     <w:p>
       <w:pPr>
-        <w:pStyle w:val="Heading1"/>
-        <w:rPr>
-          <w:rStyle w:val="Hyperlink"/>
+        <w:pStyle w:val="Nadpis1"/>
+        <w:rPr>
+          <w:rStyle w:val="Hypertextovodkaz"/>
           <w:color w:val="2F5496" w:themeColor="accent1" w:themeShade="BF"/>
           <w:u w:val="none"/>
         </w:rPr>
       </w:pPr>
       <w:r>
         <w:rPr>
-          <w:rStyle w:val="Hyperlink"/>
+          <w:rStyle w:val="Hypertextovodkaz"/>
           <w:color w:val="2F5496" w:themeColor="accent1" w:themeShade="BF"/>
           <w:u w:val="none"/>
         </w:rPr>
@@ -5298,9 +5316,9 @@
     </w:p>
     <w:p>
       <w:pPr>
-        <w:pStyle w:val="Heading1"/>
-        <w:rPr>
-          <w:rStyle w:val="Hyperlink"/>
+        <w:pStyle w:val="Nadpis1"/>
+        <w:rPr>
+          <w:rStyle w:val="Hypertextovodkaz"/>
           <w:color w:val="2F5496" w:themeColor="accent1" w:themeShade="BF"/>
           <w:u w:val="none"/>
         </w:rPr>
@@ -5325,7 +5343,7 @@
     </w:p>
     <w:p>
       <w:pPr>
-        <w:pStyle w:val="Heading1"/>
+        <w:pStyle w:val="Nadpis1"/>
         <w:rPr>
           <w:lang w:eastAsia="en-GB"/>
         </w:rPr>
@@ -5340,14 +5358,14 @@
     </w:p>
     <w:p>
       <w:pPr>
-        <w:pStyle w:val="ListParagraph"/>
+        <w:pStyle w:val="Odstavecseseznamem"/>
         <w:numPr>
           <w:ilvl w:val="0"/>
           <w:numId w:val="31"/>
         </w:numPr>
         <w:spacing w:after="0" w:line="240" w:lineRule="auto"/>
         <w:rPr>
-          <w:rStyle w:val="Hyperlink"/>
+          <w:rStyle w:val="Hypertextovodkaz"/>
           <w:rFonts w:cstheme="minorHAnsi"/>
           <w:color w:val="0000FF"/>
           <w:sz w:val="18"/>
@@ -5358,7 +5376,7 @@
       <w:hyperlink r:id="rId19" w:history="1">
         <w:r>
           <w:rPr>
-            <w:rStyle w:val="Hyperlink"/>
+            <w:rStyle w:val="Hypertextovodkaz"/>
             <w:rFonts w:cstheme="minorHAnsi"/>
             <w:color w:val="0000FF"/>
             <w:sz w:val="18"/>
@@ -5371,14 +5389,14 @@
     </w:p>
     <w:p>
       <w:pPr>
-        <w:pStyle w:val="ListParagraph"/>
+        <w:pStyle w:val="Odstavecseseznamem"/>
         <w:numPr>
           <w:ilvl w:val="0"/>
           <w:numId w:val="31"/>
         </w:numPr>
         <w:spacing w:after="0" w:line="240" w:lineRule="auto"/>
         <w:rPr>
-          <w:rStyle w:val="Hyperlink"/>
+          <w:rStyle w:val="Hypertextovodkaz"/>
           <w:rFonts w:cstheme="minorHAnsi"/>
           <w:color w:val="0000FF"/>
           <w:sz w:val="18"/>
@@ -5389,7 +5407,7 @@
       <w:hyperlink r:id="rId20" w:history="1">
         <w:r>
           <w:rPr>
-            <w:rStyle w:val="Hyperlink"/>
+            <w:rStyle w:val="Hypertextovodkaz"/>
             <w:rFonts w:cstheme="minorHAnsi"/>
             <w:color w:val="0000FF"/>
             <w:sz w:val="18"/>
@@ -5402,14 +5420,14 @@
     </w:p>
     <w:p>
       <w:pPr>
-        <w:pStyle w:val="ListParagraph"/>
+        <w:pStyle w:val="Odstavecseseznamem"/>
         <w:numPr>
           <w:ilvl w:val="0"/>
           <w:numId w:val="31"/>
         </w:numPr>
         <w:spacing w:after="0" w:line="240" w:lineRule="auto"/>
         <w:rPr>
-          <w:rStyle w:val="Hyperlink"/>
+          <w:rStyle w:val="Hypertextovodkaz"/>
           <w:rFonts w:cstheme="minorHAnsi"/>
           <w:color w:val="0000FF"/>
           <w:sz w:val="18"/>
@@ -5420,7 +5438,7 @@
       <w:hyperlink r:id="rId21" w:history="1">
         <w:r>
           <w:rPr>
-            <w:rStyle w:val="Hyperlink"/>
+            <w:rStyle w:val="Hypertextovodkaz"/>
             <w:rFonts w:cstheme="minorHAnsi"/>
             <w:color w:val="0000FF"/>
             <w:sz w:val="18"/>
@@ -5433,14 +5451,14 @@
     </w:p>
     <w:p>
       <w:pPr>
-        <w:pStyle w:val="ListParagraph"/>
+        <w:pStyle w:val="Odstavecseseznamem"/>
         <w:numPr>
           <w:ilvl w:val="0"/>
           <w:numId w:val="31"/>
         </w:numPr>
         <w:spacing w:after="0" w:line="240" w:lineRule="auto"/>
         <w:rPr>
-          <w:rStyle w:val="Hyperlink"/>
+          <w:rStyle w:val="Hypertextovodkaz"/>
           <w:rFonts w:cstheme="minorHAnsi"/>
           <w:color w:val="0000FF"/>
           <w:sz w:val="18"/>
@@ -5451,7 +5469,7 @@
       <w:hyperlink r:id="rId22" w:history="1">
         <w:r>
           <w:rPr>
-            <w:rStyle w:val="Hyperlink"/>
+            <w:rStyle w:val="Hypertextovodkaz"/>
             <w:rFonts w:cstheme="minorHAnsi"/>
             <w:color w:val="0000FF"/>
             <w:sz w:val="18"/>
@@ -5464,14 +5482,14 @@
     </w:p>
     <w:p>
       <w:pPr>
-        <w:pStyle w:val="ListParagraph"/>
+        <w:pStyle w:val="Odstavecseseznamem"/>
         <w:numPr>
           <w:ilvl w:val="0"/>
           <w:numId w:val="31"/>
         </w:numPr>
         <w:spacing w:after="0" w:line="240" w:lineRule="auto"/>
         <w:rPr>
-          <w:rStyle w:val="Hyperlink"/>
+          <w:rStyle w:val="Hypertextovodkaz"/>
           <w:rFonts w:cstheme="minorHAnsi"/>
           <w:color w:val="0000FF"/>
           <w:sz w:val="18"/>
@@ -5482,7 +5500,7 @@
       <w:hyperlink r:id="rId23" w:history="1">
         <w:r>
           <w:rPr>
-            <w:rStyle w:val="Hyperlink"/>
+            <w:rStyle w:val="Hypertextovodkaz"/>
             <w:rFonts w:cstheme="minorHAnsi"/>
             <w:color w:val="0000FF"/>
             <w:sz w:val="18"/>
@@ -5495,14 +5513,14 @@
     </w:p>
     <w:p>
       <w:pPr>
-        <w:pStyle w:val="ListParagraph"/>
+        <w:pStyle w:val="Odstavecseseznamem"/>
         <w:numPr>
           <w:ilvl w:val="0"/>
           <w:numId w:val="31"/>
         </w:numPr>
         <w:spacing w:after="0" w:line="240" w:lineRule="auto"/>
         <w:rPr>
-          <w:rStyle w:val="Hyperlink"/>
+          <w:rStyle w:val="Hypertextovodkaz"/>
           <w:rFonts w:cstheme="minorHAnsi"/>
           <w:color w:val="0000FF"/>
           <w:sz w:val="18"/>
@@ -5513,7 +5531,7 @@
       <w:hyperlink r:id="rId24" w:history="1">
         <w:r>
           <w:rPr>
-            <w:rStyle w:val="Hyperlink"/>
+            <w:rStyle w:val="Hypertextovodkaz"/>
             <w:rFonts w:cstheme="minorHAnsi"/>
             <w:color w:val="0000FF"/>
             <w:sz w:val="18"/>
@@ -5526,14 +5544,14 @@
     </w:p>
     <w:p>
       <w:pPr>
-        <w:pStyle w:val="ListParagraph"/>
+        <w:pStyle w:val="Odstavecseseznamem"/>
         <w:numPr>
           <w:ilvl w:val="0"/>
           <w:numId w:val="31"/>
         </w:numPr>
         <w:spacing w:after="0" w:line="240" w:lineRule="auto"/>
         <w:rPr>
-          <w:rStyle w:val="Hyperlink"/>
+          <w:rStyle w:val="Hypertextovodkaz"/>
           <w:rFonts w:cstheme="minorHAnsi"/>
           <w:color w:val="0000FF"/>
           <w:sz w:val="18"/>
@@ -5544,7 +5562,7 @@
       <w:hyperlink r:id="rId25" w:history="1">
         <w:r>
           <w:rPr>
-            <w:rStyle w:val="Hyperlink"/>
+            <w:rStyle w:val="Hypertextovodkaz"/>
             <w:rFonts w:cstheme="minorHAnsi"/>
             <w:color w:val="0000FF"/>
             <w:sz w:val="18"/>
@@ -5557,14 +5575,14 @@
     </w:p>
     <w:p>
       <w:pPr>
-        <w:pStyle w:val="ListParagraph"/>
+        <w:pStyle w:val="Odstavecseseznamem"/>
         <w:numPr>
           <w:ilvl w:val="0"/>
           <w:numId w:val="31"/>
         </w:numPr>
         <w:spacing w:after="0" w:line="240" w:lineRule="auto"/>
         <w:rPr>
-          <w:rStyle w:val="Hyperlink"/>
+          <w:rStyle w:val="Hypertextovodkaz"/>
           <w:rFonts w:cstheme="minorHAnsi"/>
           <w:color w:val="0000FF"/>
           <w:sz w:val="18"/>
@@ -5575,7 +5593,7 @@
       <w:hyperlink r:id="rId26" w:history="1">
         <w:r>
           <w:rPr>
-            <w:rStyle w:val="Hyperlink"/>
+            <w:rStyle w:val="Hypertextovodkaz"/>
             <w:rFonts w:cstheme="minorHAnsi"/>
             <w:color w:val="0000FF"/>
             <w:sz w:val="18"/>
@@ -5588,14 +5606,14 @@
     </w:p>
     <w:p>
       <w:pPr>
-        <w:pStyle w:val="ListParagraph"/>
+        <w:pStyle w:val="Odstavecseseznamem"/>
         <w:numPr>
           <w:ilvl w:val="0"/>
           <w:numId w:val="31"/>
         </w:numPr>
         <w:spacing w:after="0" w:line="240" w:lineRule="auto"/>
         <w:rPr>
-          <w:rStyle w:val="Hyperlink"/>
+          <w:rStyle w:val="Hypertextovodkaz"/>
           <w:rFonts w:cstheme="minorHAnsi"/>
           <w:color w:val="0000FF"/>
           <w:sz w:val="18"/>
@@ -5606,7 +5624,7 @@
       <w:hyperlink r:id="rId27" w:history="1">
         <w:r>
           <w:rPr>
-            <w:rStyle w:val="Hyperlink"/>
+            <w:rStyle w:val="Hypertextovodkaz"/>
             <w:rFonts w:cstheme="minorHAnsi"/>
             <w:color w:val="0000FF"/>
             <w:sz w:val="18"/>
@@ -5619,14 +5637,14 @@
     </w:p>
     <w:p>
       <w:pPr>
-        <w:pStyle w:val="ListParagraph"/>
+        <w:pStyle w:val="Odstavecseseznamem"/>
         <w:numPr>
           <w:ilvl w:val="0"/>
           <w:numId w:val="31"/>
         </w:numPr>
         <w:spacing w:after="0" w:line="240" w:lineRule="auto"/>
         <w:rPr>
-          <w:rStyle w:val="Hyperlink"/>
+          <w:rStyle w:val="Hypertextovodkaz"/>
           <w:rFonts w:cstheme="minorHAnsi"/>
           <w:color w:val="0000FF"/>
           <w:sz w:val="18"/>
@@ -5637,7 +5655,7 @@
       <w:hyperlink r:id="rId28" w:history="1">
         <w:r>
           <w:rPr>
-            <w:rStyle w:val="Hyperlink"/>
+            <w:rStyle w:val="Hypertextovodkaz"/>
             <w:rFonts w:cstheme="minorHAnsi"/>
             <w:color w:val="0000FF"/>
             <w:sz w:val="18"/>
@@ -5650,14 +5668,14 @@
     </w:p>
     <w:p>
       <w:pPr>
-        <w:pStyle w:val="ListParagraph"/>
+        <w:pStyle w:val="Odstavecseseznamem"/>
         <w:numPr>
           <w:ilvl w:val="0"/>
           <w:numId w:val="31"/>
         </w:numPr>
         <w:spacing w:after="0" w:line="240" w:lineRule="auto"/>
         <w:rPr>
-          <w:rStyle w:val="Hyperlink"/>
+          <w:rStyle w:val="Hypertextovodkaz"/>
           <w:rFonts w:cstheme="minorHAnsi"/>
           <w:color w:val="0000FF"/>
           <w:sz w:val="18"/>
@@ -5668,7 +5686,7 @@
       <w:hyperlink r:id="rId29" w:history="1">
         <w:r>
           <w:rPr>
-            <w:rStyle w:val="Hyperlink"/>
+            <w:rStyle w:val="Hypertextovodkaz"/>
             <w:rFonts w:cstheme="minorHAnsi"/>
             <w:color w:val="0000FF"/>
             <w:sz w:val="18"/>
@@ -5681,14 +5699,14 @@
     </w:p>
     <w:p>
       <w:pPr>
-        <w:pStyle w:val="ListParagraph"/>
+        <w:pStyle w:val="Odstavecseseznamem"/>
         <w:numPr>
           <w:ilvl w:val="0"/>
           <w:numId w:val="31"/>
         </w:numPr>
         <w:spacing w:after="0" w:line="240" w:lineRule="auto"/>
         <w:rPr>
-          <w:rStyle w:val="Hyperlink"/>
+          <w:rStyle w:val="Hypertextovodkaz"/>
           <w:rFonts w:cstheme="minorHAnsi"/>
           <w:color w:val="0000FF"/>
           <w:sz w:val="18"/>
@@ -5699,7 +5717,7 @@
       <w:hyperlink r:id="rId30" w:history="1">
         <w:r>
           <w:rPr>
-            <w:rStyle w:val="Hyperlink"/>
+            <w:rStyle w:val="Hypertextovodkaz"/>
             <w:rFonts w:cstheme="minorHAnsi"/>
             <w:color w:val="0000FF"/>
             <w:sz w:val="18"/>
@@ -5712,14 +5730,14 @@
     </w:p>
     <w:p>
       <w:pPr>
-        <w:pStyle w:val="ListParagraph"/>
+        <w:pStyle w:val="Odstavecseseznamem"/>
         <w:numPr>
           <w:ilvl w:val="0"/>
           <w:numId w:val="31"/>
         </w:numPr>
         <w:spacing w:after="0" w:line="240" w:lineRule="auto"/>
         <w:rPr>
-          <w:rStyle w:val="Hyperlink"/>
+          <w:rStyle w:val="Hypertextovodkaz"/>
           <w:rFonts w:cstheme="minorHAnsi"/>
           <w:color w:val="0000FF"/>
           <w:sz w:val="18"/>
@@ -5730,7 +5748,7 @@
       <w:hyperlink r:id="rId31" w:history="1">
         <w:r>
           <w:rPr>
-            <w:rStyle w:val="Hyperlink"/>
+            <w:rStyle w:val="Hypertextovodkaz"/>
             <w:rFonts w:cstheme="minorHAnsi"/>
             <w:color w:val="0000FF"/>
             <w:sz w:val="18"/>
@@ -5743,14 +5761,14 @@
     </w:p>
     <w:p>
       <w:pPr>
-        <w:pStyle w:val="ListParagraph"/>
+        <w:pStyle w:val="Odstavecseseznamem"/>
         <w:numPr>
           <w:ilvl w:val="0"/>
           <w:numId w:val="31"/>
         </w:numPr>
         <w:spacing w:after="0" w:line="240" w:lineRule="auto"/>
         <w:rPr>
-          <w:rStyle w:val="Hyperlink"/>
+          <w:rStyle w:val="Hypertextovodkaz"/>
           <w:rFonts w:cstheme="minorHAnsi"/>
           <w:color w:val="0000FF"/>
           <w:sz w:val="18"/>
@@ -5761,7 +5779,7 @@
       <w:hyperlink r:id="rId32" w:history="1">
         <w:r>
           <w:rPr>
-            <w:rStyle w:val="Hyperlink"/>
+            <w:rStyle w:val="Hypertextovodkaz"/>
             <w:rFonts w:cstheme="minorHAnsi"/>
             <w:color w:val="0000FF"/>
             <w:sz w:val="18"/>
@@ -5774,14 +5792,14 @@
     </w:p>
     <w:p>
       <w:pPr>
-        <w:pStyle w:val="ListParagraph"/>
+        <w:pStyle w:val="Odstavecseseznamem"/>
         <w:numPr>
           <w:ilvl w:val="0"/>
           <w:numId w:val="31"/>
         </w:numPr>
         <w:spacing w:after="0" w:line="240" w:lineRule="auto"/>
         <w:rPr>
-          <w:rStyle w:val="Hyperlink"/>
+          <w:rStyle w:val="Hypertextovodkaz"/>
           <w:rFonts w:cstheme="minorHAnsi"/>
           <w:color w:val="0000FF"/>
           <w:sz w:val="18"/>
@@ -5792,7 +5810,7 @@
       <w:hyperlink r:id="rId33" w:history="1">
         <w:r>
           <w:rPr>
-            <w:rStyle w:val="Hyperlink"/>
+            <w:rStyle w:val="Hypertextovodkaz"/>
             <w:rFonts w:cstheme="minorHAnsi"/>
             <w:color w:val="0000FF"/>
             <w:sz w:val="18"/>
@@ -5805,14 +5823,14 @@
     </w:p>
     <w:p>
       <w:pPr>
-        <w:pStyle w:val="ListParagraph"/>
+        <w:pStyle w:val="Odstavecseseznamem"/>
         <w:numPr>
           <w:ilvl w:val="0"/>
           <w:numId w:val="31"/>
         </w:numPr>
         <w:spacing w:after="0" w:line="240" w:lineRule="auto"/>
         <w:rPr>
-          <w:rStyle w:val="Hyperlink"/>
+          <w:rStyle w:val="Hypertextovodkaz"/>
           <w:rFonts w:cstheme="minorHAnsi"/>
           <w:color w:val="0000FF"/>
           <w:sz w:val="18"/>
@@ -5823,7 +5841,7 @@
       <w:hyperlink r:id="rId34" w:history="1">
         <w:r>
           <w:rPr>
-            <w:rStyle w:val="Hyperlink"/>
+            <w:rStyle w:val="Hypertextovodkaz"/>
             <w:rFonts w:cstheme="minorHAnsi"/>
             <w:color w:val="0000FF"/>
             <w:sz w:val="18"/>
@@ -5836,14 +5854,14 @@
     </w:p>
     <w:p>
       <w:pPr>
-        <w:pStyle w:val="ListParagraph"/>
+        <w:pStyle w:val="Odstavecseseznamem"/>
         <w:numPr>
           <w:ilvl w:val="0"/>
           <w:numId w:val="31"/>
         </w:numPr>
         <w:spacing w:after="0" w:line="240" w:lineRule="auto"/>
         <w:rPr>
-          <w:rStyle w:val="Hyperlink"/>
+          <w:rStyle w:val="Hypertextovodkaz"/>
           <w:rFonts w:cstheme="minorHAnsi"/>
           <w:color w:val="0000FF"/>
           <w:sz w:val="18"/>
@@ -5854,7 +5872,7 @@
       <w:hyperlink r:id="rId35" w:history="1">
         <w:r>
           <w:rPr>
-            <w:rStyle w:val="Hyperlink"/>
+            <w:rStyle w:val="Hypertextovodkaz"/>
             <w:rFonts w:cstheme="minorHAnsi"/>
             <w:color w:val="0000FF"/>
             <w:sz w:val="18"/>
@@ -5867,14 +5885,14 @@
     </w:p>
     <w:p>
       <w:pPr>
-        <w:pStyle w:val="ListParagraph"/>
+        <w:pStyle w:val="Odstavecseseznamem"/>
         <w:numPr>
           <w:ilvl w:val="0"/>
           <w:numId w:val="31"/>
         </w:numPr>
         <w:spacing w:after="0" w:line="240" w:lineRule="auto"/>
         <w:rPr>
-          <w:rStyle w:val="Hyperlink"/>
+          <w:rStyle w:val="Hypertextovodkaz"/>
           <w:rFonts w:cstheme="minorHAnsi"/>
           <w:color w:val="0000FF"/>
           <w:sz w:val="18"/>
@@ -5885,7 +5903,7 @@
       <w:hyperlink r:id="rId36" w:history="1">
         <w:r>
           <w:rPr>
-            <w:rStyle w:val="Hyperlink"/>
+            <w:rStyle w:val="Hypertextovodkaz"/>
             <w:rFonts w:cstheme="minorHAnsi"/>
             <w:color w:val="0000FF"/>
             <w:sz w:val="18"/>
@@ -5898,14 +5916,14 @@
     </w:p>
     <w:p>
       <w:pPr>
-        <w:pStyle w:val="ListParagraph"/>
+        <w:pStyle w:val="Odstavecseseznamem"/>
         <w:numPr>
           <w:ilvl w:val="0"/>
           <w:numId w:val="31"/>
         </w:numPr>
         <w:spacing w:after="0" w:line="240" w:lineRule="auto"/>
         <w:rPr>
-          <w:rStyle w:val="Hyperlink"/>
+          <w:rStyle w:val="Hypertextovodkaz"/>
           <w:rFonts w:cstheme="minorHAnsi"/>
           <w:color w:val="0000FF"/>
           <w:sz w:val="18"/>
@@ -5916,7 +5934,7 @@
       <w:hyperlink r:id="rId37" w:history="1">
         <w:r>
           <w:rPr>
-            <w:rStyle w:val="Hyperlink"/>
+            <w:rStyle w:val="Hypertextovodkaz"/>
             <w:rFonts w:cstheme="minorHAnsi"/>
             <w:color w:val="0000FF"/>
             <w:sz w:val="18"/>
@@ -5929,14 +5947,14 @@
     </w:p>
     <w:p>
       <w:pPr>
-        <w:pStyle w:val="ListParagraph"/>
+        <w:pStyle w:val="Odstavecseseznamem"/>
         <w:numPr>
           <w:ilvl w:val="0"/>
           <w:numId w:val="31"/>
         </w:numPr>
         <w:spacing w:after="0" w:line="240" w:lineRule="auto"/>
         <w:rPr>
-          <w:rStyle w:val="Hyperlink"/>
+          <w:rStyle w:val="Hypertextovodkaz"/>
           <w:rFonts w:cstheme="minorHAnsi"/>
           <w:color w:val="0000FF"/>
           <w:sz w:val="18"/>
@@ -5947,7 +5965,7 @@
       <w:hyperlink r:id="rId38" w:history="1">
         <w:r>
           <w:rPr>
-            <w:rStyle w:val="Hyperlink"/>
+            <w:rStyle w:val="Hypertextovodkaz"/>
             <w:rFonts w:cstheme="minorHAnsi"/>
             <w:color w:val="0000FF"/>
             <w:sz w:val="18"/>
@@ -5960,14 +5978,14 @@
     </w:p>
     <w:p>
       <w:pPr>
-        <w:pStyle w:val="ListParagraph"/>
+        <w:pStyle w:val="Odstavecseseznamem"/>
         <w:numPr>
           <w:ilvl w:val="0"/>
           <w:numId w:val="31"/>
         </w:numPr>
         <w:spacing w:after="0" w:line="240" w:lineRule="auto"/>
         <w:rPr>
-          <w:rStyle w:val="Hyperlink"/>
+          <w:rStyle w:val="Hypertextovodkaz"/>
           <w:rFonts w:cstheme="minorHAnsi"/>
           <w:color w:val="0000FF"/>
           <w:sz w:val="18"/>
@@ -5978,7 +5996,7 @@
       <w:hyperlink r:id="rId39" w:history="1">
         <w:r>
           <w:rPr>
-            <w:rStyle w:val="Hyperlink"/>
+            <w:rStyle w:val="Hypertextovodkaz"/>
             <w:rFonts w:cstheme="minorHAnsi"/>
             <w:color w:val="0000FF"/>
             <w:sz w:val="18"/>
@@ -5991,14 +6009,14 @@
     </w:p>
     <w:p>
       <w:pPr>
-        <w:pStyle w:val="ListParagraph"/>
+        <w:pStyle w:val="Odstavecseseznamem"/>
         <w:numPr>
           <w:ilvl w:val="0"/>
           <w:numId w:val="31"/>
         </w:numPr>
         <w:spacing w:after="0" w:line="240" w:lineRule="auto"/>
         <w:rPr>
-          <w:rStyle w:val="Hyperlink"/>
+          <w:rStyle w:val="Hypertextovodkaz"/>
           <w:rFonts w:cstheme="minorHAnsi"/>
           <w:color w:val="0000FF"/>
           <w:sz w:val="18"/>
@@ -6009,7 +6027,7 @@
       <w:hyperlink r:id="rId40" w:history="1">
         <w:r>
           <w:rPr>
-            <w:rStyle w:val="Hyperlink"/>
+            <w:rStyle w:val="Hypertextovodkaz"/>
             <w:rFonts w:cstheme="minorHAnsi"/>
             <w:color w:val="0000FF"/>
             <w:sz w:val="18"/>
@@ -6022,14 +6040,14 @@
     </w:p>
     <w:p>
       <w:pPr>
-        <w:pStyle w:val="ListParagraph"/>
+        <w:pStyle w:val="Odstavecseseznamem"/>
         <w:numPr>
           <w:ilvl w:val="0"/>
           <w:numId w:val="31"/>
         </w:numPr>
         <w:spacing w:after="0" w:line="240" w:lineRule="auto"/>
         <w:rPr>
-          <w:rStyle w:val="Hyperlink"/>
+          <w:rStyle w:val="Hypertextovodkaz"/>
           <w:rFonts w:cstheme="minorHAnsi"/>
           <w:color w:val="0000FF"/>
           <w:sz w:val="18"/>
@@ -6040,7 +6058,7 @@
       <w:hyperlink r:id="rId41" w:history="1">
         <w:r>
           <w:rPr>
-            <w:rStyle w:val="Hyperlink"/>
+            <w:rStyle w:val="Hypertextovodkaz"/>
             <w:rFonts w:cstheme="minorHAnsi"/>
             <w:color w:val="0000FF"/>
             <w:sz w:val="18"/>
@@ -6053,14 +6071,14 @@
     </w:p>
     <w:p>
       <w:pPr>
-        <w:pStyle w:val="ListParagraph"/>
+        <w:pStyle w:val="Odstavecseseznamem"/>
         <w:numPr>
           <w:ilvl w:val="0"/>
           <w:numId w:val="31"/>
         </w:numPr>
         <w:spacing w:after="0" w:line="240" w:lineRule="auto"/>
         <w:rPr>
-          <w:rStyle w:val="Hyperlink"/>
+          <w:rStyle w:val="Hypertextovodkaz"/>
           <w:rFonts w:cstheme="minorHAnsi"/>
           <w:color w:val="0000FF"/>
           <w:sz w:val="18"/>
@@ -6071,7 +6089,7 @@
       <w:hyperlink r:id="rId42" w:history="1">
         <w:r>
           <w:rPr>
-            <w:rStyle w:val="Hyperlink"/>
+            <w:rStyle w:val="Hypertextovodkaz"/>
             <w:rFonts w:cstheme="minorHAnsi"/>
             <w:color w:val="0000FF"/>
             <w:sz w:val="18"/>
@@ -6084,14 +6102,14 @@
     </w:p>
     <w:p>
       <w:pPr>
-        <w:pStyle w:val="ListParagraph"/>
+        <w:pStyle w:val="Odstavecseseznamem"/>
         <w:numPr>
           <w:ilvl w:val="0"/>
           <w:numId w:val="31"/>
         </w:numPr>
         <w:spacing w:after="0" w:line="240" w:lineRule="auto"/>
         <w:rPr>
-          <w:rStyle w:val="Hyperlink"/>
+          <w:rStyle w:val="Hypertextovodkaz"/>
           <w:rFonts w:cstheme="minorHAnsi"/>
           <w:color w:val="0000FF"/>
           <w:sz w:val="18"/>
@@ -6102,7 +6120,7 @@
       <w:hyperlink r:id="rId43" w:history="1">
         <w:r>
           <w:rPr>
-            <w:rStyle w:val="Hyperlink"/>
+            <w:rStyle w:val="Hypertextovodkaz"/>
             <w:rFonts w:cstheme="minorHAnsi"/>
             <w:color w:val="0000FF"/>
             <w:sz w:val="18"/>
@@ -6115,14 +6133,14 @@
     </w:p>
     <w:p>
       <w:pPr>
-        <w:pStyle w:val="ListParagraph"/>
+        <w:pStyle w:val="Odstavecseseznamem"/>
         <w:numPr>
           <w:ilvl w:val="0"/>
           <w:numId w:val="31"/>
         </w:numPr>
         <w:spacing w:after="0" w:line="240" w:lineRule="auto"/>
         <w:rPr>
-          <w:rStyle w:val="Hyperlink"/>
+          <w:rStyle w:val="Hypertextovodkaz"/>
           <w:rFonts w:cstheme="minorHAnsi"/>
           <w:color w:val="0000FF"/>
           <w:sz w:val="18"/>
@@ -6133,7 +6151,7 @@
       <w:hyperlink r:id="rId44" w:history="1">
         <w:r>
           <w:rPr>
-            <w:rStyle w:val="Hyperlink"/>
+            <w:rStyle w:val="Hypertextovodkaz"/>
             <w:rFonts w:cstheme="minorHAnsi"/>
             <w:color w:val="0000FF"/>
             <w:sz w:val="18"/>
@@ -6146,14 +6164,14 @@
     </w:p>
     <w:p>
       <w:pPr>
-        <w:pStyle w:val="ListParagraph"/>
+        <w:pStyle w:val="Odstavecseseznamem"/>
         <w:numPr>
           <w:ilvl w:val="0"/>
           <w:numId w:val="31"/>
         </w:numPr>
         <w:spacing w:after="0" w:line="240" w:lineRule="auto"/>
         <w:rPr>
-          <w:rStyle w:val="Hyperlink"/>
+          <w:rStyle w:val="Hypertextovodkaz"/>
           <w:rFonts w:cstheme="minorHAnsi"/>
           <w:color w:val="0000FF"/>
           <w:sz w:val="18"/>
@@ -6164,7 +6182,7 @@
       <w:hyperlink r:id="rId45" w:history="1">
         <w:r>
           <w:rPr>
-            <w:rStyle w:val="Hyperlink"/>
+            <w:rStyle w:val="Hypertextovodkaz"/>
             <w:rFonts w:cstheme="minorHAnsi"/>
             <w:color w:val="0000FF"/>
             <w:sz w:val="18"/>
@@ -6177,14 +6195,14 @@
     </w:p>
     <w:p>
       <w:pPr>
-        <w:pStyle w:val="ListParagraph"/>
+        <w:pStyle w:val="Odstavecseseznamem"/>
         <w:numPr>
           <w:ilvl w:val="0"/>
           <w:numId w:val="31"/>
         </w:numPr>
         <w:spacing w:after="0" w:line="240" w:lineRule="auto"/>
         <w:rPr>
-          <w:rStyle w:val="Hyperlink"/>
+          <w:rStyle w:val="Hypertextovodkaz"/>
           <w:rFonts w:cstheme="minorHAnsi"/>
           <w:color w:val="0000FF"/>
           <w:sz w:val="18"/>
@@ -6195,7 +6213,7 @@
       <w:hyperlink r:id="rId46" w:history="1">
         <w:r>
           <w:rPr>
-            <w:rStyle w:val="Hyperlink"/>
+            <w:rStyle w:val="Hypertextovodkaz"/>
             <w:rFonts w:cstheme="minorHAnsi"/>
             <w:color w:val="0000FF"/>
             <w:sz w:val="18"/>
@@ -6208,14 +6226,14 @@
     </w:p>
     <w:p>
       <w:pPr>
-        <w:pStyle w:val="ListParagraph"/>
+        <w:pStyle w:val="Odstavecseseznamem"/>
         <w:numPr>
           <w:ilvl w:val="0"/>
           <w:numId w:val="31"/>
         </w:numPr>
         <w:spacing w:after="0" w:line="240" w:lineRule="auto"/>
         <w:rPr>
-          <w:rStyle w:val="Hyperlink"/>
+          <w:rStyle w:val="Hypertextovodkaz"/>
           <w:rFonts w:cstheme="minorHAnsi"/>
           <w:color w:val="0000FF"/>
           <w:sz w:val="18"/>
@@ -6226,7 +6244,7 @@
       <w:hyperlink r:id="rId47" w:history="1">
         <w:r>
           <w:rPr>
-            <w:rStyle w:val="Hyperlink"/>
+            <w:rStyle w:val="Hypertextovodkaz"/>
             <w:rFonts w:cstheme="minorHAnsi"/>
             <w:color w:val="0000FF"/>
             <w:sz w:val="18"/>
@@ -6239,14 +6257,14 @@
     </w:p>
     <w:p>
       <w:pPr>
-        <w:pStyle w:val="ListParagraph"/>
+        <w:pStyle w:val="Odstavecseseznamem"/>
         <w:numPr>
           <w:ilvl w:val="0"/>
           <w:numId w:val="31"/>
         </w:numPr>
         <w:spacing w:after="0" w:line="240" w:lineRule="auto"/>
         <w:rPr>
-          <w:rStyle w:val="Hyperlink"/>
+          <w:rStyle w:val="Hypertextovodkaz"/>
           <w:rFonts w:cstheme="minorHAnsi"/>
           <w:color w:val="0000FF"/>
           <w:sz w:val="18"/>
@@ -6257,7 +6275,7 @@
       <w:hyperlink r:id="rId48" w:history="1">
         <w:r>
           <w:rPr>
-            <w:rStyle w:val="Hyperlink"/>
+            <w:rStyle w:val="Hypertextovodkaz"/>
             <w:rFonts w:cstheme="minorHAnsi"/>
             <w:color w:val="0000FF"/>
             <w:sz w:val="18"/>
@@ -6270,14 +6288,14 @@
     </w:p>
     <w:p>
       <w:pPr>
-        <w:pStyle w:val="ListParagraph"/>
+        <w:pStyle w:val="Odstavecseseznamem"/>
         <w:numPr>
           <w:ilvl w:val="0"/>
           <w:numId w:val="31"/>
         </w:numPr>
         <w:spacing w:after="0" w:line="240" w:lineRule="auto"/>
         <w:rPr>
-          <w:rStyle w:val="Hyperlink"/>
+          <w:rStyle w:val="Hypertextovodkaz"/>
           <w:rFonts w:cstheme="minorHAnsi"/>
           <w:color w:val="0000FF"/>
           <w:sz w:val="18"/>
@@ -6288,7 +6306,7 @@
       <w:hyperlink r:id="rId49" w:history="1">
         <w:r>
           <w:rPr>
-            <w:rStyle w:val="Hyperlink"/>
+            <w:rStyle w:val="Hypertextovodkaz"/>
             <w:rFonts w:cstheme="minorHAnsi"/>
             <w:color w:val="0000FF"/>
             <w:sz w:val="18"/>
@@ -6301,14 +6319,14 @@
     </w:p>
     <w:p>
       <w:pPr>
-        <w:pStyle w:val="ListParagraph"/>
+        <w:pStyle w:val="Odstavecseseznamem"/>
         <w:numPr>
           <w:ilvl w:val="0"/>
           <w:numId w:val="31"/>
         </w:numPr>
         <w:spacing w:after="0" w:line="240" w:lineRule="auto"/>
         <w:rPr>
-          <w:rStyle w:val="Hyperlink"/>
+          <w:rStyle w:val="Hypertextovodkaz"/>
           <w:rFonts w:cstheme="minorHAnsi"/>
           <w:color w:val="0000FF"/>
           <w:sz w:val="18"/>
@@ -6319,7 +6337,7 @@
       <w:hyperlink r:id="rId50" w:history="1">
         <w:r>
           <w:rPr>
-            <w:rStyle w:val="Hyperlink"/>
+            <w:rStyle w:val="Hypertextovodkaz"/>
             <w:rFonts w:cstheme="minorHAnsi"/>
             <w:color w:val="0000FF"/>
             <w:sz w:val="18"/>
@@ -6332,14 +6350,14 @@
     </w:p>
     <w:p>
       <w:pPr>
-        <w:pStyle w:val="ListParagraph"/>
+        <w:pStyle w:val="Odstavecseseznamem"/>
         <w:numPr>
           <w:ilvl w:val="0"/>
           <w:numId w:val="31"/>
         </w:numPr>
         <w:spacing w:after="0" w:line="240" w:lineRule="auto"/>
         <w:rPr>
-          <w:rStyle w:val="Hyperlink"/>
+          <w:rStyle w:val="Hypertextovodkaz"/>
           <w:rFonts w:cstheme="minorHAnsi"/>
           <w:color w:val="0000FF"/>
           <w:sz w:val="18"/>
@@ -6349,7 +6367,7 @@
       </w:pPr>
       <w:r>
         <w:rPr>
-          <w:rStyle w:val="Hyperlink"/>
+          <w:rStyle w:val="Hypertextovodkaz"/>
           <w:rFonts w:cstheme="minorHAnsi"/>
           <w:color w:val="0000FF"/>
           <w:sz w:val="18"/>
@@ -6410,7 +6428,7 @@
     <w:sdtContent>
       <w:p>
         <w:pPr>
-          <w:pStyle w:val="Footer"/>
+          <w:pStyle w:val="Zpat"/>
           <w:jc w:val="center"/>
         </w:pPr>
         <w:r>
@@ -6470,7 +6488,7 @@
 <w:hdr xmlns:wpc="http://schemas.microsoft.com/office/word/2010/wordprocessingCanvas" xmlns:cx="http://schemas.microsoft.com/office/drawing/2014/chartex" xmlns:cx1="http://schemas.microsoft.com/office/drawing/2015/9/8/chartex" xmlns:cx2="http://schemas.microsoft.com/office/drawing/2015/10/21/chartex" xmlns:cx3="http://schemas.microsoft.com/office/drawing/2016/5/9/chartex" xmlns:cx4="http://schemas.microsoft.com/office/drawing/2016/5/10/chartex" xmlns:cx5="http://schemas.microsoft.com/office/drawing/2016/5/11/chartex" xmlns:cx6="http://schemas.microsoft.com/office/drawing/2016/5/12/chartex" xmlns:cx7="http://schemas.microsoft.com/office/drawing/2016/5/13/chartex" xmlns:cx8="http://schemas.microsoft.com/office/drawing/2016/5/14/chartex" xmlns:mc="http://schemas.openxmlformats.org/markup-compatibility/2006" xmlns:aink="http://schemas.microsoft.com/office/drawing/2016/ink" xmlns:am3d="http://schemas.microsoft.com/office/drawing/2017/model3d" xmlns:o="urn:schemas-microsoft-com:office:office" xmlns:r="http://schemas.openxmlformats.org/officeDocument/2006/relationships" xmlns:m="http://schemas.openxmlformats.org/officeDocument/2006/math" xmlns:v="urn:schemas-microsoft-com:vml" xmlns:wp14="http://schemas.microsoft.com/office/word/2010/wordprocessingDrawing" xmlns:wp="http://schemas.openxmlformats.org/drawingml/2006/wordprocessingDrawing" xmlns:w10="urn:schemas-microsoft-com:office:word" xmlns:w="http://schemas.openxmlformats.org/wordprocessingml/2006/main" xmlns:w14="http://schemas.microsoft.com/office/word/2010/wordml" xmlns:w15="http://schemas.microsoft.com/office/word/2012/wordml" xmlns:w16cid="http://schemas.microsoft.com/office/word/2016/wordml/cid" xmlns:w16se="http://schemas.microsoft.com/office/word/2015/wordml/symex" xmlns:wpg="http://schemas.microsoft.com/office/word/2010/wordprocessingGroup" xmlns:wpi="http://schemas.microsoft.com/office/word/2010/wordprocessingInk" xmlns:wne="http://schemas.microsoft.com/office/word/2006/wordml" xmlns:wps="http://schemas.microsoft.com/office/word/2010/wordprocessingShape" mc:Ignorable="w14 w15 w16se w16cid wp14">
   <w:p>
     <w:pPr>
-      <w:pStyle w:val="Header"/>
+      <w:pStyle w:val="Zhlav"/>
     </w:pPr>
     <w:r>
       <w:rPr>
@@ -6495,7 +6513,7 @@
   </w:p>
   <w:p>
     <w:pPr>
-      <w:pStyle w:val="Header"/>
+      <w:pStyle w:val="Zhlav"/>
     </w:pPr>
   </w:p>
 </w:hdr>
@@ -10912,7 +10930,7 @@
       </w:pPr>
     </w:pPrDefault>
   </w:docDefaults>
-  <w:latentStyles w:defLockedState="0" w:defUIPriority="99" w:defSemiHidden="0" w:defUnhideWhenUsed="0" w:defQFormat="0" w:count="375">
+  <w:latentStyles w:defLockedState="0" w:defUIPriority="99" w:defSemiHidden="0" w:defUnhideWhenUsed="0" w:defQFormat="0" w:count="376">
     <w:lsdException w:name="Normal" w:uiPriority="0" w:qFormat="1"/>
     <w:lsdException w:name="heading 1" w:uiPriority="9" w:qFormat="1"/>
     <w:lsdException w:name="heading 2" w:semiHidden="1" w:uiPriority="9" w:unhideWhenUsed="1" w:qFormat="1"/>
@@ -11018,7 +11036,6 @@
     <w:lsdException w:name="HTML Sample" w:semiHidden="1" w:unhideWhenUsed="1"/>
     <w:lsdException w:name="HTML Typewriter" w:semiHidden="1" w:unhideWhenUsed="1"/>
     <w:lsdException w:name="HTML Variable" w:semiHidden="1" w:unhideWhenUsed="1"/>
-    <w:lsdException w:name="Normal Table" w:semiHidden="1" w:unhideWhenUsed="1"/>
     <w:lsdException w:name="annotation subject" w:semiHidden="1" w:unhideWhenUsed="1"/>
     <w:lsdException w:name="No List" w:semiHidden="1" w:unhideWhenUsed="1"/>
     <w:lsdException w:name="Outline List 1" w:semiHidden="1" w:unhideWhenUsed="1"/>
@@ -11065,10 +11082,8 @@
     <w:lsdException w:name="Table Subtle 2" w:semiHidden="1" w:unhideWhenUsed="1"/>
     <w:lsdException w:name="Table Web 1" w:semiHidden="1" w:unhideWhenUsed="1"/>
     <w:lsdException w:name="Table Web 2" w:semiHidden="1" w:unhideWhenUsed="1"/>
-    <w:lsdException w:name="Table Web 3" w:semiHidden="1" w:unhideWhenUsed="1"/>
     <w:lsdException w:name="Balloon Text" w:semiHidden="1" w:unhideWhenUsed="1"/>
     <w:lsdException w:name="Table Grid" w:uiPriority="39"/>
-    <w:lsdException w:name="Table Theme" w:semiHidden="1" w:unhideWhenUsed="1"/>
     <w:lsdException w:name="Placeholder Text" w:semiHidden="1"/>
     <w:lsdException w:name="No Spacing" w:uiPriority="1" w:qFormat="1"/>
     <w:lsdException w:name="Light Shading" w:uiPriority="60"/>
@@ -11288,16 +11303,17 @@
     <w:lsdException w:name="Smart Hyperlink" w:semiHidden="1" w:unhideWhenUsed="1"/>
     <w:lsdException w:name="Hashtag" w:semiHidden="1" w:unhideWhenUsed="1"/>
     <w:lsdException w:name="Unresolved Mention" w:semiHidden="1" w:unhideWhenUsed="1"/>
+    <w:lsdException w:name="Smart Link" w:semiHidden="1" w:unhideWhenUsed="1"/>
   </w:latentStyles>
-  <w:style w:type="paragraph" w:default="1" w:styleId="Normal">
+  <w:style w:type="paragraph" w:default="1" w:styleId="Normln">
     <w:name w:val="Normal"/>
     <w:qFormat/>
   </w:style>
-  <w:style w:type="paragraph" w:styleId="Heading1">
+  <w:style w:type="paragraph" w:styleId="Nadpis1">
     <w:name w:val="heading 1"/>
-    <w:basedOn w:val="Normal"/>
-    <w:next w:val="Normal"/>
-    <w:link w:val="Heading1Char"/>
+    <w:basedOn w:val="Normln"/>
+    <w:next w:val="Normln"/>
+    <w:link w:val="Nadpis1Char"/>
     <w:uiPriority w:val="9"/>
     <w:qFormat/>
     <w:rsid w:val="00C143E5"/>
@@ -11315,11 +11331,11 @@
       <w:lang w:val="cs-CZ"/>
     </w:rPr>
   </w:style>
-  <w:style w:type="paragraph" w:styleId="Heading2">
+  <w:style w:type="paragraph" w:styleId="Nadpis2">
     <w:name w:val="heading 2"/>
-    <w:basedOn w:val="Normal"/>
-    <w:next w:val="Normal"/>
-    <w:link w:val="Heading2Char"/>
+    <w:basedOn w:val="Normln"/>
+    <w:next w:val="Normln"/>
+    <w:link w:val="Nadpis2Char"/>
     <w:uiPriority w:val="9"/>
     <w:unhideWhenUsed/>
     <w:qFormat/>
@@ -11337,11 +11353,11 @@
       <w:szCs w:val="26"/>
     </w:rPr>
   </w:style>
-  <w:style w:type="paragraph" w:styleId="Heading3">
+  <w:style w:type="paragraph" w:styleId="Nadpis3">
     <w:name w:val="heading 3"/>
-    <w:basedOn w:val="Normal"/>
-    <w:next w:val="Normal"/>
-    <w:link w:val="Heading3Char"/>
+    <w:basedOn w:val="Normln"/>
+    <w:next w:val="Normln"/>
+    <w:link w:val="Nadpis3Char"/>
     <w:uiPriority w:val="9"/>
     <w:unhideWhenUsed/>
     <w:qFormat/>
@@ -11359,11 +11375,11 @@
       <w:szCs w:val="24"/>
     </w:rPr>
   </w:style>
-  <w:style w:type="paragraph" w:styleId="Heading4">
+  <w:style w:type="paragraph" w:styleId="Nadpis4">
     <w:name w:val="heading 4"/>
-    <w:basedOn w:val="Normal"/>
-    <w:next w:val="Normal"/>
-    <w:link w:val="Heading4Char"/>
+    <w:basedOn w:val="Normln"/>
+    <w:next w:val="Normln"/>
+    <w:link w:val="Nadpis4Char"/>
     <w:uiPriority w:val="9"/>
     <w:unhideWhenUsed/>
     <w:qFormat/>
@@ -11382,11 +11398,11 @@
       <w:lang w:val="cs-CZ"/>
     </w:rPr>
   </w:style>
-  <w:style w:type="paragraph" w:styleId="Heading5">
+  <w:style w:type="paragraph" w:styleId="Nadpis5">
     <w:name w:val="heading 5"/>
-    <w:basedOn w:val="Normal"/>
-    <w:next w:val="Normal"/>
-    <w:link w:val="Heading5Char"/>
+    <w:basedOn w:val="Normln"/>
+    <w:next w:val="Normln"/>
+    <w:link w:val="Nadpis5Char"/>
     <w:uiPriority w:val="9"/>
     <w:unhideWhenUsed/>
     <w:qFormat/>
@@ -11402,13 +11418,13 @@
       <w:color w:val="2F5496" w:themeColor="accent1" w:themeShade="BF"/>
     </w:rPr>
   </w:style>
-  <w:style w:type="character" w:default="1" w:styleId="DefaultParagraphFont">
+  <w:style w:type="character" w:default="1" w:styleId="Standardnpsmoodstavce">
     <w:name w:val="Default Paragraph Font"/>
     <w:uiPriority w:val="1"/>
     <w:semiHidden/>
     <w:unhideWhenUsed/>
   </w:style>
-  <w:style w:type="table" w:default="1" w:styleId="TableNormal">
+  <w:style w:type="table" w:default="1" w:styleId="Normlntabulka">
     <w:name w:val="Normal Table"/>
     <w:uiPriority w:val="99"/>
     <w:semiHidden/>
@@ -11423,15 +11439,15 @@
       </w:tblCellMar>
     </w:tblPr>
   </w:style>
-  <w:style w:type="numbering" w:default="1" w:styleId="NoList">
+  <w:style w:type="numbering" w:default="1" w:styleId="Bezseznamu">
     <w:name w:val="No List"/>
     <w:uiPriority w:val="99"/>
     <w:semiHidden/>
     <w:unhideWhenUsed/>
   </w:style>
-  <w:style w:type="paragraph" w:styleId="ListParagraph">
+  <w:style w:type="paragraph" w:styleId="Odstavecseseznamem">
     <w:name w:val="List Paragraph"/>
-    <w:basedOn w:val="Normal"/>
+    <w:basedOn w:val="Normln"/>
     <w:uiPriority w:val="34"/>
     <w:qFormat/>
     <w:rsid w:val="00B802B2"/>
@@ -11440,9 +11456,9 @@
       <w:contextualSpacing/>
     </w:pPr>
   </w:style>
-  <w:style w:type="character" w:styleId="Hyperlink">
+  <w:style w:type="character" w:styleId="Hypertextovodkaz">
     <w:name w:val="Hyperlink"/>
-    <w:basedOn w:val="DefaultParagraphFont"/>
+    <w:basedOn w:val="Standardnpsmoodstavce"/>
     <w:uiPriority w:val="99"/>
     <w:unhideWhenUsed/>
     <w:rsid w:val="00226388"/>
@@ -11451,9 +11467,9 @@
       <w:u w:val="single"/>
     </w:rPr>
   </w:style>
-  <w:style w:type="character" w:styleId="UnresolvedMention">
+  <w:style w:type="character" w:styleId="Nevyeenzmnka">
     <w:name w:val="Unresolved Mention"/>
-    <w:basedOn w:val="DefaultParagraphFont"/>
+    <w:basedOn w:val="Standardnpsmoodstavce"/>
     <w:uiPriority w:val="99"/>
     <w:semiHidden/>
     <w:unhideWhenUsed/>
@@ -11463,9 +11479,9 @@
       <w:shd w:val="clear" w:color="auto" w:fill="E1DFDD"/>
     </w:rPr>
   </w:style>
-  <w:style w:type="character" w:styleId="FollowedHyperlink">
+  <w:style w:type="character" w:styleId="Sledovanodkaz">
     <w:name w:val="FollowedHyperlink"/>
-    <w:basedOn w:val="DefaultParagraphFont"/>
+    <w:basedOn w:val="Standardnpsmoodstavce"/>
     <w:uiPriority w:val="99"/>
     <w:semiHidden/>
     <w:unhideWhenUsed/>
@@ -11475,9 +11491,9 @@
       <w:u w:val="single"/>
     </w:rPr>
   </w:style>
-  <w:style w:type="character" w:styleId="CommentReference">
+  <w:style w:type="character" w:styleId="Odkaznakoment">
     <w:name w:val="annotation reference"/>
-    <w:basedOn w:val="DefaultParagraphFont"/>
+    <w:basedOn w:val="Standardnpsmoodstavce"/>
     <w:uiPriority w:val="99"/>
     <w:semiHidden/>
     <w:unhideWhenUsed/>
@@ -11487,10 +11503,10 @@
       <w:szCs w:val="16"/>
     </w:rPr>
   </w:style>
-  <w:style w:type="paragraph" w:styleId="CommentText">
+  <w:style w:type="paragraph" w:styleId="Textkomente">
     <w:name w:val="annotation text"/>
-    <w:basedOn w:val="Normal"/>
-    <w:link w:val="CommentTextChar"/>
+    <w:basedOn w:val="Normln"/>
+    <w:link w:val="TextkomenteChar"/>
     <w:uiPriority w:val="99"/>
     <w:semiHidden/>
     <w:unhideWhenUsed/>
@@ -11503,10 +11519,10 @@
       <w:szCs w:val="20"/>
     </w:rPr>
   </w:style>
-  <w:style w:type="character" w:customStyle="1" w:styleId="CommentTextChar">
-    <w:name w:val="Comment Text Char"/>
-    <w:basedOn w:val="DefaultParagraphFont"/>
-    <w:link w:val="CommentText"/>
+  <w:style w:type="character" w:customStyle="1" w:styleId="TextkomenteChar">
+    <w:name w:val="Text komentáře Char"/>
+    <w:basedOn w:val="Standardnpsmoodstavce"/>
+    <w:link w:val="Textkomente"/>
     <w:uiPriority w:val="99"/>
     <w:semiHidden/>
     <w:rsid w:val="0087188D"/>
@@ -11515,11 +11531,11 @@
       <w:szCs w:val="20"/>
     </w:rPr>
   </w:style>
-  <w:style w:type="paragraph" w:styleId="CommentSubject">
+  <w:style w:type="paragraph" w:styleId="Pedmtkomente">
     <w:name w:val="annotation subject"/>
-    <w:basedOn w:val="CommentText"/>
-    <w:next w:val="CommentText"/>
-    <w:link w:val="CommentSubjectChar"/>
+    <w:basedOn w:val="Textkomente"/>
+    <w:next w:val="Textkomente"/>
+    <w:link w:val="PedmtkomenteChar"/>
     <w:uiPriority w:val="99"/>
     <w:semiHidden/>
     <w:unhideWhenUsed/>
@@ -11529,10 +11545,10 @@
       <w:bCs/>
     </w:rPr>
   </w:style>
-  <w:style w:type="character" w:customStyle="1" w:styleId="CommentSubjectChar">
-    <w:name w:val="Comment Subject Char"/>
-    <w:basedOn w:val="CommentTextChar"/>
-    <w:link w:val="CommentSubject"/>
+  <w:style w:type="character" w:customStyle="1" w:styleId="PedmtkomenteChar">
+    <w:name w:val="Předmět komentáře Char"/>
+    <w:basedOn w:val="TextkomenteChar"/>
+    <w:link w:val="Pedmtkomente"/>
     <w:uiPriority w:val="99"/>
     <w:semiHidden/>
     <w:rsid w:val="0087188D"/>
@@ -11543,10 +11559,10 @@
       <w:szCs w:val="20"/>
     </w:rPr>
   </w:style>
-  <w:style w:type="paragraph" w:styleId="BalloonText">
+  <w:style w:type="paragraph" w:styleId="Textbubliny">
     <w:name w:val="Balloon Text"/>
-    <w:basedOn w:val="Normal"/>
-    <w:link w:val="BalloonTextChar"/>
+    <w:basedOn w:val="Normln"/>
+    <w:link w:val="TextbublinyChar"/>
     <w:uiPriority w:val="99"/>
     <w:semiHidden/>
     <w:unhideWhenUsed/>
@@ -11560,10 +11576,10 @@
       <w:szCs w:val="18"/>
     </w:rPr>
   </w:style>
-  <w:style w:type="character" w:customStyle="1" w:styleId="BalloonTextChar">
-    <w:name w:val="Balloon Text Char"/>
-    <w:basedOn w:val="DefaultParagraphFont"/>
-    <w:link w:val="BalloonText"/>
+  <w:style w:type="character" w:customStyle="1" w:styleId="TextbublinyChar">
+    <w:name w:val="Text bubliny Char"/>
+    <w:basedOn w:val="Standardnpsmoodstavce"/>
+    <w:link w:val="Textbubliny"/>
     <w:uiPriority w:val="99"/>
     <w:semiHidden/>
     <w:rsid w:val="0087188D"/>
@@ -11573,10 +11589,10 @@
       <w:szCs w:val="18"/>
     </w:rPr>
   </w:style>
-  <w:style w:type="paragraph" w:styleId="Caption">
+  <w:style w:type="paragraph" w:styleId="Titulek">
     <w:name w:val="caption"/>
-    <w:basedOn w:val="Normal"/>
-    <w:next w:val="Normal"/>
+    <w:basedOn w:val="Normln"/>
+    <w:next w:val="Normln"/>
     <w:uiPriority w:val="35"/>
     <w:unhideWhenUsed/>
     <w:qFormat/>
@@ -11592,9 +11608,9 @@
       <w:szCs w:val="18"/>
     </w:rPr>
   </w:style>
-  <w:style w:type="paragraph" w:styleId="NormalWeb">
+  <w:style w:type="paragraph" w:styleId="Normlnweb">
     <w:name w:val="Normal (Web)"/>
-    <w:basedOn w:val="Normal"/>
+    <w:basedOn w:val="Normln"/>
     <w:uiPriority w:val="99"/>
     <w:semiHidden/>
     <w:unhideWhenUsed/>
@@ -11608,11 +11624,11 @@
       <w:szCs w:val="24"/>
     </w:rPr>
   </w:style>
-  <w:style w:type="paragraph" w:styleId="Title">
+  <w:style w:type="paragraph" w:styleId="Nzev">
     <w:name w:val="Title"/>
-    <w:basedOn w:val="Normal"/>
-    <w:next w:val="Normal"/>
-    <w:link w:val="TitleChar"/>
+    <w:basedOn w:val="Normln"/>
+    <w:next w:val="Normln"/>
+    <w:link w:val="NzevChar"/>
     <w:uiPriority w:val="10"/>
     <w:qFormat/>
     <w:rsid w:val="000B197E"/>
@@ -11628,10 +11644,10 @@
       <w:szCs w:val="56"/>
     </w:rPr>
   </w:style>
-  <w:style w:type="character" w:customStyle="1" w:styleId="TitleChar">
-    <w:name w:val="Title Char"/>
-    <w:basedOn w:val="DefaultParagraphFont"/>
-    <w:link w:val="Title"/>
+  <w:style w:type="character" w:customStyle="1" w:styleId="NzevChar">
+    <w:name w:val="Název Char"/>
+    <w:basedOn w:val="Standardnpsmoodstavce"/>
+    <w:link w:val="Nzev"/>
     <w:uiPriority w:val="10"/>
     <w:rsid w:val="000B197E"/>
     <w:rPr>
@@ -11642,10 +11658,10 @@
       <w:szCs w:val="56"/>
     </w:rPr>
   </w:style>
-  <w:style w:type="paragraph" w:styleId="Header">
+  <w:style w:type="paragraph" w:styleId="Zhlav">
     <w:name w:val="header"/>
-    <w:basedOn w:val="Normal"/>
-    <w:link w:val="HeaderChar"/>
+    <w:basedOn w:val="Normln"/>
+    <w:link w:val="ZhlavChar"/>
     <w:uiPriority w:val="99"/>
     <w:unhideWhenUsed/>
     <w:rsid w:val="00DA25F6"/>
@@ -11657,17 +11673,17 @@
       <w:spacing w:after="0" w:line="240" w:lineRule="auto"/>
     </w:pPr>
   </w:style>
-  <w:style w:type="character" w:customStyle="1" w:styleId="HeaderChar">
-    <w:name w:val="Header Char"/>
-    <w:basedOn w:val="DefaultParagraphFont"/>
-    <w:link w:val="Header"/>
+  <w:style w:type="character" w:customStyle="1" w:styleId="ZhlavChar">
+    <w:name w:val="Záhlaví Char"/>
+    <w:basedOn w:val="Standardnpsmoodstavce"/>
+    <w:link w:val="Zhlav"/>
     <w:uiPriority w:val="99"/>
     <w:rsid w:val="00DA25F6"/>
   </w:style>
-  <w:style w:type="paragraph" w:styleId="Footer">
+  <w:style w:type="paragraph" w:styleId="Zpat">
     <w:name w:val="footer"/>
-    <w:basedOn w:val="Normal"/>
-    <w:link w:val="FooterChar"/>
+    <w:basedOn w:val="Normln"/>
+    <w:link w:val="ZpatChar"/>
     <w:uiPriority w:val="99"/>
     <w:unhideWhenUsed/>
     <w:rsid w:val="00DA25F6"/>
@@ -11679,17 +11695,17 @@
       <w:spacing w:after="0" w:line="240" w:lineRule="auto"/>
     </w:pPr>
   </w:style>
-  <w:style w:type="character" w:customStyle="1" w:styleId="FooterChar">
-    <w:name w:val="Footer Char"/>
-    <w:basedOn w:val="DefaultParagraphFont"/>
-    <w:link w:val="Footer"/>
+  <w:style w:type="character" w:customStyle="1" w:styleId="ZpatChar">
+    <w:name w:val="Zápatí Char"/>
+    <w:basedOn w:val="Standardnpsmoodstavce"/>
+    <w:link w:val="Zpat"/>
     <w:uiPriority w:val="99"/>
     <w:rsid w:val="00DA25F6"/>
   </w:style>
-  <w:style w:type="character" w:customStyle="1" w:styleId="Heading4Char">
-    <w:name w:val="Heading 4 Char"/>
-    <w:basedOn w:val="DefaultParagraphFont"/>
-    <w:link w:val="Heading4"/>
+  <w:style w:type="character" w:customStyle="1" w:styleId="Nadpis4Char">
+    <w:name w:val="Nadpis 4 Char"/>
+    <w:basedOn w:val="Standardnpsmoodstavce"/>
+    <w:link w:val="Nadpis4"/>
     <w:uiPriority w:val="9"/>
     <w:rsid w:val="00A02519"/>
     <w:rPr>
@@ -11700,10 +11716,10 @@
       <w:lang w:val="cs-CZ"/>
     </w:rPr>
   </w:style>
-  <w:style w:type="character" w:customStyle="1" w:styleId="Heading1Char">
-    <w:name w:val="Heading 1 Char"/>
-    <w:basedOn w:val="DefaultParagraphFont"/>
-    <w:link w:val="Heading1"/>
+  <w:style w:type="character" w:customStyle="1" w:styleId="Nadpis1Char">
+    <w:name w:val="Nadpis 1 Char"/>
+    <w:basedOn w:val="Standardnpsmoodstavce"/>
+    <w:link w:val="Nadpis1"/>
     <w:uiPriority w:val="9"/>
     <w:rsid w:val="00C143E5"/>
     <w:rPr>
@@ -11714,10 +11730,10 @@
       <w:lang w:val="cs-CZ"/>
     </w:rPr>
   </w:style>
-  <w:style w:type="character" w:customStyle="1" w:styleId="Heading2Char">
-    <w:name w:val="Heading 2 Char"/>
-    <w:basedOn w:val="DefaultParagraphFont"/>
-    <w:link w:val="Heading2"/>
+  <w:style w:type="character" w:customStyle="1" w:styleId="Nadpis2Char">
+    <w:name w:val="Nadpis 2 Char"/>
+    <w:basedOn w:val="Standardnpsmoodstavce"/>
+    <w:link w:val="Nadpis2"/>
     <w:uiPriority w:val="9"/>
     <w:rsid w:val="00BF29E6"/>
     <w:rPr>
@@ -11727,10 +11743,10 @@
       <w:szCs w:val="26"/>
     </w:rPr>
   </w:style>
-  <w:style w:type="character" w:customStyle="1" w:styleId="Heading3Char">
-    <w:name w:val="Heading 3 Char"/>
-    <w:basedOn w:val="DefaultParagraphFont"/>
-    <w:link w:val="Heading3"/>
+  <w:style w:type="character" w:customStyle="1" w:styleId="Nadpis3Char">
+    <w:name w:val="Nadpis 3 Char"/>
+    <w:basedOn w:val="Standardnpsmoodstavce"/>
+    <w:link w:val="Nadpis3"/>
     <w:uiPriority w:val="9"/>
     <w:rsid w:val="002F0EFA"/>
     <w:rPr>
@@ -11740,7 +11756,7 @@
       <w:szCs w:val="24"/>
     </w:rPr>
   </w:style>
-  <w:style w:type="paragraph" w:styleId="NoSpacing">
+  <w:style w:type="paragraph" w:styleId="Bezmezer">
     <w:name w:val="No Spacing"/>
     <w:uiPriority w:val="1"/>
     <w:qFormat/>
@@ -11749,10 +11765,10 @@
       <w:spacing w:after="0" w:line="240" w:lineRule="auto"/>
     </w:pPr>
   </w:style>
-  <w:style w:type="character" w:customStyle="1" w:styleId="Heading5Char">
-    <w:name w:val="Heading 5 Char"/>
-    <w:basedOn w:val="DefaultParagraphFont"/>
-    <w:link w:val="Heading5"/>
+  <w:style w:type="character" w:customStyle="1" w:styleId="Nadpis5Char">
+    <w:name w:val="Nadpis 5 Char"/>
+    <w:basedOn w:val="Standardnpsmoodstavce"/>
+    <w:link w:val="Nadpis5"/>
     <w:uiPriority w:val="9"/>
     <w:rsid w:val="00275337"/>
     <w:rPr>

</xml_diff>

<commit_message>
13. edit + review
</commit_message>
<xml_diff>
--- a/13 Polovodičové paměti/13. otázka.docx
+++ b/13 Polovodičové paměti/13. otázka.docx
@@ -4,7 +4,7 @@
   <w:body>
     <w:p>
       <w:pPr>
-        <w:pStyle w:val="Nadpis4"/>
+        <w:pStyle w:val="Heading4"/>
         <w:rPr>
           <w:i w:val="0"/>
           <w:iCs w:val="0"/>
@@ -30,7 +30,7 @@
     </w:p>
     <w:p>
       <w:pPr>
-        <w:pStyle w:val="Nadpis4"/>
+        <w:pStyle w:val="Heading4"/>
       </w:pPr>
       <w:r>
         <w:t>Úvod</w:t>
@@ -53,7 +53,7 @@
     </w:p>
     <w:p>
       <w:pPr>
-        <w:pStyle w:val="Nadpis3"/>
+        <w:pStyle w:val="Heading3"/>
         <w:rPr>
           <w:lang w:val="cs-CZ"/>
         </w:rPr>
@@ -67,7 +67,7 @@
     </w:p>
     <w:p>
       <w:pPr>
-        <w:pStyle w:val="Nadpis1"/>
+        <w:pStyle w:val="Heading1"/>
         <w:rPr>
           <w:rFonts w:ascii="Bookman Old Style" w:hAnsi="Bookman Old Style"/>
           <w:b/>
@@ -338,7 +338,7 @@
     </w:p>
     <w:p>
       <w:pPr>
-        <w:pStyle w:val="Nadpis3"/>
+        <w:pStyle w:val="Heading3"/>
         <w:rPr>
           <w:rFonts w:asciiTheme="minorHAnsi" w:eastAsiaTheme="minorHAnsi" w:hAnsiTheme="minorHAnsi" w:cstheme="minorBidi"/>
           <w:color w:val="auto"/>
@@ -464,7 +464,7 @@
     </w:p>
     <w:p>
       <w:pPr>
-        <w:pStyle w:val="Nadpis3"/>
+        <w:pStyle w:val="Heading3"/>
         <w:rPr>
           <w:rFonts w:asciiTheme="minorHAnsi" w:eastAsiaTheme="minorHAnsi" w:hAnsiTheme="minorHAnsi" w:cstheme="minorBidi"/>
           <w:color w:val="auto"/>
@@ -538,7 +538,7 @@
     </w:p>
     <w:p>
       <w:pPr>
-        <w:pStyle w:val="Nadpis3"/>
+        <w:pStyle w:val="Heading3"/>
         <w:spacing w:after="240"/>
         <w:rPr>
           <w:rFonts w:asciiTheme="minorHAnsi" w:eastAsiaTheme="minorHAnsi" w:hAnsiTheme="minorHAnsi" w:cstheme="minorBidi"/>
@@ -589,7 +589,7 @@
     </w:p>
     <w:p>
       <w:pPr>
-        <w:pStyle w:val="Nadpis3"/>
+        <w:pStyle w:val="Heading3"/>
         <w:rPr>
           <w:lang w:val="cs-CZ"/>
         </w:rPr>
@@ -633,7 +633,7 @@
     </w:p>
     <w:p>
       <w:pPr>
-        <w:pStyle w:val="Nadpis2"/>
+        <w:pStyle w:val="Heading2"/>
         <w:numPr>
           <w:ilvl w:val="0"/>
           <w:numId w:val="25"/>
@@ -769,7 +769,7 @@
     </w:p>
     <w:p>
       <w:pPr>
-        <w:pStyle w:val="Nadpis2"/>
+        <w:pStyle w:val="Heading2"/>
         <w:numPr>
           <w:ilvl w:val="0"/>
           <w:numId w:val="25"/>
@@ -885,7 +885,7 @@
     </w:p>
     <w:p>
       <w:pPr>
-        <w:pStyle w:val="Nadpis3"/>
+        <w:pStyle w:val="Heading3"/>
         <w:rPr>
           <w:lang w:val="cs-CZ"/>
         </w:rPr>
@@ -917,7 +917,7 @@
     </w:p>
     <w:p>
       <w:pPr>
-        <w:pStyle w:val="Nadpis2"/>
+        <w:pStyle w:val="Heading2"/>
         <w:numPr>
           <w:ilvl w:val="0"/>
           <w:numId w:val="25"/>
@@ -932,28 +932,28 @@
       </w:pPr>
       <w:r>
         <w:rPr>
-          <w:rStyle w:val="Nadpis4Char"/>
+          <w:rStyle w:val="Heading4Char"/>
           <w:sz w:val="22"/>
         </w:rPr>
         <w:t xml:space="preserve">Statické </w:t>
       </w:r>
       <w:r>
         <w:rPr>
-          <w:rStyle w:val="Nadpis4Char"/>
+          <w:rStyle w:val="Heading4Char"/>
           <w:sz w:val="22"/>
         </w:rPr>
         <w:t>–</w:t>
       </w:r>
       <w:r>
         <w:rPr>
-          <w:rStyle w:val="Nadpis4Char"/>
+          <w:rStyle w:val="Heading4Char"/>
           <w:sz w:val="22"/>
         </w:rPr>
         <w:t xml:space="preserve"> SRAM</w:t>
       </w:r>
       <w:r>
         <w:rPr>
-          <w:rStyle w:val="Nadpis4Char"/>
+          <w:rStyle w:val="Heading4Char"/>
           <w:sz w:val="22"/>
         </w:rPr>
         <w:t xml:space="preserve"> - </w:t>
@@ -971,7 +971,7 @@
     </w:p>
     <w:p>
       <w:pPr>
-        <w:pStyle w:val="Nadpis2"/>
+        <w:pStyle w:val="Heading2"/>
         <w:numPr>
           <w:ilvl w:val="0"/>
           <w:numId w:val="25"/>
@@ -986,28 +986,28 @@
       </w:pPr>
       <w:r>
         <w:rPr>
-          <w:rStyle w:val="Nadpis4Char"/>
+          <w:rStyle w:val="Heading4Char"/>
           <w:sz w:val="22"/>
         </w:rPr>
         <w:t xml:space="preserve">Dynamice </w:t>
       </w:r>
       <w:r>
         <w:rPr>
-          <w:rStyle w:val="Nadpis4Char"/>
+          <w:rStyle w:val="Heading4Char"/>
           <w:sz w:val="22"/>
         </w:rPr>
         <w:t>–</w:t>
       </w:r>
       <w:r>
         <w:rPr>
-          <w:rStyle w:val="Nadpis4Char"/>
+          <w:rStyle w:val="Heading4Char"/>
           <w:sz w:val="22"/>
         </w:rPr>
         <w:t xml:space="preserve"> DRAM</w:t>
       </w:r>
       <w:r>
         <w:rPr>
-          <w:rStyle w:val="Nadpis4Char"/>
+          <w:rStyle w:val="Heading4Char"/>
           <w:sz w:val="22"/>
         </w:rPr>
         <w:t xml:space="preserve"> - </w:t>
@@ -1025,7 +1025,7 @@
     </w:p>
     <w:p>
       <w:pPr>
-        <w:pStyle w:val="Nadpis3"/>
+        <w:pStyle w:val="Heading3"/>
         <w:rPr>
           <w:lang w:val="cs-CZ"/>
         </w:rPr>
@@ -1057,7 +1057,7 @@
     </w:p>
     <w:p>
       <w:pPr>
-        <w:pStyle w:val="Nadpis2"/>
+        <w:pStyle w:val="Heading2"/>
         <w:numPr>
           <w:ilvl w:val="0"/>
           <w:numId w:val="25"/>
@@ -1072,7 +1072,7 @@
       </w:pPr>
       <w:r>
         <w:rPr>
-          <w:rStyle w:val="Nadpis4Char"/>
+          <w:rStyle w:val="Heading4Char"/>
           <w:sz w:val="22"/>
         </w:rPr>
         <w:t xml:space="preserve">Adresovatelná - </w:t>
@@ -1090,7 +1090,7 @@
     </w:p>
     <w:p>
       <w:pPr>
-        <w:pStyle w:val="Nadpis2"/>
+        <w:pStyle w:val="Heading2"/>
         <w:numPr>
           <w:ilvl w:val="0"/>
           <w:numId w:val="25"/>
@@ -1105,7 +1105,7 @@
       </w:pPr>
       <w:r>
         <w:rPr>
-          <w:rStyle w:val="Nadpis4Char"/>
+          <w:rStyle w:val="Heading4Char"/>
           <w:sz w:val="22"/>
         </w:rPr>
         <w:t xml:space="preserve">Sekvenční - </w:t>
@@ -1123,7 +1123,7 @@
     </w:p>
     <w:p>
       <w:pPr>
-        <w:pStyle w:val="Nadpis2"/>
+        <w:pStyle w:val="Heading2"/>
         <w:numPr>
           <w:ilvl w:val="0"/>
           <w:numId w:val="25"/>
@@ -1138,21 +1138,21 @@
       </w:pPr>
       <w:r>
         <w:rPr>
-          <w:rStyle w:val="Nadpis4Char"/>
+          <w:rStyle w:val="Heading4Char"/>
           <w:sz w:val="22"/>
         </w:rPr>
         <w:t xml:space="preserve">LIFO (zásobník) </w:t>
       </w:r>
       <w:r>
         <w:rPr>
-          <w:rStyle w:val="Nadpis4Char"/>
+          <w:rStyle w:val="Heading4Char"/>
           <w:sz w:val="22"/>
         </w:rPr>
         <w:t>–</w:t>
       </w:r>
       <w:r>
         <w:rPr>
-          <w:rStyle w:val="Nadpis4Char"/>
+          <w:rStyle w:val="Heading4Char"/>
           <w:sz w:val="22"/>
         </w:rPr>
         <w:t xml:space="preserve"> </w:t>
@@ -1195,38 +1195,38 @@
           <w:szCs w:val="22"/>
           <w:lang w:val="cs-CZ"/>
         </w:rPr>
-        <w:t>mezi výpočty, Java</w:t>
-      </w:r>
-    </w:p>
-    <w:p>
-      <w:pPr>
-        <w:pStyle w:val="Nadpis2"/>
+        <w:t>mezivýpočty, Java</w:t>
+      </w:r>
+    </w:p>
+    <w:p>
+      <w:pPr>
+        <w:pStyle w:val="Heading2"/>
         <w:numPr>
           <w:ilvl w:val="0"/>
           <w:numId w:val="25"/>
         </w:numPr>
         <w:rPr>
-          <w:rStyle w:val="Nadpis4Char"/>
+          <w:rStyle w:val="Heading4Char"/>
           <w:sz w:val="22"/>
         </w:rPr>
       </w:pPr>
       <w:r>
         <w:rPr>
-          <w:rStyle w:val="Nadpis4Char"/>
+          <w:rStyle w:val="Heading4Char"/>
           <w:sz w:val="22"/>
         </w:rPr>
         <w:t xml:space="preserve">FIFO (fronta) </w:t>
       </w:r>
       <w:r>
         <w:rPr>
-          <w:rStyle w:val="Nadpis4Char"/>
+          <w:rStyle w:val="Heading4Char"/>
           <w:sz w:val="22"/>
         </w:rPr>
         <w:t>–</w:t>
       </w:r>
       <w:r>
         <w:rPr>
-          <w:rStyle w:val="Nadpis4Char"/>
+          <w:rStyle w:val="Heading4Char"/>
           <w:sz w:val="22"/>
         </w:rPr>
         <w:t xml:space="preserve"> </w:t>
@@ -1324,33 +1324,33 @@
     </w:p>
     <w:p>
       <w:pPr>
-        <w:pStyle w:val="Nadpis2"/>
+        <w:pStyle w:val="Heading2"/>
         <w:numPr>
           <w:ilvl w:val="0"/>
           <w:numId w:val="25"/>
         </w:numPr>
         <w:rPr>
-          <w:rStyle w:val="Nadpis4Char"/>
+          <w:rStyle w:val="Heading4Char"/>
           <w:sz w:val="22"/>
         </w:rPr>
       </w:pPr>
       <w:r>
         <w:rPr>
-          <w:rStyle w:val="Nadpis4Char"/>
+          <w:rStyle w:val="Heading4Char"/>
           <w:sz w:val="22"/>
         </w:rPr>
         <w:t>Asociativní</w:t>
       </w:r>
       <w:r>
         <w:rPr>
-          <w:rStyle w:val="Nadpis4Char"/>
+          <w:rStyle w:val="Heading4Char"/>
           <w:sz w:val="22"/>
         </w:rPr>
         <w:t xml:space="preserve"> (</w:t>
       </w:r>
       <w:r>
         <w:rPr>
-          <w:rStyle w:val="Nadpis4Char"/>
+          <w:rStyle w:val="Heading4Char"/>
           <w:sz w:val="22"/>
           <w:lang w:val="en-GB"/>
         </w:rPr>
@@ -1358,14 +1358,14 @@
       </w:r>
       <w:r>
         <w:rPr>
-          <w:rStyle w:val="Nadpis4Char"/>
+          <w:rStyle w:val="Heading4Char"/>
           <w:sz w:val="22"/>
         </w:rPr>
         <w:t xml:space="preserve">) </w:t>
       </w:r>
       <w:r>
         <w:rPr>
-          <w:rStyle w:val="Nadpis4Char"/>
+          <w:rStyle w:val="Heading4Char"/>
           <w:sz w:val="22"/>
         </w:rPr>
         <w:t>–</w:t>
@@ -1400,7 +1400,7 @@
     </w:p>
     <w:p>
       <w:pPr>
-        <w:pStyle w:val="Nadpis1"/>
+        <w:pStyle w:val="Heading1"/>
       </w:pPr>
       <w:r>
         <w:rPr>
@@ -1450,7 +1450,7 @@
     </w:p>
     <w:p>
       <w:pPr>
-        <w:pStyle w:val="Nadpis2"/>
+        <w:pStyle w:val="Heading2"/>
         <w:rPr>
           <w:lang w:val="cs-CZ"/>
         </w:rPr>
@@ -1658,7 +1658,7 @@
     </w:p>
     <w:p>
       <w:pPr>
-        <w:pStyle w:val="Nadpis3"/>
+        <w:pStyle w:val="Heading3"/>
         <w:rPr>
           <w:lang w:val="cs-CZ"/>
         </w:rPr>
@@ -1841,7 +1841,7 @@
     </w:p>
     <w:p>
       <w:pPr>
-        <w:pStyle w:val="Nadpis2"/>
+        <w:pStyle w:val="Heading2"/>
         <w:rPr>
           <w:lang w:val="cs-CZ"/>
         </w:rPr>
@@ -1961,7 +1961,7 @@
     </w:p>
     <w:p>
       <w:pPr>
-        <w:pStyle w:val="Nadpis3"/>
+        <w:pStyle w:val="Heading3"/>
         <w:rPr>
           <w:lang w:val="cs-CZ"/>
         </w:rPr>
@@ -2106,7 +2106,7 @@
     </w:p>
     <w:p>
       <w:pPr>
-        <w:pStyle w:val="Nadpis3"/>
+        <w:pStyle w:val="Heading3"/>
         <w:rPr>
           <w:rFonts w:ascii="Bookman Old Style" w:hAnsi="Bookman Old Style"/>
           <w:lang w:val="cs-CZ"/>
@@ -2338,7 +2338,7 @@
     </w:p>
     <w:p>
       <w:pPr>
-        <w:pStyle w:val="Nadpis2"/>
+        <w:pStyle w:val="Heading2"/>
         <w:rPr>
           <w:lang w:val="cs-CZ"/>
         </w:rPr>
@@ -2352,7 +2352,7 @@
     </w:p>
     <w:p>
       <w:pPr>
-        <w:pStyle w:val="Nadpis3"/>
+        <w:pStyle w:val="Heading3"/>
         <w:rPr>
           <w:color w:val="2F5496" w:themeColor="accent1" w:themeShade="BF"/>
           <w:sz w:val="18"/>
@@ -2444,7 +2444,7 @@
     </w:p>
     <w:p>
       <w:pPr>
-        <w:pStyle w:val="Nadpis3"/>
+        <w:pStyle w:val="Heading3"/>
         <w:rPr>
           <w:lang w:val="cs-CZ"/>
         </w:rPr>
@@ -2793,7 +2793,7 @@
     </w:p>
     <w:p>
       <w:pPr>
-        <w:pStyle w:val="Nadpis1"/>
+        <w:pStyle w:val="Heading1"/>
         <w:rPr>
           <w:sz w:val="28"/>
         </w:rPr>
@@ -2804,7 +2804,7 @@
     </w:p>
     <w:p>
       <w:pPr>
-        <w:pStyle w:val="Odstavecseseznamem"/>
+        <w:pStyle w:val="ListParagraph"/>
         <w:numPr>
           <w:ilvl w:val="0"/>
           <w:numId w:val="29"/>
@@ -2828,7 +2828,7 @@
     </w:p>
     <w:p>
       <w:pPr>
-        <w:pStyle w:val="Odstavecseseznamem"/>
+        <w:pStyle w:val="ListParagraph"/>
         <w:numPr>
           <w:ilvl w:val="0"/>
           <w:numId w:val="29"/>
@@ -2858,7 +2858,7 @@
     </w:p>
     <w:p>
       <w:pPr>
-        <w:pStyle w:val="Odstavecseseznamem"/>
+        <w:pStyle w:val="ListParagraph"/>
         <w:numPr>
           <w:ilvl w:val="0"/>
           <w:numId w:val="29"/>
@@ -2894,7 +2894,7 @@
     </w:p>
     <w:p>
       <w:pPr>
-        <w:pStyle w:val="Odstavecseseznamem"/>
+        <w:pStyle w:val="ListParagraph"/>
         <w:numPr>
           <w:ilvl w:val="0"/>
           <w:numId w:val="29"/>
@@ -2918,7 +2918,7 @@
     </w:p>
     <w:p>
       <w:pPr>
-        <w:pStyle w:val="Odstavecseseznamem"/>
+        <w:pStyle w:val="ListParagraph"/>
         <w:numPr>
           <w:ilvl w:val="0"/>
           <w:numId w:val="29"/>
@@ -2936,7 +2936,7 @@
     </w:p>
     <w:p>
       <w:pPr>
-        <w:pStyle w:val="Odstavecseseznamem"/>
+        <w:pStyle w:val="ListParagraph"/>
         <w:numPr>
           <w:ilvl w:val="0"/>
           <w:numId w:val="29"/>
@@ -2990,7 +2990,7 @@
     </w:p>
     <w:p>
       <w:pPr>
-        <w:pStyle w:val="Odstavecseseznamem"/>
+        <w:pStyle w:val="ListParagraph"/>
         <w:numPr>
           <w:ilvl w:val="0"/>
           <w:numId w:val="29"/>
@@ -3020,7 +3020,7 @@
     </w:p>
     <w:p>
       <w:pPr>
-        <w:pStyle w:val="Nadpis1"/>
+        <w:pStyle w:val="Heading1"/>
       </w:pPr>
       <w:r>
         <w:t>Technologie operační paměti</w:t>
@@ -3031,7 +3031,7 @@
     </w:p>
     <w:p>
       <w:pPr>
-        <w:pStyle w:val="Nadpis2"/>
+        <w:pStyle w:val="Heading2"/>
         <w:rPr>
           <w:lang w:val="cs-CZ"/>
         </w:rPr>
@@ -3045,7 +3045,7 @@
     </w:p>
     <w:p>
       <w:pPr>
-        <w:pStyle w:val="Nadpis3"/>
+        <w:pStyle w:val="Heading3"/>
         <w:rPr>
           <w:b/>
           <w:lang w:val="en-GB"/>
@@ -3097,7 +3097,7 @@
     </w:p>
     <w:p>
       <w:pPr>
-        <w:pStyle w:val="Nadpis2"/>
+        <w:pStyle w:val="Heading2"/>
         <w:rPr>
           <w:lang w:val="cs-CZ"/>
         </w:rPr>
@@ -3111,7 +3111,7 @@
     </w:p>
     <w:p>
       <w:pPr>
-        <w:pStyle w:val="Odstavecseseznamem"/>
+        <w:pStyle w:val="ListParagraph"/>
         <w:numPr>
           <w:ilvl w:val="0"/>
           <w:numId w:val="27"/>
@@ -3160,7 +3160,7 @@
     </w:p>
     <w:p>
       <w:pPr>
-        <w:pStyle w:val="Odstavecseseznamem"/>
+        <w:pStyle w:val="ListParagraph"/>
         <w:numPr>
           <w:ilvl w:val="0"/>
           <w:numId w:val="27"/>
@@ -3198,12 +3198,24 @@
         <w:rPr>
           <w:lang w:val="en-GB"/>
         </w:rPr>
-        <w:t>Triple Channel</w:t>
-      </w:r>
-    </w:p>
-    <w:p>
-      <w:pPr>
-        <w:pStyle w:val="Odstavecseseznamem"/>
+        <w:t>Trip</w:t>
+      </w:r>
+      <w:r>
+        <w:rPr>
+          <w:lang w:val="en-GB"/>
+        </w:rPr>
+        <w:t>p</w:t>
+      </w:r>
+      <w:r>
+        <w:rPr>
+          <w:lang w:val="en-GB"/>
+        </w:rPr>
+        <w:t>le Channel</w:t>
+      </w:r>
+    </w:p>
+    <w:p>
+      <w:pPr>
+        <w:pStyle w:val="ListParagraph"/>
         <w:numPr>
           <w:ilvl w:val="0"/>
           <w:numId w:val="27"/>
@@ -3258,7 +3270,7 @@
     </w:p>
     <w:p>
       <w:pPr>
-        <w:pStyle w:val="Odstavecseseznamem"/>
+        <w:pStyle w:val="ListParagraph"/>
         <w:numPr>
           <w:ilvl w:val="0"/>
           <w:numId w:val="27"/>
@@ -3301,7 +3313,7 @@
     </w:p>
     <w:p>
       <w:pPr>
-        <w:pStyle w:val="Odstavecseseznamem"/>
+        <w:pStyle w:val="ListParagraph"/>
         <w:numPr>
           <w:ilvl w:val="0"/>
           <w:numId w:val="27"/>
@@ -3344,7 +3356,7 @@
     </w:p>
     <w:p>
       <w:pPr>
-        <w:pStyle w:val="Nadpis1"/>
+        <w:pStyle w:val="Heading1"/>
         <w:rPr>
           <w:sz w:val="18"/>
           <w:szCs w:val="26"/>
@@ -3353,7 +3365,7 @@
       </w:pPr>
       <w:r>
         <w:rPr>
-          <w:rStyle w:val="Nadpis3Char"/>
+          <w:rStyle w:val="Heading3Char"/>
           <w:noProof/>
         </w:rPr>
         <w:drawing>
@@ -3474,7 +3486,7 @@
     </w:p>
     <w:p>
       <w:pPr>
-        <w:pStyle w:val="Odstavecseseznamem"/>
+        <w:pStyle w:val="ListParagraph"/>
         <w:numPr>
           <w:ilvl w:val="0"/>
           <w:numId w:val="28"/>
@@ -3489,7 +3501,7 @@
     </w:p>
     <w:p>
       <w:pPr>
-        <w:pStyle w:val="Odstavecseseznamem"/>
+        <w:pStyle w:val="ListParagraph"/>
         <w:numPr>
           <w:ilvl w:val="0"/>
           <w:numId w:val="28"/>
@@ -3519,7 +3531,7 @@
     </w:p>
     <w:p>
       <w:pPr>
-        <w:pStyle w:val="Nadpis2"/>
+        <w:pStyle w:val="Heading2"/>
       </w:pPr>
       <w:r>
         <w:t xml:space="preserve">ROM </w:t>
@@ -3572,7 +3584,7 @@
     </w:p>
     <w:p>
       <w:pPr>
-        <w:pStyle w:val="Nadpis3"/>
+        <w:pStyle w:val="Heading3"/>
         <w:rPr>
           <w:lang w:val="cs-CZ"/>
         </w:rPr>
@@ -3624,7 +3636,7 @@
     </w:p>
     <w:p>
       <w:pPr>
-        <w:pStyle w:val="Nadpis3"/>
+        <w:pStyle w:val="Heading3"/>
       </w:pPr>
       <w:r>
         <w:t>PROM</w:t>
@@ -3655,25 +3667,25 @@
     </w:p>
     <w:p>
       <w:pPr>
-        <w:pStyle w:val="Nadpis1"/>
-      </w:pPr>
-      <w:r>
-        <w:rPr>
-          <w:rStyle w:val="Nadpis3Char"/>
+        <w:pStyle w:val="Heading1"/>
+      </w:pPr>
+      <w:r>
+        <w:rPr>
+          <w:rStyle w:val="Heading3Char"/>
         </w:rPr>
         <w:lastRenderedPageBreak/>
         <w:t xml:space="preserve">EPROM, EEPROM a </w:t>
       </w:r>
       <w:r>
         <w:rPr>
-          <w:rStyle w:val="Nadpis3Char"/>
+          <w:rStyle w:val="Heading3Char"/>
           <w:lang w:val="en-GB"/>
         </w:rPr>
         <w:t>Flash</w:t>
       </w:r>
       <w:r>
         <w:rPr>
-          <w:rStyle w:val="Nadpis3Char"/>
+          <w:rStyle w:val="Heading3Char"/>
         </w:rPr>
         <w:t xml:space="preserve"> ROM</w:t>
       </w:r>
@@ -3694,7 +3706,7 @@
     </w:p>
     <w:p>
       <w:pPr>
-        <w:pStyle w:val="Nadpis4"/>
+        <w:pStyle w:val="Heading4"/>
         <w:rPr>
           <w:i w:val="0"/>
         </w:rPr>
@@ -3850,7 +3862,7 @@
     </w:p>
     <w:p>
       <w:pPr>
-        <w:pStyle w:val="Nadpis4"/>
+        <w:pStyle w:val="Heading4"/>
         <w:rPr>
           <w:i w:val="0"/>
         </w:rPr>
@@ -3886,7 +3898,7 @@
     </w:p>
     <w:p>
       <w:pPr>
-        <w:pStyle w:val="Nadpis4"/>
+        <w:pStyle w:val="Heading4"/>
         <w:rPr>
           <w:i w:val="0"/>
           <w:lang w:val="en-GB"/>
@@ -4054,7 +4066,7 @@
     </w:p>
     <w:p>
       <w:pPr>
-        <w:pStyle w:val="Nadpis3"/>
+        <w:pStyle w:val="Heading3"/>
         <w:rPr>
           <w:lang w:val="cs-CZ"/>
         </w:rPr>
@@ -4150,7 +4162,7 @@
     </w:p>
     <w:p>
       <w:pPr>
-        <w:pStyle w:val="Nadpis4"/>
+        <w:pStyle w:val="Heading4"/>
         <w:rPr>
           <w:b/>
         </w:rPr>
@@ -4161,7 +4173,7 @@
     </w:p>
     <w:p>
       <w:pPr>
-        <w:pStyle w:val="Odstavecseseznamem"/>
+        <w:pStyle w:val="ListParagraph"/>
         <w:ind w:left="0"/>
       </w:pPr>
       <w:r>
@@ -4188,7 +4200,7 @@
     </w:p>
     <w:p>
       <w:pPr>
-        <w:pStyle w:val="Odstavecseseznamem"/>
+        <w:pStyle w:val="ListParagraph"/>
         <w:ind w:left="0"/>
       </w:pPr>
       <w:r>
@@ -4206,7 +4218,7 @@
     </w:p>
     <w:p>
       <w:pPr>
-        <w:pStyle w:val="Odstavecseseznamem"/>
+        <w:pStyle w:val="ListParagraph"/>
         <w:ind w:left="0"/>
       </w:pPr>
       <w:r>
@@ -4230,7 +4242,7 @@
     </w:p>
     <w:p>
       <w:pPr>
-        <w:pStyle w:val="Nadpis3"/>
+        <w:pStyle w:val="Heading3"/>
         <w:rPr>
           <w:lang w:val="cs-CZ"/>
         </w:rPr>
@@ -4262,7 +4274,7 @@
     </w:p>
     <w:p>
       <w:pPr>
-        <w:pStyle w:val="Odstavecseseznamem"/>
+        <w:pStyle w:val="ListParagraph"/>
         <w:numPr>
           <w:ilvl w:val="0"/>
           <w:numId w:val="30"/>
@@ -4277,7 +4289,7 @@
     </w:p>
     <w:p>
       <w:pPr>
-        <w:pStyle w:val="Odstavecseseznamem"/>
+        <w:pStyle w:val="ListParagraph"/>
         <w:numPr>
           <w:ilvl w:val="0"/>
           <w:numId w:val="30"/>
@@ -4292,7 +4304,7 @@
     </w:p>
     <w:p>
       <w:pPr>
-        <w:pStyle w:val="Odstavecseseznamem"/>
+        <w:pStyle w:val="ListParagraph"/>
         <w:numPr>
           <w:ilvl w:val="0"/>
           <w:numId w:val="30"/>
@@ -4307,7 +4319,7 @@
     </w:p>
     <w:p>
       <w:pPr>
-        <w:pStyle w:val="Odstavecseseznamem"/>
+        <w:pStyle w:val="ListParagraph"/>
         <w:numPr>
           <w:ilvl w:val="0"/>
           <w:numId w:val="30"/>
@@ -4322,7 +4334,7 @@
     </w:p>
     <w:p>
       <w:pPr>
-        <w:pStyle w:val="Odstavecseseznamem"/>
+        <w:pStyle w:val="ListParagraph"/>
         <w:numPr>
           <w:ilvl w:val="0"/>
           <w:numId w:val="30"/>
@@ -4337,7 +4349,7 @@
     </w:p>
     <w:p>
       <w:pPr>
-        <w:pStyle w:val="Nadpis1"/>
+        <w:pStyle w:val="Heading1"/>
       </w:pPr>
       <w:r>
         <w:t>Asociativní paměť</w:t>
@@ -4589,7 +4601,7 @@
     </w:p>
     <w:p>
       <w:pPr>
-        <w:pStyle w:val="Nadpis4"/>
+        <w:pStyle w:val="Heading4"/>
       </w:pPr>
       <w:r>
         <w:t xml:space="preserve">Strategie přesunu dat do </w:t>
@@ -4606,7 +4618,7 @@
     </w:p>
     <w:p>
       <w:pPr>
-        <w:pStyle w:val="Odstavecseseznamem"/>
+        <w:pStyle w:val="ListParagraph"/>
         <w:numPr>
           <w:ilvl w:val="0"/>
           <w:numId w:val="35"/>
@@ -4636,7 +4648,7 @@
     </w:p>
     <w:p>
       <w:pPr>
-        <w:pStyle w:val="Odstavecseseznamem"/>
+        <w:pStyle w:val="ListParagraph"/>
         <w:numPr>
           <w:ilvl w:val="0"/>
           <w:numId w:val="35"/>
@@ -4691,7 +4703,7 @@
     <w:p>
       <w:pPr>
         <w:rPr>
-          <w:rStyle w:val="Hypertextovodkaz"/>
+          <w:rStyle w:val="Hyperlink"/>
           <w:rFonts w:asciiTheme="majorHAnsi" w:eastAsiaTheme="majorEastAsia" w:hAnsiTheme="majorHAnsi" w:cstheme="majorBidi"/>
           <w:color w:val="2F5496" w:themeColor="accent1" w:themeShade="BF"/>
           <w:sz w:val="32"/>
@@ -4702,7 +4714,7 @@
       </w:pPr>
       <w:r>
         <w:rPr>
-          <w:rStyle w:val="Hypertextovodkaz"/>
+          <w:rStyle w:val="Hyperlink"/>
           <w:color w:val="2F5496" w:themeColor="accent1" w:themeShade="BF"/>
           <w:u w:val="none"/>
         </w:rPr>
@@ -4711,11 +4723,11 @@
     </w:p>
     <w:p>
       <w:pPr>
-        <w:pStyle w:val="Nadpis1"/>
-      </w:pPr>
-      <w:r>
-        <w:rPr>
-          <w:rStyle w:val="Hypertextovodkaz"/>
+        <w:pStyle w:val="Heading1"/>
+      </w:pPr>
+      <w:r>
+        <w:rPr>
+          <w:rStyle w:val="Hyperlink"/>
           <w:color w:val="2F5496" w:themeColor="accent1" w:themeShade="BF"/>
           <w:u w:val="none"/>
         </w:rPr>
@@ -4767,6 +4779,8 @@
           </m:r>
         </m:oMath>
       </m:oMathPara>
+      <w:bookmarkStart w:id="0" w:name="_GoBack"/>
+      <w:bookmarkEnd w:id="0"/>
     </w:p>
     <w:p>
       <w:pPr>
@@ -4777,7 +4791,7 @@
       </w:pPr>
       <w:r>
         <w:rPr>
-          <w:rStyle w:val="Nadpis3Char"/>
+          <w:rStyle w:val="Heading3Char"/>
           <w:lang w:val="cs-CZ"/>
         </w:rPr>
         <w:t>Časování</w:t>
@@ -4826,14 +4840,12 @@
         </w:rPr>
         <w:t xml:space="preserve"> </w:t>
       </w:r>
-      <w:proofErr w:type="spellStart"/>
       <w:r>
         <w:rPr>
           <w:lang w:val="cs-CZ"/>
         </w:rPr>
         <w:t>chipsetu</w:t>
       </w:r>
-      <w:proofErr w:type="spellEnd"/>
       <w:r>
         <w:rPr>
           <w:lang w:val="cs-CZ"/>
@@ -4892,68 +4904,40 @@
         <w:rPr>
           <w:lang w:val="cs-CZ"/>
         </w:rPr>
-        <w:t xml:space="preserve">16 – </w:t>
-      </w:r>
-      <w:proofErr w:type="spellStart"/>
-      <w:r>
-        <w:rPr>
-          <w:lang w:val="cs-CZ"/>
-        </w:rPr>
-        <w:t>tRCD</w:t>
-      </w:r>
-      <w:proofErr w:type="spellEnd"/>
-      <w:r>
-        <w:rPr>
-          <w:lang w:val="cs-CZ"/>
-        </w:rPr>
+        <w:t xml:space="preserve">16 – tRCD </w:t>
+      </w:r>
+      <w:r>
+        <w:rPr>
+          <w:lang w:val="cs-CZ"/>
+        </w:rPr>
+        <w:t>-</w:t>
+      </w:r>
+      <w:r>
         <w:t xml:space="preserve"> </w:t>
       </w:r>
       <w:r>
         <w:rPr>
           <w:lang w:val="cs-CZ"/>
         </w:rPr>
-        <w:t>-</w:t>
-      </w:r>
-      <w:r>
+        <w:t>zpoždění mezi výběrem řádku a adresací sloupce</w:t>
+      </w:r>
+      <w:r>
+        <w:rPr>
+          <w:lang w:val="cs-CZ"/>
+        </w:rPr>
         <w:t xml:space="preserve"> </w:t>
       </w:r>
       <w:r>
         <w:rPr>
           <w:lang w:val="cs-CZ"/>
         </w:rPr>
-        <w:t>zpoždění mezi výběrem řádku a adresací sloupce</w:t>
-      </w:r>
-      <w:r>
-        <w:rPr>
-          <w:lang w:val="cs-CZ"/>
-        </w:rPr>
-        <w:t xml:space="preserve"> </w:t>
-      </w:r>
-      <w:r>
-        <w:rPr>
-          <w:lang w:val="cs-CZ"/>
-        </w:rPr>
         <w:br/>
       </w:r>
       <w:r>
         <w:rPr>
           <w:lang w:val="cs-CZ"/>
         </w:rPr>
-        <w:t xml:space="preserve">16 – </w:t>
-      </w:r>
-      <w:proofErr w:type="spellStart"/>
-      <w:r>
-        <w:rPr>
-          <w:lang w:val="cs-CZ"/>
-        </w:rPr>
-        <w:t>tRP</w:t>
-      </w:r>
-      <w:proofErr w:type="spellEnd"/>
-      <w:r>
-        <w:rPr>
-          <w:lang w:val="cs-CZ"/>
-        </w:rPr>
-        <w:t xml:space="preserve"> </w:t>
+        <w:t xml:space="preserve">16 – tRP </w:t>
       </w:r>
       <w:r>
         <w:rPr>
@@ -4971,21 +4955,7 @@
         <w:rPr>
           <w:lang w:val="cs-CZ"/>
         </w:rPr>
-        <w:t xml:space="preserve">35 – </w:t>
-      </w:r>
-      <w:proofErr w:type="spellStart"/>
-      <w:r>
-        <w:rPr>
-          <w:lang w:val="cs-CZ"/>
-        </w:rPr>
-        <w:t>tRAS</w:t>
-      </w:r>
-      <w:proofErr w:type="spellEnd"/>
-      <w:r>
-        <w:rPr>
-          <w:lang w:val="cs-CZ"/>
-        </w:rPr>
-        <w:t xml:space="preserve"> – </w:t>
+        <w:t xml:space="preserve">35 – tRAS – </w:t>
       </w:r>
       <w:r>
         <w:rPr>
@@ -5084,7 +5054,7 @@
     </w:p>
     <w:p>
       <w:pPr>
-        <w:pStyle w:val="Nadpis1"/>
+        <w:pStyle w:val="Heading1"/>
       </w:pPr>
       <w:r>
         <w:t>PN přechod</w:t>
@@ -5128,8 +5098,6 @@
         </w:rPr>
         <w:t xml:space="preserve"> </w:t>
       </w:r>
-      <w:bookmarkStart w:id="0" w:name="_GoBack"/>
-      <w:bookmarkEnd w:id="0"/>
       <w:r>
         <w:rPr>
           <w:rFonts w:asciiTheme="minorHAnsi" w:hAnsiTheme="minorHAnsi" w:cstheme="minorHAnsi"/>
@@ -5142,27 +5110,27 @@
     </w:p>
     <w:p>
       <w:pPr>
-        <w:pStyle w:val="Nadpis1"/>
-      </w:pPr>
-    </w:p>
-    <w:p>
-      <w:pPr>
-        <w:pStyle w:val="Nadpis1"/>
-      </w:pPr>
-    </w:p>
-    <w:p>
-      <w:pPr>
-        <w:pStyle w:val="Nadpis1"/>
-      </w:pPr>
-    </w:p>
-    <w:p>
-      <w:pPr>
-        <w:pStyle w:val="Nadpis1"/>
-      </w:pPr>
-    </w:p>
-    <w:p>
-      <w:pPr>
-        <w:pStyle w:val="Nadpis1"/>
+        <w:pStyle w:val="Heading1"/>
+      </w:pPr>
+    </w:p>
+    <w:p>
+      <w:pPr>
+        <w:pStyle w:val="Heading1"/>
+      </w:pPr>
+    </w:p>
+    <w:p>
+      <w:pPr>
+        <w:pStyle w:val="Heading1"/>
+      </w:pPr>
+    </w:p>
+    <w:p>
+      <w:pPr>
+        <w:pStyle w:val="Heading1"/>
+      </w:pPr>
+    </w:p>
+    <w:p>
+      <w:pPr>
+        <w:pStyle w:val="Heading1"/>
       </w:pPr>
       <w:r>
         <w:rPr>
@@ -5247,12 +5215,12 @@
     </w:p>
     <w:p>
       <w:pPr>
-        <w:pStyle w:val="Nadpis1"/>
-      </w:pPr>
-    </w:p>
-    <w:p>
-      <w:pPr>
-        <w:pStyle w:val="Nadpis1"/>
+        <w:pStyle w:val="Heading1"/>
+      </w:pPr>
+    </w:p>
+    <w:p>
+      <w:pPr>
+        <w:pStyle w:val="Heading1"/>
         <w:rPr>
           <w:rFonts w:asciiTheme="minorHAnsi" w:hAnsiTheme="minorHAnsi" w:cstheme="minorHAnsi"/>
           <w:color w:val="auto"/>
@@ -5298,16 +5266,16 @@
     </w:p>
     <w:p>
       <w:pPr>
-        <w:pStyle w:val="Nadpis1"/>
-        <w:rPr>
-          <w:rStyle w:val="Hypertextovodkaz"/>
+        <w:pStyle w:val="Heading1"/>
+        <w:rPr>
+          <w:rStyle w:val="Hyperlink"/>
           <w:color w:val="2F5496" w:themeColor="accent1" w:themeShade="BF"/>
           <w:u w:val="none"/>
         </w:rPr>
       </w:pPr>
       <w:r>
         <w:rPr>
-          <w:rStyle w:val="Hypertextovodkaz"/>
+          <w:rStyle w:val="Hyperlink"/>
           <w:color w:val="2F5496" w:themeColor="accent1" w:themeShade="BF"/>
           <w:u w:val="none"/>
         </w:rPr>
@@ -5316,9 +5284,9 @@
     </w:p>
     <w:p>
       <w:pPr>
-        <w:pStyle w:val="Nadpis1"/>
-        <w:rPr>
-          <w:rStyle w:val="Hypertextovodkaz"/>
+        <w:pStyle w:val="Heading1"/>
+        <w:rPr>
+          <w:rStyle w:val="Hyperlink"/>
           <w:color w:val="2F5496" w:themeColor="accent1" w:themeShade="BF"/>
           <w:u w:val="none"/>
         </w:rPr>
@@ -5343,7 +5311,7 @@
     </w:p>
     <w:p>
       <w:pPr>
-        <w:pStyle w:val="Nadpis1"/>
+        <w:pStyle w:val="Heading1"/>
         <w:rPr>
           <w:lang w:eastAsia="en-GB"/>
         </w:rPr>
@@ -5358,14 +5326,14 @@
     </w:p>
     <w:p>
       <w:pPr>
-        <w:pStyle w:val="Odstavecseseznamem"/>
+        <w:pStyle w:val="ListParagraph"/>
         <w:numPr>
           <w:ilvl w:val="0"/>
           <w:numId w:val="31"/>
         </w:numPr>
         <w:spacing w:after="0" w:line="240" w:lineRule="auto"/>
         <w:rPr>
-          <w:rStyle w:val="Hypertextovodkaz"/>
+          <w:rStyle w:val="Hyperlink"/>
           <w:rFonts w:cstheme="minorHAnsi"/>
           <w:color w:val="0000FF"/>
           <w:sz w:val="18"/>
@@ -5376,7 +5344,7 @@
       <w:hyperlink r:id="rId19" w:history="1">
         <w:r>
           <w:rPr>
-            <w:rStyle w:val="Hypertextovodkaz"/>
+            <w:rStyle w:val="Hyperlink"/>
             <w:rFonts w:cstheme="minorHAnsi"/>
             <w:color w:val="0000FF"/>
             <w:sz w:val="18"/>
@@ -5389,14 +5357,14 @@
     </w:p>
     <w:p>
       <w:pPr>
-        <w:pStyle w:val="Odstavecseseznamem"/>
+        <w:pStyle w:val="ListParagraph"/>
         <w:numPr>
           <w:ilvl w:val="0"/>
           <w:numId w:val="31"/>
         </w:numPr>
         <w:spacing w:after="0" w:line="240" w:lineRule="auto"/>
         <w:rPr>
-          <w:rStyle w:val="Hypertextovodkaz"/>
+          <w:rStyle w:val="Hyperlink"/>
           <w:rFonts w:cstheme="minorHAnsi"/>
           <w:color w:val="0000FF"/>
           <w:sz w:val="18"/>
@@ -5407,7 +5375,7 @@
       <w:hyperlink r:id="rId20" w:history="1">
         <w:r>
           <w:rPr>
-            <w:rStyle w:val="Hypertextovodkaz"/>
+            <w:rStyle w:val="Hyperlink"/>
             <w:rFonts w:cstheme="minorHAnsi"/>
             <w:color w:val="0000FF"/>
             <w:sz w:val="18"/>
@@ -5420,14 +5388,14 @@
     </w:p>
     <w:p>
       <w:pPr>
-        <w:pStyle w:val="Odstavecseseznamem"/>
+        <w:pStyle w:val="ListParagraph"/>
         <w:numPr>
           <w:ilvl w:val="0"/>
           <w:numId w:val="31"/>
         </w:numPr>
         <w:spacing w:after="0" w:line="240" w:lineRule="auto"/>
         <w:rPr>
-          <w:rStyle w:val="Hypertextovodkaz"/>
+          <w:rStyle w:val="Hyperlink"/>
           <w:rFonts w:cstheme="minorHAnsi"/>
           <w:color w:val="0000FF"/>
           <w:sz w:val="18"/>
@@ -5438,7 +5406,7 @@
       <w:hyperlink r:id="rId21" w:history="1">
         <w:r>
           <w:rPr>
-            <w:rStyle w:val="Hypertextovodkaz"/>
+            <w:rStyle w:val="Hyperlink"/>
             <w:rFonts w:cstheme="minorHAnsi"/>
             <w:color w:val="0000FF"/>
             <w:sz w:val="18"/>
@@ -5451,14 +5419,14 @@
     </w:p>
     <w:p>
       <w:pPr>
-        <w:pStyle w:val="Odstavecseseznamem"/>
+        <w:pStyle w:val="ListParagraph"/>
         <w:numPr>
           <w:ilvl w:val="0"/>
           <w:numId w:val="31"/>
         </w:numPr>
         <w:spacing w:after="0" w:line="240" w:lineRule="auto"/>
         <w:rPr>
-          <w:rStyle w:val="Hypertextovodkaz"/>
+          <w:rStyle w:val="Hyperlink"/>
           <w:rFonts w:cstheme="minorHAnsi"/>
           <w:color w:val="0000FF"/>
           <w:sz w:val="18"/>
@@ -5469,7 +5437,7 @@
       <w:hyperlink r:id="rId22" w:history="1">
         <w:r>
           <w:rPr>
-            <w:rStyle w:val="Hypertextovodkaz"/>
+            <w:rStyle w:val="Hyperlink"/>
             <w:rFonts w:cstheme="minorHAnsi"/>
             <w:color w:val="0000FF"/>
             <w:sz w:val="18"/>
@@ -5482,14 +5450,14 @@
     </w:p>
     <w:p>
       <w:pPr>
-        <w:pStyle w:val="Odstavecseseznamem"/>
+        <w:pStyle w:val="ListParagraph"/>
         <w:numPr>
           <w:ilvl w:val="0"/>
           <w:numId w:val="31"/>
         </w:numPr>
         <w:spacing w:after="0" w:line="240" w:lineRule="auto"/>
         <w:rPr>
-          <w:rStyle w:val="Hypertextovodkaz"/>
+          <w:rStyle w:val="Hyperlink"/>
           <w:rFonts w:cstheme="minorHAnsi"/>
           <w:color w:val="0000FF"/>
           <w:sz w:val="18"/>
@@ -5500,7 +5468,7 @@
       <w:hyperlink r:id="rId23" w:history="1">
         <w:r>
           <w:rPr>
-            <w:rStyle w:val="Hypertextovodkaz"/>
+            <w:rStyle w:val="Hyperlink"/>
             <w:rFonts w:cstheme="minorHAnsi"/>
             <w:color w:val="0000FF"/>
             <w:sz w:val="18"/>
@@ -5513,14 +5481,14 @@
     </w:p>
     <w:p>
       <w:pPr>
-        <w:pStyle w:val="Odstavecseseznamem"/>
+        <w:pStyle w:val="ListParagraph"/>
         <w:numPr>
           <w:ilvl w:val="0"/>
           <w:numId w:val="31"/>
         </w:numPr>
         <w:spacing w:after="0" w:line="240" w:lineRule="auto"/>
         <w:rPr>
-          <w:rStyle w:val="Hypertextovodkaz"/>
+          <w:rStyle w:val="Hyperlink"/>
           <w:rFonts w:cstheme="minorHAnsi"/>
           <w:color w:val="0000FF"/>
           <w:sz w:val="18"/>
@@ -5531,7 +5499,7 @@
       <w:hyperlink r:id="rId24" w:history="1">
         <w:r>
           <w:rPr>
-            <w:rStyle w:val="Hypertextovodkaz"/>
+            <w:rStyle w:val="Hyperlink"/>
             <w:rFonts w:cstheme="minorHAnsi"/>
             <w:color w:val="0000FF"/>
             <w:sz w:val="18"/>
@@ -5544,14 +5512,14 @@
     </w:p>
     <w:p>
       <w:pPr>
-        <w:pStyle w:val="Odstavecseseznamem"/>
+        <w:pStyle w:val="ListParagraph"/>
         <w:numPr>
           <w:ilvl w:val="0"/>
           <w:numId w:val="31"/>
         </w:numPr>
         <w:spacing w:after="0" w:line="240" w:lineRule="auto"/>
         <w:rPr>
-          <w:rStyle w:val="Hypertextovodkaz"/>
+          <w:rStyle w:val="Hyperlink"/>
           <w:rFonts w:cstheme="minorHAnsi"/>
           <w:color w:val="0000FF"/>
           <w:sz w:val="18"/>
@@ -5562,7 +5530,7 @@
       <w:hyperlink r:id="rId25" w:history="1">
         <w:r>
           <w:rPr>
-            <w:rStyle w:val="Hypertextovodkaz"/>
+            <w:rStyle w:val="Hyperlink"/>
             <w:rFonts w:cstheme="minorHAnsi"/>
             <w:color w:val="0000FF"/>
             <w:sz w:val="18"/>
@@ -5575,14 +5543,14 @@
     </w:p>
     <w:p>
       <w:pPr>
-        <w:pStyle w:val="Odstavecseseznamem"/>
+        <w:pStyle w:val="ListParagraph"/>
         <w:numPr>
           <w:ilvl w:val="0"/>
           <w:numId w:val="31"/>
         </w:numPr>
         <w:spacing w:after="0" w:line="240" w:lineRule="auto"/>
         <w:rPr>
-          <w:rStyle w:val="Hypertextovodkaz"/>
+          <w:rStyle w:val="Hyperlink"/>
           <w:rFonts w:cstheme="minorHAnsi"/>
           <w:color w:val="0000FF"/>
           <w:sz w:val="18"/>
@@ -5593,7 +5561,7 @@
       <w:hyperlink r:id="rId26" w:history="1">
         <w:r>
           <w:rPr>
-            <w:rStyle w:val="Hypertextovodkaz"/>
+            <w:rStyle w:val="Hyperlink"/>
             <w:rFonts w:cstheme="minorHAnsi"/>
             <w:color w:val="0000FF"/>
             <w:sz w:val="18"/>
@@ -5606,14 +5574,14 @@
     </w:p>
     <w:p>
       <w:pPr>
-        <w:pStyle w:val="Odstavecseseznamem"/>
+        <w:pStyle w:val="ListParagraph"/>
         <w:numPr>
           <w:ilvl w:val="0"/>
           <w:numId w:val="31"/>
         </w:numPr>
         <w:spacing w:after="0" w:line="240" w:lineRule="auto"/>
         <w:rPr>
-          <w:rStyle w:val="Hypertextovodkaz"/>
+          <w:rStyle w:val="Hyperlink"/>
           <w:rFonts w:cstheme="minorHAnsi"/>
           <w:color w:val="0000FF"/>
           <w:sz w:val="18"/>
@@ -5624,7 +5592,7 @@
       <w:hyperlink r:id="rId27" w:history="1">
         <w:r>
           <w:rPr>
-            <w:rStyle w:val="Hypertextovodkaz"/>
+            <w:rStyle w:val="Hyperlink"/>
             <w:rFonts w:cstheme="minorHAnsi"/>
             <w:color w:val="0000FF"/>
             <w:sz w:val="18"/>
@@ -5637,14 +5605,14 @@
     </w:p>
     <w:p>
       <w:pPr>
-        <w:pStyle w:val="Odstavecseseznamem"/>
+        <w:pStyle w:val="ListParagraph"/>
         <w:numPr>
           <w:ilvl w:val="0"/>
           <w:numId w:val="31"/>
         </w:numPr>
         <w:spacing w:after="0" w:line="240" w:lineRule="auto"/>
         <w:rPr>
-          <w:rStyle w:val="Hypertextovodkaz"/>
+          <w:rStyle w:val="Hyperlink"/>
           <w:rFonts w:cstheme="minorHAnsi"/>
           <w:color w:val="0000FF"/>
           <w:sz w:val="18"/>
@@ -5655,7 +5623,7 @@
       <w:hyperlink r:id="rId28" w:history="1">
         <w:r>
           <w:rPr>
-            <w:rStyle w:val="Hypertextovodkaz"/>
+            <w:rStyle w:val="Hyperlink"/>
             <w:rFonts w:cstheme="minorHAnsi"/>
             <w:color w:val="0000FF"/>
             <w:sz w:val="18"/>
@@ -5668,14 +5636,14 @@
     </w:p>
     <w:p>
       <w:pPr>
-        <w:pStyle w:val="Odstavecseseznamem"/>
+        <w:pStyle w:val="ListParagraph"/>
         <w:numPr>
           <w:ilvl w:val="0"/>
           <w:numId w:val="31"/>
         </w:numPr>
         <w:spacing w:after="0" w:line="240" w:lineRule="auto"/>
         <w:rPr>
-          <w:rStyle w:val="Hypertextovodkaz"/>
+          <w:rStyle w:val="Hyperlink"/>
           <w:rFonts w:cstheme="minorHAnsi"/>
           <w:color w:val="0000FF"/>
           <w:sz w:val="18"/>
@@ -5686,7 +5654,7 @@
       <w:hyperlink r:id="rId29" w:history="1">
         <w:r>
           <w:rPr>
-            <w:rStyle w:val="Hypertextovodkaz"/>
+            <w:rStyle w:val="Hyperlink"/>
             <w:rFonts w:cstheme="minorHAnsi"/>
             <w:color w:val="0000FF"/>
             <w:sz w:val="18"/>
@@ -5699,14 +5667,14 @@
     </w:p>
     <w:p>
       <w:pPr>
-        <w:pStyle w:val="Odstavecseseznamem"/>
+        <w:pStyle w:val="ListParagraph"/>
         <w:numPr>
           <w:ilvl w:val="0"/>
           <w:numId w:val="31"/>
         </w:numPr>
         <w:spacing w:after="0" w:line="240" w:lineRule="auto"/>
         <w:rPr>
-          <w:rStyle w:val="Hypertextovodkaz"/>
+          <w:rStyle w:val="Hyperlink"/>
           <w:rFonts w:cstheme="minorHAnsi"/>
           <w:color w:val="0000FF"/>
           <w:sz w:val="18"/>
@@ -5717,7 +5685,7 @@
       <w:hyperlink r:id="rId30" w:history="1">
         <w:r>
           <w:rPr>
-            <w:rStyle w:val="Hypertextovodkaz"/>
+            <w:rStyle w:val="Hyperlink"/>
             <w:rFonts w:cstheme="minorHAnsi"/>
             <w:color w:val="0000FF"/>
             <w:sz w:val="18"/>
@@ -5730,14 +5698,14 @@
     </w:p>
     <w:p>
       <w:pPr>
-        <w:pStyle w:val="Odstavecseseznamem"/>
+        <w:pStyle w:val="ListParagraph"/>
         <w:numPr>
           <w:ilvl w:val="0"/>
           <w:numId w:val="31"/>
         </w:numPr>
         <w:spacing w:after="0" w:line="240" w:lineRule="auto"/>
         <w:rPr>
-          <w:rStyle w:val="Hypertextovodkaz"/>
+          <w:rStyle w:val="Hyperlink"/>
           <w:rFonts w:cstheme="minorHAnsi"/>
           <w:color w:val="0000FF"/>
           <w:sz w:val="18"/>
@@ -5748,7 +5716,7 @@
       <w:hyperlink r:id="rId31" w:history="1">
         <w:r>
           <w:rPr>
-            <w:rStyle w:val="Hypertextovodkaz"/>
+            <w:rStyle w:val="Hyperlink"/>
             <w:rFonts w:cstheme="minorHAnsi"/>
             <w:color w:val="0000FF"/>
             <w:sz w:val="18"/>
@@ -5761,14 +5729,14 @@
     </w:p>
     <w:p>
       <w:pPr>
-        <w:pStyle w:val="Odstavecseseznamem"/>
+        <w:pStyle w:val="ListParagraph"/>
         <w:numPr>
           <w:ilvl w:val="0"/>
           <w:numId w:val="31"/>
         </w:numPr>
         <w:spacing w:after="0" w:line="240" w:lineRule="auto"/>
         <w:rPr>
-          <w:rStyle w:val="Hypertextovodkaz"/>
+          <w:rStyle w:val="Hyperlink"/>
           <w:rFonts w:cstheme="minorHAnsi"/>
           <w:color w:val="0000FF"/>
           <w:sz w:val="18"/>
@@ -5779,7 +5747,7 @@
       <w:hyperlink r:id="rId32" w:history="1">
         <w:r>
           <w:rPr>
-            <w:rStyle w:val="Hypertextovodkaz"/>
+            <w:rStyle w:val="Hyperlink"/>
             <w:rFonts w:cstheme="minorHAnsi"/>
             <w:color w:val="0000FF"/>
             <w:sz w:val="18"/>
@@ -5792,14 +5760,14 @@
     </w:p>
     <w:p>
       <w:pPr>
-        <w:pStyle w:val="Odstavecseseznamem"/>
+        <w:pStyle w:val="ListParagraph"/>
         <w:numPr>
           <w:ilvl w:val="0"/>
           <w:numId w:val="31"/>
         </w:numPr>
         <w:spacing w:after="0" w:line="240" w:lineRule="auto"/>
         <w:rPr>
-          <w:rStyle w:val="Hypertextovodkaz"/>
+          <w:rStyle w:val="Hyperlink"/>
           <w:rFonts w:cstheme="minorHAnsi"/>
           <w:color w:val="0000FF"/>
           <w:sz w:val="18"/>
@@ -5810,7 +5778,7 @@
       <w:hyperlink r:id="rId33" w:history="1">
         <w:r>
           <w:rPr>
-            <w:rStyle w:val="Hypertextovodkaz"/>
+            <w:rStyle w:val="Hyperlink"/>
             <w:rFonts w:cstheme="minorHAnsi"/>
             <w:color w:val="0000FF"/>
             <w:sz w:val="18"/>
@@ -5823,14 +5791,14 @@
     </w:p>
     <w:p>
       <w:pPr>
-        <w:pStyle w:val="Odstavecseseznamem"/>
+        <w:pStyle w:val="ListParagraph"/>
         <w:numPr>
           <w:ilvl w:val="0"/>
           <w:numId w:val="31"/>
         </w:numPr>
         <w:spacing w:after="0" w:line="240" w:lineRule="auto"/>
         <w:rPr>
-          <w:rStyle w:val="Hypertextovodkaz"/>
+          <w:rStyle w:val="Hyperlink"/>
           <w:rFonts w:cstheme="minorHAnsi"/>
           <w:color w:val="0000FF"/>
           <w:sz w:val="18"/>
@@ -5841,7 +5809,7 @@
       <w:hyperlink r:id="rId34" w:history="1">
         <w:r>
           <w:rPr>
-            <w:rStyle w:val="Hypertextovodkaz"/>
+            <w:rStyle w:val="Hyperlink"/>
             <w:rFonts w:cstheme="minorHAnsi"/>
             <w:color w:val="0000FF"/>
             <w:sz w:val="18"/>
@@ -5854,14 +5822,14 @@
     </w:p>
     <w:p>
       <w:pPr>
-        <w:pStyle w:val="Odstavecseseznamem"/>
+        <w:pStyle w:val="ListParagraph"/>
         <w:numPr>
           <w:ilvl w:val="0"/>
           <w:numId w:val="31"/>
         </w:numPr>
         <w:spacing w:after="0" w:line="240" w:lineRule="auto"/>
         <w:rPr>
-          <w:rStyle w:val="Hypertextovodkaz"/>
+          <w:rStyle w:val="Hyperlink"/>
           <w:rFonts w:cstheme="minorHAnsi"/>
           <w:color w:val="0000FF"/>
           <w:sz w:val="18"/>
@@ -5872,7 +5840,7 @@
       <w:hyperlink r:id="rId35" w:history="1">
         <w:r>
           <w:rPr>
-            <w:rStyle w:val="Hypertextovodkaz"/>
+            <w:rStyle w:val="Hyperlink"/>
             <w:rFonts w:cstheme="minorHAnsi"/>
             <w:color w:val="0000FF"/>
             <w:sz w:val="18"/>
@@ -5885,14 +5853,14 @@
     </w:p>
     <w:p>
       <w:pPr>
-        <w:pStyle w:val="Odstavecseseznamem"/>
+        <w:pStyle w:val="ListParagraph"/>
         <w:numPr>
           <w:ilvl w:val="0"/>
           <w:numId w:val="31"/>
         </w:numPr>
         <w:spacing w:after="0" w:line="240" w:lineRule="auto"/>
         <w:rPr>
-          <w:rStyle w:val="Hypertextovodkaz"/>
+          <w:rStyle w:val="Hyperlink"/>
           <w:rFonts w:cstheme="minorHAnsi"/>
           <w:color w:val="0000FF"/>
           <w:sz w:val="18"/>
@@ -5903,7 +5871,7 @@
       <w:hyperlink r:id="rId36" w:history="1">
         <w:r>
           <w:rPr>
-            <w:rStyle w:val="Hypertextovodkaz"/>
+            <w:rStyle w:val="Hyperlink"/>
             <w:rFonts w:cstheme="minorHAnsi"/>
             <w:color w:val="0000FF"/>
             <w:sz w:val="18"/>
@@ -5916,14 +5884,14 @@
     </w:p>
     <w:p>
       <w:pPr>
-        <w:pStyle w:val="Odstavecseseznamem"/>
+        <w:pStyle w:val="ListParagraph"/>
         <w:numPr>
           <w:ilvl w:val="0"/>
           <w:numId w:val="31"/>
         </w:numPr>
         <w:spacing w:after="0" w:line="240" w:lineRule="auto"/>
         <w:rPr>
-          <w:rStyle w:val="Hypertextovodkaz"/>
+          <w:rStyle w:val="Hyperlink"/>
           <w:rFonts w:cstheme="minorHAnsi"/>
           <w:color w:val="0000FF"/>
           <w:sz w:val="18"/>
@@ -5934,7 +5902,7 @@
       <w:hyperlink r:id="rId37" w:history="1">
         <w:r>
           <w:rPr>
-            <w:rStyle w:val="Hypertextovodkaz"/>
+            <w:rStyle w:val="Hyperlink"/>
             <w:rFonts w:cstheme="minorHAnsi"/>
             <w:color w:val="0000FF"/>
             <w:sz w:val="18"/>
@@ -5947,14 +5915,14 @@
     </w:p>
     <w:p>
       <w:pPr>
-        <w:pStyle w:val="Odstavecseseznamem"/>
+        <w:pStyle w:val="ListParagraph"/>
         <w:numPr>
           <w:ilvl w:val="0"/>
           <w:numId w:val="31"/>
         </w:numPr>
         <w:spacing w:after="0" w:line="240" w:lineRule="auto"/>
         <w:rPr>
-          <w:rStyle w:val="Hypertextovodkaz"/>
+          <w:rStyle w:val="Hyperlink"/>
           <w:rFonts w:cstheme="minorHAnsi"/>
           <w:color w:val="0000FF"/>
           <w:sz w:val="18"/>
@@ -5965,7 +5933,7 @@
       <w:hyperlink r:id="rId38" w:history="1">
         <w:r>
           <w:rPr>
-            <w:rStyle w:val="Hypertextovodkaz"/>
+            <w:rStyle w:val="Hyperlink"/>
             <w:rFonts w:cstheme="minorHAnsi"/>
             <w:color w:val="0000FF"/>
             <w:sz w:val="18"/>
@@ -5978,14 +5946,14 @@
     </w:p>
     <w:p>
       <w:pPr>
-        <w:pStyle w:val="Odstavecseseznamem"/>
+        <w:pStyle w:val="ListParagraph"/>
         <w:numPr>
           <w:ilvl w:val="0"/>
           <w:numId w:val="31"/>
         </w:numPr>
         <w:spacing w:after="0" w:line="240" w:lineRule="auto"/>
         <w:rPr>
-          <w:rStyle w:val="Hypertextovodkaz"/>
+          <w:rStyle w:val="Hyperlink"/>
           <w:rFonts w:cstheme="minorHAnsi"/>
           <w:color w:val="0000FF"/>
           <w:sz w:val="18"/>
@@ -5996,7 +5964,7 @@
       <w:hyperlink r:id="rId39" w:history="1">
         <w:r>
           <w:rPr>
-            <w:rStyle w:val="Hypertextovodkaz"/>
+            <w:rStyle w:val="Hyperlink"/>
             <w:rFonts w:cstheme="minorHAnsi"/>
             <w:color w:val="0000FF"/>
             <w:sz w:val="18"/>
@@ -6009,14 +5977,14 @@
     </w:p>
     <w:p>
       <w:pPr>
-        <w:pStyle w:val="Odstavecseseznamem"/>
+        <w:pStyle w:val="ListParagraph"/>
         <w:numPr>
           <w:ilvl w:val="0"/>
           <w:numId w:val="31"/>
         </w:numPr>
         <w:spacing w:after="0" w:line="240" w:lineRule="auto"/>
         <w:rPr>
-          <w:rStyle w:val="Hypertextovodkaz"/>
+          <w:rStyle w:val="Hyperlink"/>
           <w:rFonts w:cstheme="minorHAnsi"/>
           <w:color w:val="0000FF"/>
           <w:sz w:val="18"/>
@@ -6027,7 +5995,7 @@
       <w:hyperlink r:id="rId40" w:history="1">
         <w:r>
           <w:rPr>
-            <w:rStyle w:val="Hypertextovodkaz"/>
+            <w:rStyle w:val="Hyperlink"/>
             <w:rFonts w:cstheme="minorHAnsi"/>
             <w:color w:val="0000FF"/>
             <w:sz w:val="18"/>
@@ -6040,14 +6008,14 @@
     </w:p>
     <w:p>
       <w:pPr>
-        <w:pStyle w:val="Odstavecseseznamem"/>
+        <w:pStyle w:val="ListParagraph"/>
         <w:numPr>
           <w:ilvl w:val="0"/>
           <w:numId w:val="31"/>
         </w:numPr>
         <w:spacing w:after="0" w:line="240" w:lineRule="auto"/>
         <w:rPr>
-          <w:rStyle w:val="Hypertextovodkaz"/>
+          <w:rStyle w:val="Hyperlink"/>
           <w:rFonts w:cstheme="minorHAnsi"/>
           <w:color w:val="0000FF"/>
           <w:sz w:val="18"/>
@@ -6058,7 +6026,7 @@
       <w:hyperlink r:id="rId41" w:history="1">
         <w:r>
           <w:rPr>
-            <w:rStyle w:val="Hypertextovodkaz"/>
+            <w:rStyle w:val="Hyperlink"/>
             <w:rFonts w:cstheme="minorHAnsi"/>
             <w:color w:val="0000FF"/>
             <w:sz w:val="18"/>
@@ -6071,14 +6039,14 @@
     </w:p>
     <w:p>
       <w:pPr>
-        <w:pStyle w:val="Odstavecseseznamem"/>
+        <w:pStyle w:val="ListParagraph"/>
         <w:numPr>
           <w:ilvl w:val="0"/>
           <w:numId w:val="31"/>
         </w:numPr>
         <w:spacing w:after="0" w:line="240" w:lineRule="auto"/>
         <w:rPr>
-          <w:rStyle w:val="Hypertextovodkaz"/>
+          <w:rStyle w:val="Hyperlink"/>
           <w:rFonts w:cstheme="minorHAnsi"/>
           <w:color w:val="0000FF"/>
           <w:sz w:val="18"/>
@@ -6089,7 +6057,7 @@
       <w:hyperlink r:id="rId42" w:history="1">
         <w:r>
           <w:rPr>
-            <w:rStyle w:val="Hypertextovodkaz"/>
+            <w:rStyle w:val="Hyperlink"/>
             <w:rFonts w:cstheme="minorHAnsi"/>
             <w:color w:val="0000FF"/>
             <w:sz w:val="18"/>
@@ -6102,14 +6070,14 @@
     </w:p>
     <w:p>
       <w:pPr>
-        <w:pStyle w:val="Odstavecseseznamem"/>
+        <w:pStyle w:val="ListParagraph"/>
         <w:numPr>
           <w:ilvl w:val="0"/>
           <w:numId w:val="31"/>
         </w:numPr>
         <w:spacing w:after="0" w:line="240" w:lineRule="auto"/>
         <w:rPr>
-          <w:rStyle w:val="Hypertextovodkaz"/>
+          <w:rStyle w:val="Hyperlink"/>
           <w:rFonts w:cstheme="minorHAnsi"/>
           <w:color w:val="0000FF"/>
           <w:sz w:val="18"/>
@@ -6120,7 +6088,7 @@
       <w:hyperlink r:id="rId43" w:history="1">
         <w:r>
           <w:rPr>
-            <w:rStyle w:val="Hypertextovodkaz"/>
+            <w:rStyle w:val="Hyperlink"/>
             <w:rFonts w:cstheme="minorHAnsi"/>
             <w:color w:val="0000FF"/>
             <w:sz w:val="18"/>
@@ -6133,14 +6101,14 @@
     </w:p>
     <w:p>
       <w:pPr>
-        <w:pStyle w:val="Odstavecseseznamem"/>
+        <w:pStyle w:val="ListParagraph"/>
         <w:numPr>
           <w:ilvl w:val="0"/>
           <w:numId w:val="31"/>
         </w:numPr>
         <w:spacing w:after="0" w:line="240" w:lineRule="auto"/>
         <w:rPr>
-          <w:rStyle w:val="Hypertextovodkaz"/>
+          <w:rStyle w:val="Hyperlink"/>
           <w:rFonts w:cstheme="minorHAnsi"/>
           <w:color w:val="0000FF"/>
           <w:sz w:val="18"/>
@@ -6151,7 +6119,7 @@
       <w:hyperlink r:id="rId44" w:history="1">
         <w:r>
           <w:rPr>
-            <w:rStyle w:val="Hypertextovodkaz"/>
+            <w:rStyle w:val="Hyperlink"/>
             <w:rFonts w:cstheme="minorHAnsi"/>
             <w:color w:val="0000FF"/>
             <w:sz w:val="18"/>
@@ -6164,14 +6132,14 @@
     </w:p>
     <w:p>
       <w:pPr>
-        <w:pStyle w:val="Odstavecseseznamem"/>
+        <w:pStyle w:val="ListParagraph"/>
         <w:numPr>
           <w:ilvl w:val="0"/>
           <w:numId w:val="31"/>
         </w:numPr>
         <w:spacing w:after="0" w:line="240" w:lineRule="auto"/>
         <w:rPr>
-          <w:rStyle w:val="Hypertextovodkaz"/>
+          <w:rStyle w:val="Hyperlink"/>
           <w:rFonts w:cstheme="minorHAnsi"/>
           <w:color w:val="0000FF"/>
           <w:sz w:val="18"/>
@@ -6182,7 +6150,7 @@
       <w:hyperlink r:id="rId45" w:history="1">
         <w:r>
           <w:rPr>
-            <w:rStyle w:val="Hypertextovodkaz"/>
+            <w:rStyle w:val="Hyperlink"/>
             <w:rFonts w:cstheme="minorHAnsi"/>
             <w:color w:val="0000FF"/>
             <w:sz w:val="18"/>
@@ -6195,14 +6163,14 @@
     </w:p>
     <w:p>
       <w:pPr>
-        <w:pStyle w:val="Odstavecseseznamem"/>
+        <w:pStyle w:val="ListParagraph"/>
         <w:numPr>
           <w:ilvl w:val="0"/>
           <w:numId w:val="31"/>
         </w:numPr>
         <w:spacing w:after="0" w:line="240" w:lineRule="auto"/>
         <w:rPr>
-          <w:rStyle w:val="Hypertextovodkaz"/>
+          <w:rStyle w:val="Hyperlink"/>
           <w:rFonts w:cstheme="minorHAnsi"/>
           <w:color w:val="0000FF"/>
           <w:sz w:val="18"/>
@@ -6213,7 +6181,7 @@
       <w:hyperlink r:id="rId46" w:history="1">
         <w:r>
           <w:rPr>
-            <w:rStyle w:val="Hypertextovodkaz"/>
+            <w:rStyle w:val="Hyperlink"/>
             <w:rFonts w:cstheme="minorHAnsi"/>
             <w:color w:val="0000FF"/>
             <w:sz w:val="18"/>
@@ -6226,14 +6194,14 @@
     </w:p>
     <w:p>
       <w:pPr>
-        <w:pStyle w:val="Odstavecseseznamem"/>
+        <w:pStyle w:val="ListParagraph"/>
         <w:numPr>
           <w:ilvl w:val="0"/>
           <w:numId w:val="31"/>
         </w:numPr>
         <w:spacing w:after="0" w:line="240" w:lineRule="auto"/>
         <w:rPr>
-          <w:rStyle w:val="Hypertextovodkaz"/>
+          <w:rStyle w:val="Hyperlink"/>
           <w:rFonts w:cstheme="minorHAnsi"/>
           <w:color w:val="0000FF"/>
           <w:sz w:val="18"/>
@@ -6244,7 +6212,7 @@
       <w:hyperlink r:id="rId47" w:history="1">
         <w:r>
           <w:rPr>
-            <w:rStyle w:val="Hypertextovodkaz"/>
+            <w:rStyle w:val="Hyperlink"/>
             <w:rFonts w:cstheme="minorHAnsi"/>
             <w:color w:val="0000FF"/>
             <w:sz w:val="18"/>
@@ -6257,14 +6225,14 @@
     </w:p>
     <w:p>
       <w:pPr>
-        <w:pStyle w:val="Odstavecseseznamem"/>
+        <w:pStyle w:val="ListParagraph"/>
         <w:numPr>
           <w:ilvl w:val="0"/>
           <w:numId w:val="31"/>
         </w:numPr>
         <w:spacing w:after="0" w:line="240" w:lineRule="auto"/>
         <w:rPr>
-          <w:rStyle w:val="Hypertextovodkaz"/>
+          <w:rStyle w:val="Hyperlink"/>
           <w:rFonts w:cstheme="minorHAnsi"/>
           <w:color w:val="0000FF"/>
           <w:sz w:val="18"/>
@@ -6275,7 +6243,7 @@
       <w:hyperlink r:id="rId48" w:history="1">
         <w:r>
           <w:rPr>
-            <w:rStyle w:val="Hypertextovodkaz"/>
+            <w:rStyle w:val="Hyperlink"/>
             <w:rFonts w:cstheme="minorHAnsi"/>
             <w:color w:val="0000FF"/>
             <w:sz w:val="18"/>
@@ -6288,14 +6256,14 @@
     </w:p>
     <w:p>
       <w:pPr>
-        <w:pStyle w:val="Odstavecseseznamem"/>
+        <w:pStyle w:val="ListParagraph"/>
         <w:numPr>
           <w:ilvl w:val="0"/>
           <w:numId w:val="31"/>
         </w:numPr>
         <w:spacing w:after="0" w:line="240" w:lineRule="auto"/>
         <w:rPr>
-          <w:rStyle w:val="Hypertextovodkaz"/>
+          <w:rStyle w:val="Hyperlink"/>
           <w:rFonts w:cstheme="minorHAnsi"/>
           <w:color w:val="0000FF"/>
           <w:sz w:val="18"/>
@@ -6306,7 +6274,7 @@
       <w:hyperlink r:id="rId49" w:history="1">
         <w:r>
           <w:rPr>
-            <w:rStyle w:val="Hypertextovodkaz"/>
+            <w:rStyle w:val="Hyperlink"/>
             <w:rFonts w:cstheme="minorHAnsi"/>
             <w:color w:val="0000FF"/>
             <w:sz w:val="18"/>
@@ -6319,14 +6287,14 @@
     </w:p>
     <w:p>
       <w:pPr>
-        <w:pStyle w:val="Odstavecseseznamem"/>
+        <w:pStyle w:val="ListParagraph"/>
         <w:numPr>
           <w:ilvl w:val="0"/>
           <w:numId w:val="31"/>
         </w:numPr>
         <w:spacing w:after="0" w:line="240" w:lineRule="auto"/>
         <w:rPr>
-          <w:rStyle w:val="Hypertextovodkaz"/>
+          <w:rStyle w:val="Hyperlink"/>
           <w:rFonts w:cstheme="minorHAnsi"/>
           <w:color w:val="0000FF"/>
           <w:sz w:val="18"/>
@@ -6337,7 +6305,7 @@
       <w:hyperlink r:id="rId50" w:history="1">
         <w:r>
           <w:rPr>
-            <w:rStyle w:val="Hypertextovodkaz"/>
+            <w:rStyle w:val="Hyperlink"/>
             <w:rFonts w:cstheme="minorHAnsi"/>
             <w:color w:val="0000FF"/>
             <w:sz w:val="18"/>
@@ -6350,14 +6318,14 @@
     </w:p>
     <w:p>
       <w:pPr>
-        <w:pStyle w:val="Odstavecseseznamem"/>
+        <w:pStyle w:val="ListParagraph"/>
         <w:numPr>
           <w:ilvl w:val="0"/>
           <w:numId w:val="31"/>
         </w:numPr>
         <w:spacing w:after="0" w:line="240" w:lineRule="auto"/>
         <w:rPr>
-          <w:rStyle w:val="Hypertextovodkaz"/>
+          <w:rStyle w:val="Hyperlink"/>
           <w:rFonts w:cstheme="minorHAnsi"/>
           <w:color w:val="0000FF"/>
           <w:sz w:val="18"/>
@@ -6367,7 +6335,7 @@
       </w:pPr>
       <w:r>
         <w:rPr>
-          <w:rStyle w:val="Hypertextovodkaz"/>
+          <w:rStyle w:val="Hyperlink"/>
           <w:rFonts w:cstheme="minorHAnsi"/>
           <w:color w:val="0000FF"/>
           <w:sz w:val="18"/>
@@ -6428,7 +6396,7 @@
     <w:sdtContent>
       <w:p>
         <w:pPr>
-          <w:pStyle w:val="Zpat"/>
+          <w:pStyle w:val="Footer"/>
           <w:jc w:val="center"/>
         </w:pPr>
         <w:r>
@@ -6488,7 +6456,7 @@
 <w:hdr xmlns:wpc="http://schemas.microsoft.com/office/word/2010/wordprocessingCanvas" xmlns:cx="http://schemas.microsoft.com/office/drawing/2014/chartex" xmlns:cx1="http://schemas.microsoft.com/office/drawing/2015/9/8/chartex" xmlns:cx2="http://schemas.microsoft.com/office/drawing/2015/10/21/chartex" xmlns:cx3="http://schemas.microsoft.com/office/drawing/2016/5/9/chartex" xmlns:cx4="http://schemas.microsoft.com/office/drawing/2016/5/10/chartex" xmlns:cx5="http://schemas.microsoft.com/office/drawing/2016/5/11/chartex" xmlns:cx6="http://schemas.microsoft.com/office/drawing/2016/5/12/chartex" xmlns:cx7="http://schemas.microsoft.com/office/drawing/2016/5/13/chartex" xmlns:cx8="http://schemas.microsoft.com/office/drawing/2016/5/14/chartex" xmlns:mc="http://schemas.openxmlformats.org/markup-compatibility/2006" xmlns:aink="http://schemas.microsoft.com/office/drawing/2016/ink" xmlns:am3d="http://schemas.microsoft.com/office/drawing/2017/model3d" xmlns:o="urn:schemas-microsoft-com:office:office" xmlns:r="http://schemas.openxmlformats.org/officeDocument/2006/relationships" xmlns:m="http://schemas.openxmlformats.org/officeDocument/2006/math" xmlns:v="urn:schemas-microsoft-com:vml" xmlns:wp14="http://schemas.microsoft.com/office/word/2010/wordprocessingDrawing" xmlns:wp="http://schemas.openxmlformats.org/drawingml/2006/wordprocessingDrawing" xmlns:w10="urn:schemas-microsoft-com:office:word" xmlns:w="http://schemas.openxmlformats.org/wordprocessingml/2006/main" xmlns:w14="http://schemas.microsoft.com/office/word/2010/wordml" xmlns:w15="http://schemas.microsoft.com/office/word/2012/wordml" xmlns:w16cid="http://schemas.microsoft.com/office/word/2016/wordml/cid" xmlns:w16se="http://schemas.microsoft.com/office/word/2015/wordml/symex" xmlns:wpg="http://schemas.microsoft.com/office/word/2010/wordprocessingGroup" xmlns:wpi="http://schemas.microsoft.com/office/word/2010/wordprocessingInk" xmlns:wne="http://schemas.microsoft.com/office/word/2006/wordml" xmlns:wps="http://schemas.microsoft.com/office/word/2010/wordprocessingShape" mc:Ignorable="w14 w15 w16se w16cid wp14">
   <w:p>
     <w:pPr>
-      <w:pStyle w:val="Zhlav"/>
+      <w:pStyle w:val="Header"/>
     </w:pPr>
     <w:r>
       <w:rPr>
@@ -6513,7 +6481,7 @@
   </w:p>
   <w:p>
     <w:pPr>
-      <w:pStyle w:val="Zhlav"/>
+      <w:pStyle w:val="Header"/>
     </w:pPr>
   </w:p>
 </w:hdr>
@@ -11036,6 +11004,7 @@
     <w:lsdException w:name="HTML Sample" w:semiHidden="1" w:unhideWhenUsed="1"/>
     <w:lsdException w:name="HTML Typewriter" w:semiHidden="1" w:unhideWhenUsed="1"/>
     <w:lsdException w:name="HTML Variable" w:semiHidden="1" w:unhideWhenUsed="1"/>
+    <w:lsdException w:name="Normal Table" w:semiHidden="1" w:unhideWhenUsed="1"/>
     <w:lsdException w:name="annotation subject" w:semiHidden="1" w:unhideWhenUsed="1"/>
     <w:lsdException w:name="No List" w:semiHidden="1" w:unhideWhenUsed="1"/>
     <w:lsdException w:name="Outline List 1" w:semiHidden="1" w:unhideWhenUsed="1"/>
@@ -11082,8 +11051,10 @@
     <w:lsdException w:name="Table Subtle 2" w:semiHidden="1" w:unhideWhenUsed="1"/>
     <w:lsdException w:name="Table Web 1" w:semiHidden="1" w:unhideWhenUsed="1"/>
     <w:lsdException w:name="Table Web 2" w:semiHidden="1" w:unhideWhenUsed="1"/>
+    <w:lsdException w:name="Table Web 3" w:semiHidden="1" w:unhideWhenUsed="1"/>
     <w:lsdException w:name="Balloon Text" w:semiHidden="1" w:unhideWhenUsed="1"/>
     <w:lsdException w:name="Table Grid" w:uiPriority="39"/>
+    <w:lsdException w:name="Table Theme" w:semiHidden="1" w:unhideWhenUsed="1"/>
     <w:lsdException w:name="Placeholder Text" w:semiHidden="1"/>
     <w:lsdException w:name="No Spacing" w:uiPriority="1" w:qFormat="1"/>
     <w:lsdException w:name="Light Shading" w:uiPriority="60"/>
@@ -11305,15 +11276,15 @@
     <w:lsdException w:name="Unresolved Mention" w:semiHidden="1" w:unhideWhenUsed="1"/>
     <w:lsdException w:name="Smart Link" w:semiHidden="1" w:unhideWhenUsed="1"/>
   </w:latentStyles>
-  <w:style w:type="paragraph" w:default="1" w:styleId="Normln">
+  <w:style w:type="paragraph" w:default="1" w:styleId="Normal">
     <w:name w:val="Normal"/>
     <w:qFormat/>
   </w:style>
-  <w:style w:type="paragraph" w:styleId="Nadpis1">
+  <w:style w:type="paragraph" w:styleId="Heading1">
     <w:name w:val="heading 1"/>
-    <w:basedOn w:val="Normln"/>
-    <w:next w:val="Normln"/>
-    <w:link w:val="Nadpis1Char"/>
+    <w:basedOn w:val="Normal"/>
+    <w:next w:val="Normal"/>
+    <w:link w:val="Heading1Char"/>
     <w:uiPriority w:val="9"/>
     <w:qFormat/>
     <w:rsid w:val="00C143E5"/>
@@ -11331,11 +11302,11 @@
       <w:lang w:val="cs-CZ"/>
     </w:rPr>
   </w:style>
-  <w:style w:type="paragraph" w:styleId="Nadpis2">
+  <w:style w:type="paragraph" w:styleId="Heading2">
     <w:name w:val="heading 2"/>
-    <w:basedOn w:val="Normln"/>
-    <w:next w:val="Normln"/>
-    <w:link w:val="Nadpis2Char"/>
+    <w:basedOn w:val="Normal"/>
+    <w:next w:val="Normal"/>
+    <w:link w:val="Heading2Char"/>
     <w:uiPriority w:val="9"/>
     <w:unhideWhenUsed/>
     <w:qFormat/>
@@ -11353,11 +11324,11 @@
       <w:szCs w:val="26"/>
     </w:rPr>
   </w:style>
-  <w:style w:type="paragraph" w:styleId="Nadpis3">
+  <w:style w:type="paragraph" w:styleId="Heading3">
     <w:name w:val="heading 3"/>
-    <w:basedOn w:val="Normln"/>
-    <w:next w:val="Normln"/>
-    <w:link w:val="Nadpis3Char"/>
+    <w:basedOn w:val="Normal"/>
+    <w:next w:val="Normal"/>
+    <w:link w:val="Heading3Char"/>
     <w:uiPriority w:val="9"/>
     <w:unhideWhenUsed/>
     <w:qFormat/>
@@ -11375,11 +11346,11 @@
       <w:szCs w:val="24"/>
     </w:rPr>
   </w:style>
-  <w:style w:type="paragraph" w:styleId="Nadpis4">
+  <w:style w:type="paragraph" w:styleId="Heading4">
     <w:name w:val="heading 4"/>
-    <w:basedOn w:val="Normln"/>
-    <w:next w:val="Normln"/>
-    <w:link w:val="Nadpis4Char"/>
+    <w:basedOn w:val="Normal"/>
+    <w:next w:val="Normal"/>
+    <w:link w:val="Heading4Char"/>
     <w:uiPriority w:val="9"/>
     <w:unhideWhenUsed/>
     <w:qFormat/>
@@ -11398,11 +11369,11 @@
       <w:lang w:val="cs-CZ"/>
     </w:rPr>
   </w:style>
-  <w:style w:type="paragraph" w:styleId="Nadpis5">
+  <w:style w:type="paragraph" w:styleId="Heading5">
     <w:name w:val="heading 5"/>
-    <w:basedOn w:val="Normln"/>
-    <w:next w:val="Normln"/>
-    <w:link w:val="Nadpis5Char"/>
+    <w:basedOn w:val="Normal"/>
+    <w:next w:val="Normal"/>
+    <w:link w:val="Heading5Char"/>
     <w:uiPriority w:val="9"/>
     <w:unhideWhenUsed/>
     <w:qFormat/>
@@ -11418,13 +11389,13 @@
       <w:color w:val="2F5496" w:themeColor="accent1" w:themeShade="BF"/>
     </w:rPr>
   </w:style>
-  <w:style w:type="character" w:default="1" w:styleId="Standardnpsmoodstavce">
+  <w:style w:type="character" w:default="1" w:styleId="DefaultParagraphFont">
     <w:name w:val="Default Paragraph Font"/>
     <w:uiPriority w:val="1"/>
     <w:semiHidden/>
     <w:unhideWhenUsed/>
   </w:style>
-  <w:style w:type="table" w:default="1" w:styleId="Normlntabulka">
+  <w:style w:type="table" w:default="1" w:styleId="TableNormal">
     <w:name w:val="Normal Table"/>
     <w:uiPriority w:val="99"/>
     <w:semiHidden/>
@@ -11439,15 +11410,15 @@
       </w:tblCellMar>
     </w:tblPr>
   </w:style>
-  <w:style w:type="numbering" w:default="1" w:styleId="Bezseznamu">
+  <w:style w:type="numbering" w:default="1" w:styleId="NoList">
     <w:name w:val="No List"/>
     <w:uiPriority w:val="99"/>
     <w:semiHidden/>
     <w:unhideWhenUsed/>
   </w:style>
-  <w:style w:type="paragraph" w:styleId="Odstavecseseznamem">
+  <w:style w:type="paragraph" w:styleId="ListParagraph">
     <w:name w:val="List Paragraph"/>
-    <w:basedOn w:val="Normln"/>
+    <w:basedOn w:val="Normal"/>
     <w:uiPriority w:val="34"/>
     <w:qFormat/>
     <w:rsid w:val="00B802B2"/>
@@ -11456,9 +11427,9 @@
       <w:contextualSpacing/>
     </w:pPr>
   </w:style>
-  <w:style w:type="character" w:styleId="Hypertextovodkaz">
+  <w:style w:type="character" w:styleId="Hyperlink">
     <w:name w:val="Hyperlink"/>
-    <w:basedOn w:val="Standardnpsmoodstavce"/>
+    <w:basedOn w:val="DefaultParagraphFont"/>
     <w:uiPriority w:val="99"/>
     <w:unhideWhenUsed/>
     <w:rsid w:val="00226388"/>
@@ -11467,9 +11438,9 @@
       <w:u w:val="single"/>
     </w:rPr>
   </w:style>
-  <w:style w:type="character" w:styleId="Nevyeenzmnka">
+  <w:style w:type="character" w:styleId="UnresolvedMention">
     <w:name w:val="Unresolved Mention"/>
-    <w:basedOn w:val="Standardnpsmoodstavce"/>
+    <w:basedOn w:val="DefaultParagraphFont"/>
     <w:uiPriority w:val="99"/>
     <w:semiHidden/>
     <w:unhideWhenUsed/>
@@ -11479,9 +11450,9 @@
       <w:shd w:val="clear" w:color="auto" w:fill="E1DFDD"/>
     </w:rPr>
   </w:style>
-  <w:style w:type="character" w:styleId="Sledovanodkaz">
+  <w:style w:type="character" w:styleId="FollowedHyperlink">
     <w:name w:val="FollowedHyperlink"/>
-    <w:basedOn w:val="Standardnpsmoodstavce"/>
+    <w:basedOn w:val="DefaultParagraphFont"/>
     <w:uiPriority w:val="99"/>
     <w:semiHidden/>
     <w:unhideWhenUsed/>
@@ -11491,9 +11462,9 @@
       <w:u w:val="single"/>
     </w:rPr>
   </w:style>
-  <w:style w:type="character" w:styleId="Odkaznakoment">
+  <w:style w:type="character" w:styleId="CommentReference">
     <w:name w:val="annotation reference"/>
-    <w:basedOn w:val="Standardnpsmoodstavce"/>
+    <w:basedOn w:val="DefaultParagraphFont"/>
     <w:uiPriority w:val="99"/>
     <w:semiHidden/>
     <w:unhideWhenUsed/>
@@ -11503,10 +11474,10 @@
       <w:szCs w:val="16"/>
     </w:rPr>
   </w:style>
-  <w:style w:type="paragraph" w:styleId="Textkomente">
+  <w:style w:type="paragraph" w:styleId="CommentText">
     <w:name w:val="annotation text"/>
-    <w:basedOn w:val="Normln"/>
-    <w:link w:val="TextkomenteChar"/>
+    <w:basedOn w:val="Normal"/>
+    <w:link w:val="CommentTextChar"/>
     <w:uiPriority w:val="99"/>
     <w:semiHidden/>
     <w:unhideWhenUsed/>
@@ -11519,10 +11490,10 @@
       <w:szCs w:val="20"/>
     </w:rPr>
   </w:style>
-  <w:style w:type="character" w:customStyle="1" w:styleId="TextkomenteChar">
-    <w:name w:val="Text komentáře Char"/>
-    <w:basedOn w:val="Standardnpsmoodstavce"/>
-    <w:link w:val="Textkomente"/>
+  <w:style w:type="character" w:customStyle="1" w:styleId="CommentTextChar">
+    <w:name w:val="Comment Text Char"/>
+    <w:basedOn w:val="DefaultParagraphFont"/>
+    <w:link w:val="CommentText"/>
     <w:uiPriority w:val="99"/>
     <w:semiHidden/>
     <w:rsid w:val="0087188D"/>
@@ -11531,11 +11502,11 @@
       <w:szCs w:val="20"/>
     </w:rPr>
   </w:style>
-  <w:style w:type="paragraph" w:styleId="Pedmtkomente">
+  <w:style w:type="paragraph" w:styleId="CommentSubject">
     <w:name w:val="annotation subject"/>
-    <w:basedOn w:val="Textkomente"/>
-    <w:next w:val="Textkomente"/>
-    <w:link w:val="PedmtkomenteChar"/>
+    <w:basedOn w:val="CommentText"/>
+    <w:next w:val="CommentText"/>
+    <w:link w:val="CommentSubjectChar"/>
     <w:uiPriority w:val="99"/>
     <w:semiHidden/>
     <w:unhideWhenUsed/>
@@ -11545,10 +11516,10 @@
       <w:bCs/>
     </w:rPr>
   </w:style>
-  <w:style w:type="character" w:customStyle="1" w:styleId="PedmtkomenteChar">
-    <w:name w:val="Předmět komentáře Char"/>
-    <w:basedOn w:val="TextkomenteChar"/>
-    <w:link w:val="Pedmtkomente"/>
+  <w:style w:type="character" w:customStyle="1" w:styleId="CommentSubjectChar">
+    <w:name w:val="Comment Subject Char"/>
+    <w:basedOn w:val="CommentTextChar"/>
+    <w:link w:val="CommentSubject"/>
     <w:uiPriority w:val="99"/>
     <w:semiHidden/>
     <w:rsid w:val="0087188D"/>
@@ -11559,10 +11530,10 @@
       <w:szCs w:val="20"/>
     </w:rPr>
   </w:style>
-  <w:style w:type="paragraph" w:styleId="Textbubliny">
+  <w:style w:type="paragraph" w:styleId="BalloonText">
     <w:name w:val="Balloon Text"/>
-    <w:basedOn w:val="Normln"/>
-    <w:link w:val="TextbublinyChar"/>
+    <w:basedOn w:val="Normal"/>
+    <w:link w:val="BalloonTextChar"/>
     <w:uiPriority w:val="99"/>
     <w:semiHidden/>
     <w:unhideWhenUsed/>
@@ -11576,10 +11547,10 @@
       <w:szCs w:val="18"/>
     </w:rPr>
   </w:style>
-  <w:style w:type="character" w:customStyle="1" w:styleId="TextbublinyChar">
-    <w:name w:val="Text bubliny Char"/>
-    <w:basedOn w:val="Standardnpsmoodstavce"/>
-    <w:link w:val="Textbubliny"/>
+  <w:style w:type="character" w:customStyle="1" w:styleId="BalloonTextChar">
+    <w:name w:val="Balloon Text Char"/>
+    <w:basedOn w:val="DefaultParagraphFont"/>
+    <w:link w:val="BalloonText"/>
     <w:uiPriority w:val="99"/>
     <w:semiHidden/>
     <w:rsid w:val="0087188D"/>
@@ -11589,10 +11560,10 @@
       <w:szCs w:val="18"/>
     </w:rPr>
   </w:style>
-  <w:style w:type="paragraph" w:styleId="Titulek">
+  <w:style w:type="paragraph" w:styleId="Caption">
     <w:name w:val="caption"/>
-    <w:basedOn w:val="Normln"/>
-    <w:next w:val="Normln"/>
+    <w:basedOn w:val="Normal"/>
+    <w:next w:val="Normal"/>
     <w:uiPriority w:val="35"/>
     <w:unhideWhenUsed/>
     <w:qFormat/>
@@ -11608,9 +11579,9 @@
       <w:szCs w:val="18"/>
     </w:rPr>
   </w:style>
-  <w:style w:type="paragraph" w:styleId="Normlnweb">
+  <w:style w:type="paragraph" w:styleId="NormalWeb">
     <w:name w:val="Normal (Web)"/>
-    <w:basedOn w:val="Normln"/>
+    <w:basedOn w:val="Normal"/>
     <w:uiPriority w:val="99"/>
     <w:semiHidden/>
     <w:unhideWhenUsed/>
@@ -11624,11 +11595,11 @@
       <w:szCs w:val="24"/>
     </w:rPr>
   </w:style>
-  <w:style w:type="paragraph" w:styleId="Nzev">
+  <w:style w:type="paragraph" w:styleId="Title">
     <w:name w:val="Title"/>
-    <w:basedOn w:val="Normln"/>
-    <w:next w:val="Normln"/>
-    <w:link w:val="NzevChar"/>
+    <w:basedOn w:val="Normal"/>
+    <w:next w:val="Normal"/>
+    <w:link w:val="TitleChar"/>
     <w:uiPriority w:val="10"/>
     <w:qFormat/>
     <w:rsid w:val="000B197E"/>
@@ -11644,10 +11615,10 @@
       <w:szCs w:val="56"/>
     </w:rPr>
   </w:style>
-  <w:style w:type="character" w:customStyle="1" w:styleId="NzevChar">
-    <w:name w:val="Název Char"/>
-    <w:basedOn w:val="Standardnpsmoodstavce"/>
-    <w:link w:val="Nzev"/>
+  <w:style w:type="character" w:customStyle="1" w:styleId="TitleChar">
+    <w:name w:val="Title Char"/>
+    <w:basedOn w:val="DefaultParagraphFont"/>
+    <w:link w:val="Title"/>
     <w:uiPriority w:val="10"/>
     <w:rsid w:val="000B197E"/>
     <w:rPr>
@@ -11658,10 +11629,10 @@
       <w:szCs w:val="56"/>
     </w:rPr>
   </w:style>
-  <w:style w:type="paragraph" w:styleId="Zhlav">
+  <w:style w:type="paragraph" w:styleId="Header">
     <w:name w:val="header"/>
-    <w:basedOn w:val="Normln"/>
-    <w:link w:val="ZhlavChar"/>
+    <w:basedOn w:val="Normal"/>
+    <w:link w:val="HeaderChar"/>
     <w:uiPriority w:val="99"/>
     <w:unhideWhenUsed/>
     <w:rsid w:val="00DA25F6"/>
@@ -11673,17 +11644,17 @@
       <w:spacing w:after="0" w:line="240" w:lineRule="auto"/>
     </w:pPr>
   </w:style>
-  <w:style w:type="character" w:customStyle="1" w:styleId="ZhlavChar">
-    <w:name w:val="Záhlaví Char"/>
-    <w:basedOn w:val="Standardnpsmoodstavce"/>
-    <w:link w:val="Zhlav"/>
+  <w:style w:type="character" w:customStyle="1" w:styleId="HeaderChar">
+    <w:name w:val="Header Char"/>
+    <w:basedOn w:val="DefaultParagraphFont"/>
+    <w:link w:val="Header"/>
     <w:uiPriority w:val="99"/>
     <w:rsid w:val="00DA25F6"/>
   </w:style>
-  <w:style w:type="paragraph" w:styleId="Zpat">
+  <w:style w:type="paragraph" w:styleId="Footer">
     <w:name w:val="footer"/>
-    <w:basedOn w:val="Normln"/>
-    <w:link w:val="ZpatChar"/>
+    <w:basedOn w:val="Normal"/>
+    <w:link w:val="FooterChar"/>
     <w:uiPriority w:val="99"/>
     <w:unhideWhenUsed/>
     <w:rsid w:val="00DA25F6"/>
@@ -11695,17 +11666,17 @@
       <w:spacing w:after="0" w:line="240" w:lineRule="auto"/>
     </w:pPr>
   </w:style>
-  <w:style w:type="character" w:customStyle="1" w:styleId="ZpatChar">
-    <w:name w:val="Zápatí Char"/>
-    <w:basedOn w:val="Standardnpsmoodstavce"/>
-    <w:link w:val="Zpat"/>
+  <w:style w:type="character" w:customStyle="1" w:styleId="FooterChar">
+    <w:name w:val="Footer Char"/>
+    <w:basedOn w:val="DefaultParagraphFont"/>
+    <w:link w:val="Footer"/>
     <w:uiPriority w:val="99"/>
     <w:rsid w:val="00DA25F6"/>
   </w:style>
-  <w:style w:type="character" w:customStyle="1" w:styleId="Nadpis4Char">
-    <w:name w:val="Nadpis 4 Char"/>
-    <w:basedOn w:val="Standardnpsmoodstavce"/>
-    <w:link w:val="Nadpis4"/>
+  <w:style w:type="character" w:customStyle="1" w:styleId="Heading4Char">
+    <w:name w:val="Heading 4 Char"/>
+    <w:basedOn w:val="DefaultParagraphFont"/>
+    <w:link w:val="Heading4"/>
     <w:uiPriority w:val="9"/>
     <w:rsid w:val="00A02519"/>
     <w:rPr>
@@ -11716,10 +11687,10 @@
       <w:lang w:val="cs-CZ"/>
     </w:rPr>
   </w:style>
-  <w:style w:type="character" w:customStyle="1" w:styleId="Nadpis1Char">
-    <w:name w:val="Nadpis 1 Char"/>
-    <w:basedOn w:val="Standardnpsmoodstavce"/>
-    <w:link w:val="Nadpis1"/>
+  <w:style w:type="character" w:customStyle="1" w:styleId="Heading1Char">
+    <w:name w:val="Heading 1 Char"/>
+    <w:basedOn w:val="DefaultParagraphFont"/>
+    <w:link w:val="Heading1"/>
     <w:uiPriority w:val="9"/>
     <w:rsid w:val="00C143E5"/>
     <w:rPr>
@@ -11730,10 +11701,10 @@
       <w:lang w:val="cs-CZ"/>
     </w:rPr>
   </w:style>
-  <w:style w:type="character" w:customStyle="1" w:styleId="Nadpis2Char">
-    <w:name w:val="Nadpis 2 Char"/>
-    <w:basedOn w:val="Standardnpsmoodstavce"/>
-    <w:link w:val="Nadpis2"/>
+  <w:style w:type="character" w:customStyle="1" w:styleId="Heading2Char">
+    <w:name w:val="Heading 2 Char"/>
+    <w:basedOn w:val="DefaultParagraphFont"/>
+    <w:link w:val="Heading2"/>
     <w:uiPriority w:val="9"/>
     <w:rsid w:val="00BF29E6"/>
     <w:rPr>
@@ -11743,10 +11714,10 @@
       <w:szCs w:val="26"/>
     </w:rPr>
   </w:style>
-  <w:style w:type="character" w:customStyle="1" w:styleId="Nadpis3Char">
-    <w:name w:val="Nadpis 3 Char"/>
-    <w:basedOn w:val="Standardnpsmoodstavce"/>
-    <w:link w:val="Nadpis3"/>
+  <w:style w:type="character" w:customStyle="1" w:styleId="Heading3Char">
+    <w:name w:val="Heading 3 Char"/>
+    <w:basedOn w:val="DefaultParagraphFont"/>
+    <w:link w:val="Heading3"/>
     <w:uiPriority w:val="9"/>
     <w:rsid w:val="002F0EFA"/>
     <w:rPr>
@@ -11756,7 +11727,7 @@
       <w:szCs w:val="24"/>
     </w:rPr>
   </w:style>
-  <w:style w:type="paragraph" w:styleId="Bezmezer">
+  <w:style w:type="paragraph" w:styleId="NoSpacing">
     <w:name w:val="No Spacing"/>
     <w:uiPriority w:val="1"/>
     <w:qFormat/>
@@ -11765,10 +11736,10 @@
       <w:spacing w:after="0" w:line="240" w:lineRule="auto"/>
     </w:pPr>
   </w:style>
-  <w:style w:type="character" w:customStyle="1" w:styleId="Nadpis5Char">
-    <w:name w:val="Nadpis 5 Char"/>
-    <w:basedOn w:val="Standardnpsmoodstavce"/>
-    <w:link w:val="Nadpis5"/>
+  <w:style w:type="character" w:customStyle="1" w:styleId="Heading5Char">
+    <w:name w:val="Heading 5 Char"/>
+    <w:basedOn w:val="DefaultParagraphFont"/>
+    <w:link w:val="Heading5"/>
     <w:uiPriority w:val="9"/>
     <w:rsid w:val="00275337"/>
     <w:rPr>

</xml_diff>

<commit_message>
13. + 14 otázka
</commit_message>
<xml_diff>
--- a/13 Polovodičové paměti/13. otázka.docx
+++ b/13 Polovodičové paměti/13. otázka.docx
@@ -1867,6 +1867,9 @@
         </w:rPr>
       </w:pPr>
       <w:r>
+        <w:rPr>
+          <w:lang w:val="cs-CZ"/>
+        </w:rPr>
         <w:t>Princip</w:t>
       </w:r>
     </w:p>
@@ -2175,14 +2178,70 @@
     </w:p>
     <w:p>
       <w:pPr>
+        <w:rPr>
+          <w:lang w:val="cs-CZ"/>
+        </w:rPr>
+      </w:pPr>
+      <w:r>
+        <w:rPr>
+          <w:lang w:val="cs-CZ"/>
+        </w:rPr>
+        <w:t xml:space="preserve">Existuje </w:t>
+      </w:r>
+      <w:r>
+        <w:rPr>
+          <w:lang w:val="cs-CZ"/>
+        </w:rPr>
+        <w:t>synchronní</w:t>
+      </w:r>
+      <w:r>
+        <w:rPr>
+          <w:lang w:val="cs-CZ"/>
+        </w:rPr>
+        <w:t xml:space="preserve"> i </w:t>
+      </w:r>
+      <w:r>
+        <w:rPr>
+          <w:lang w:val="cs-CZ"/>
+        </w:rPr>
+        <w:t>asynchronní</w:t>
+      </w:r>
+      <w:r>
+        <w:rPr>
+          <w:lang w:val="cs-CZ"/>
+        </w:rPr>
+        <w:t xml:space="preserve"> </w:t>
+      </w:r>
+      <w:bookmarkStart w:id="0" w:name="_GoBack"/>
+      <w:bookmarkEnd w:id="0"/>
+      <w:r>
+        <w:rPr>
+          <w:lang w:val="cs-CZ"/>
+        </w:rPr>
+        <w:t>verze.</w:t>
+      </w:r>
+    </w:p>
+    <w:p>
+      <w:pPr>
         <w:pStyle w:val="Nadpis5"/>
-      </w:pPr>
-      <w:r>
+        <w:rPr>
+          <w:lang w:val="cs-CZ"/>
+        </w:rPr>
+      </w:pPr>
+      <w:proofErr w:type="spellStart"/>
+      <w:r>
+        <w:rPr>
+          <w:lang w:val="cs-CZ"/>
+        </w:rPr>
         <w:t>R</w:t>
       </w:r>
       <w:r>
+        <w:rPr>
+          <w:lang w:val="cs-CZ"/>
+        </w:rPr>
         <w:t>efresh</w:t>
       </w:r>
+      <w:proofErr w:type="spellEnd"/>
     </w:p>
     <w:p>
       <w:pPr>
@@ -2296,24 +2355,28 @@
         </w:rPr>
         <w:t xml:space="preserve"> obnova dat (</w:t>
       </w:r>
-      <w:r>
-        <w:rPr>
-          <w:lang w:val="en-GB"/>
+      <w:proofErr w:type="spellStart"/>
+      <w:r>
+        <w:rPr>
+          <w:lang w:val="cs-CZ"/>
         </w:rPr>
         <w:t>refresh</w:t>
       </w:r>
+      <w:proofErr w:type="spellEnd"/>
       <w:r>
         <w:rPr>
           <w:lang w:val="cs-CZ"/>
         </w:rPr>
         <w:t xml:space="preserve">). </w:t>
       </w:r>
-      <w:r>
-        <w:rPr>
-          <w:lang w:val="en-GB"/>
+      <w:proofErr w:type="spellStart"/>
+      <w:r>
+        <w:rPr>
+          <w:lang w:val="cs-CZ"/>
         </w:rPr>
         <w:t>Refresh</w:t>
       </w:r>
+      <w:proofErr w:type="spellEnd"/>
       <w:r>
         <w:rPr>
           <w:lang w:val="cs-CZ"/>
@@ -2574,6 +2637,7 @@
         <w:rPr>
           <w:sz w:val="18"/>
           <w:szCs w:val="18"/>
+          <w:lang w:val="cs-CZ"/>
         </w:rPr>
       </w:pPr>
       <w:r>
@@ -2583,31 +2647,47 @@
         <w:lastRenderedPageBreak/>
         <w:t xml:space="preserve">SDRAM </w:t>
       </w:r>
+      <w:proofErr w:type="spellStart"/>
       <w:r>
         <w:rPr>
           <w:sz w:val="18"/>
           <w:szCs w:val="18"/>
-        </w:rPr>
-        <w:t>S</w:t>
-      </w:r>
+          <w:lang w:val="cs-CZ"/>
+        </w:rPr>
+        <w:t>Synchronous</w:t>
+      </w:r>
+      <w:proofErr w:type="spellEnd"/>
       <w:r>
         <w:rPr>
           <w:sz w:val="18"/>
           <w:szCs w:val="18"/>
-        </w:rPr>
-        <w:t xml:space="preserve">ynchronous </w:t>
-      </w:r>
+          <w:lang w:val="cs-CZ"/>
+        </w:rPr>
+        <w:t xml:space="preserve"> </w:t>
+      </w:r>
+      <w:proofErr w:type="spellStart"/>
       <w:r>
         <w:rPr>
           <w:sz w:val="18"/>
           <w:szCs w:val="18"/>
-        </w:rPr>
-        <w:t xml:space="preserve">Dynamic </w:t>
-      </w:r>
+          <w:lang w:val="cs-CZ"/>
+        </w:rPr>
+        <w:t>Dynamic</w:t>
+      </w:r>
+      <w:proofErr w:type="spellEnd"/>
       <w:r>
         <w:rPr>
           <w:sz w:val="18"/>
           <w:szCs w:val="18"/>
+          <w:lang w:val="cs-CZ"/>
+        </w:rPr>
+        <w:t xml:space="preserve"> </w:t>
+      </w:r>
+      <w:r>
+        <w:rPr>
+          <w:sz w:val="18"/>
+          <w:szCs w:val="18"/>
+          <w:lang w:val="cs-CZ"/>
         </w:rPr>
         <w:t>RAM</w:t>
       </w:r>
@@ -3352,12 +3432,28 @@
         </w:rPr>
         <w:t xml:space="preserve">– </w:t>
       </w:r>
-      <w:r>
-        <w:rPr>
-          <w:lang w:val="en-GB"/>
-        </w:rPr>
-        <w:t>clock signal</w:t>
-      </w:r>
+      <w:proofErr w:type="spellStart"/>
+      <w:r>
+        <w:rPr>
+          <w:lang w:val="cs-CZ"/>
+        </w:rPr>
+        <w:t>clock</w:t>
+      </w:r>
+      <w:proofErr w:type="spellEnd"/>
+      <w:r>
+        <w:rPr>
+          <w:lang w:val="cs-CZ"/>
+        </w:rPr>
+        <w:t xml:space="preserve"> </w:t>
+      </w:r>
+      <w:proofErr w:type="spellStart"/>
+      <w:r>
+        <w:rPr>
+          <w:lang w:val="cs-CZ"/>
+        </w:rPr>
+        <w:t>signal</w:t>
+      </w:r>
+      <w:proofErr w:type="spellEnd"/>
       <w:r>
         <w:rPr>
           <w:lang w:val="cs-CZ"/>
@@ -3742,7 +3838,6 @@
           <w:lang w:val="cs-CZ"/>
         </w:rPr>
       </w:pPr>
-      <w:bookmarkStart w:id="0" w:name="_GoBack"/>
       <w:r>
         <w:rPr>
           <w:b/>
@@ -3764,7 +3859,6 @@
         </w:rPr>
         <w:t xml:space="preserve"> </w:t>
       </w:r>
-      <w:bookmarkEnd w:id="0"/>
       <w:r>
         <w:rPr>
           <w:lang w:val="cs-CZ"/>
@@ -4160,14 +4254,16 @@
         </w:rPr>
         <w:t xml:space="preserve"> </w:t>
       </w:r>
+      <w:proofErr w:type="spellStart"/>
       <w:r>
         <w:rPr>
           <w:sz w:val="18"/>
           <w:szCs w:val="18"/>
-          <w:lang w:val="en-GB"/>
+          <w:lang w:val="cs-CZ"/>
         </w:rPr>
         <w:t>Programmable</w:t>
       </w:r>
+      <w:proofErr w:type="spellEnd"/>
       <w:r>
         <w:rPr>
           <w:sz w:val="18"/>
@@ -4240,15 +4336,16 @@
         </w:rPr>
         <w:t xml:space="preserve">EPROM </w:t>
       </w:r>
+      <w:proofErr w:type="spellStart"/>
       <w:r>
         <w:rPr>
           <w:i w:val="0"/>
           <w:sz w:val="18"/>
           <w:szCs w:val="18"/>
-          <w:lang w:val="en-GB"/>
         </w:rPr>
         <w:t>Erasable</w:t>
       </w:r>
+      <w:proofErr w:type="spellEnd"/>
       <w:r>
         <w:rPr>
           <w:i w:val="0"/>
@@ -4530,12 +4627,14 @@
         </w:rPr>
         <w:t xml:space="preserve">ch </w:t>
       </w:r>
-      <w:r>
-        <w:rPr>
-          <w:lang w:val="en-GB"/>
+      <w:proofErr w:type="spellStart"/>
+      <w:r>
+        <w:rPr>
+          <w:lang w:val="cs-CZ"/>
         </w:rPr>
         <w:t>flash</w:t>
       </w:r>
+      <w:proofErr w:type="spellEnd"/>
       <w:r>
         <w:rPr>
           <w:lang w:val="cs-CZ"/>
@@ -5140,12 +5239,14 @@
       <w:r>
         <w:t xml:space="preserve">Strategie přesunu dat do </w:t>
       </w:r>
-      <w:r>
-        <w:rPr>
-          <w:lang w:val="en-GB"/>
+      <w:proofErr w:type="spellStart"/>
+      <w:r>
+        <w:rPr>
+          <w:lang w:val="de-DE"/>
         </w:rPr>
         <w:t>cache</w:t>
       </w:r>
+      <w:proofErr w:type="spellEnd"/>
       <w:r>
         <w:t>:</w:t>
       </w:r>

</xml_diff>